<commit_message>
Class diagram description and interfaces revision
</commit_message>
<xml_diff>
--- a/RASD/Specific Requirements/RASD-Specific Requirements-MattiaDiFatta.docx
+++ b/RASD/Specific Requirements/RASD-Specific Requirements-MattiaDiFatta.docx
@@ -376,8 +376,9 @@
           <w:szCs w:val="28"/>
           <w:lang w:val="en-GB"/>
         </w:rPr>
-        <w:t>Document p</w:t>
-      </w:r>
+        <w:t xml:space="preserve">Document </w:t>
+      </w:r>
+      <w:proofErr w:type="gramStart"/>
       <w:r>
         <w:rPr>
           <w:rFonts w:ascii="Cambria" w:hAnsi="Cambria" w:cs="Cambria"/>
@@ -385,7 +386,7 @@
           <w:szCs w:val="28"/>
           <w:lang w:val="en-GB"/>
         </w:rPr>
-        <w:t>urpose</w:t>
+        <w:t>p</w:t>
       </w:r>
       <w:r>
         <w:rPr>
@@ -394,7 +395,7 @@
           <w:szCs w:val="28"/>
           <w:lang w:val="en-GB"/>
         </w:rPr>
-        <w:t>..</w:t>
+        <w:t>urpose</w:t>
       </w:r>
       <w:r>
         <w:rPr>
@@ -403,8 +404,9 @@
           <w:szCs w:val="28"/>
           <w:lang w:val="en-GB"/>
         </w:rPr>
-        <w:t>………………………………………………...…</w:t>
-      </w:r>
+        <w:t>..</w:t>
+      </w:r>
+      <w:proofErr w:type="gramEnd"/>
       <w:r>
         <w:rPr>
           <w:rFonts w:ascii="Cambria" w:hAnsi="Cambria" w:cs="Cambria"/>
@@ -412,6 +414,15 @@
           <w:szCs w:val="28"/>
           <w:lang w:val="en-GB"/>
         </w:rPr>
+        <w:t>………………………………………………...…</w:t>
+      </w:r>
+      <w:r>
+        <w:rPr>
+          <w:rFonts w:ascii="Cambria" w:hAnsi="Cambria" w:cs="Cambria"/>
+          <w:sz w:val="28"/>
+          <w:szCs w:val="28"/>
+          <w:lang w:val="en-GB"/>
+        </w:rPr>
         <w:t>……………….3</w:t>
       </w:r>
     </w:p>
@@ -529,7 +540,27 @@
           <w:szCs w:val="28"/>
           <w:lang w:val="en-GB"/>
         </w:rPr>
-        <w:t>…………………………………………………………………………………………..4</w:t>
+        <w:t>………………………………………………………………………………………</w:t>
+      </w:r>
+      <w:proofErr w:type="gramStart"/>
+      <w:r>
+        <w:rPr>
+          <w:rFonts w:ascii="Cambria" w:hAnsi="Cambria" w:cs="Cambria"/>
+          <w:sz w:val="28"/>
+          <w:szCs w:val="28"/>
+          <w:lang w:val="en-GB"/>
+        </w:rPr>
+        <w:t>…..</w:t>
+      </w:r>
+      <w:proofErr w:type="gramEnd"/>
+      <w:r>
+        <w:rPr>
+          <w:rFonts w:ascii="Cambria" w:hAnsi="Cambria" w:cs="Cambria"/>
+          <w:sz w:val="28"/>
+          <w:szCs w:val="28"/>
+          <w:lang w:val="en-GB"/>
+        </w:rPr>
+        <w:t>4</w:t>
       </w:r>
     </w:p>
     <w:p>
@@ -661,7 +692,27 @@
           <w:szCs w:val="28"/>
           <w:lang w:val="en-GB"/>
         </w:rPr>
-        <w:t>…………………………………………………………………..4</w:t>
+        <w:t>………………………………………………………………</w:t>
+      </w:r>
+      <w:proofErr w:type="gramStart"/>
+      <w:r>
+        <w:rPr>
+          <w:rFonts w:ascii="Cambria" w:hAnsi="Cambria" w:cs="Cambria"/>
+          <w:sz w:val="28"/>
+          <w:szCs w:val="28"/>
+          <w:lang w:val="en-GB"/>
+        </w:rPr>
+        <w:t>…..</w:t>
+      </w:r>
+      <w:proofErr w:type="gramEnd"/>
+      <w:r>
+        <w:rPr>
+          <w:rFonts w:ascii="Cambria" w:hAnsi="Cambria" w:cs="Cambria"/>
+          <w:sz w:val="28"/>
+          <w:szCs w:val="28"/>
+          <w:lang w:val="en-GB"/>
+        </w:rPr>
+        <w:t>4</w:t>
       </w:r>
     </w:p>
     <w:p>
@@ -1189,22 +1240,19 @@
           <w:szCs w:val="28"/>
           <w:lang w:val="en-GB"/>
         </w:rPr>
-        <w:t xml:space="preserve"> Reasons that justify some requirements……………..……………………….9</w:t>
-      </w:r>
-    </w:p>
-    <w:p>
-      <w:pPr>
-        <w:autoSpaceDE w:val="0"/>
-        <w:autoSpaceDN w:val="0"/>
-        <w:adjustRightInd w:val="0"/>
-        <w:spacing w:after="0" w:line="240" w:lineRule="auto"/>
+        <w:t xml:space="preserve"> Reasons that justify some requirements…………</w:t>
+      </w:r>
+      <w:proofErr w:type="gramStart"/>
+      <w:r>
         <w:rPr>
           <w:rFonts w:ascii="Cambria" w:hAnsi="Cambria" w:cs="Cambria"/>
           <w:sz w:val="28"/>
           <w:szCs w:val="28"/>
           <w:lang w:val="en-GB"/>
         </w:rPr>
-      </w:pPr>
+        <w:t>…..</w:t>
+      </w:r>
+      <w:proofErr w:type="gramEnd"/>
       <w:r>
         <w:rPr>
           <w:rFonts w:ascii="Cambria" w:hAnsi="Cambria" w:cs="Cambria"/>
@@ -1212,6 +1260,29 @@
           <w:szCs w:val="28"/>
           <w:lang w:val="en-GB"/>
         </w:rPr>
+        <w:t>……………………….9</w:t>
+      </w:r>
+    </w:p>
+    <w:p>
+      <w:pPr>
+        <w:autoSpaceDE w:val="0"/>
+        <w:autoSpaceDN w:val="0"/>
+        <w:adjustRightInd w:val="0"/>
+        <w:spacing w:after="0" w:line="240" w:lineRule="auto"/>
+        <w:rPr>
+          <w:rFonts w:ascii="Cambria" w:hAnsi="Cambria" w:cs="Cambria"/>
+          <w:sz w:val="28"/>
+          <w:szCs w:val="28"/>
+          <w:lang w:val="en-GB"/>
+        </w:rPr>
+      </w:pPr>
+      <w:r>
+        <w:rPr>
+          <w:rFonts w:ascii="Cambria" w:hAnsi="Cambria" w:cs="Cambria"/>
+          <w:sz w:val="28"/>
+          <w:szCs w:val="28"/>
+          <w:lang w:val="en-GB"/>
+        </w:rPr>
         <w:tab/>
         <w:t>3.5. External Interface Requirements</w:t>
       </w:r>
@@ -1222,22 +1293,19 @@
           <w:szCs w:val="28"/>
           <w:lang w:val="en-GB"/>
         </w:rPr>
-        <w:t>………………………………………………..10</w:t>
-      </w:r>
-    </w:p>
-    <w:p>
-      <w:pPr>
-        <w:autoSpaceDE w:val="0"/>
-        <w:autoSpaceDN w:val="0"/>
-        <w:adjustRightInd w:val="0"/>
-        <w:spacing w:after="0" w:line="240" w:lineRule="auto"/>
+        <w:t>……………………………………………</w:t>
+      </w:r>
+      <w:proofErr w:type="gramStart"/>
+      <w:r>
         <w:rPr>
           <w:rFonts w:ascii="Cambria" w:hAnsi="Cambria" w:cs="Cambria"/>
           <w:sz w:val="28"/>
           <w:szCs w:val="28"/>
           <w:lang w:val="en-GB"/>
         </w:rPr>
-      </w:pPr>
+        <w:t>…..</w:t>
+      </w:r>
+      <w:proofErr w:type="gramEnd"/>
       <w:r>
         <w:rPr>
           <w:rFonts w:ascii="Cambria" w:hAnsi="Cambria" w:cs="Cambria"/>
@@ -1245,15 +1313,38 @@
           <w:szCs w:val="28"/>
           <w:lang w:val="en-GB"/>
         </w:rPr>
-        <w:tab/>
-      </w:r>
-      <w:r>
+        <w:t>10</w:t>
+      </w:r>
+    </w:p>
+    <w:p>
+      <w:pPr>
+        <w:autoSpaceDE w:val="0"/>
+        <w:autoSpaceDN w:val="0"/>
+        <w:adjustRightInd w:val="0"/>
+        <w:spacing w:after="0" w:line="240" w:lineRule="auto"/>
         <w:rPr>
           <w:rFonts w:ascii="Cambria" w:hAnsi="Cambria" w:cs="Cambria"/>
           <w:sz w:val="28"/>
           <w:szCs w:val="28"/>
           <w:lang w:val="en-GB"/>
         </w:rPr>
+      </w:pPr>
+      <w:r>
+        <w:rPr>
+          <w:rFonts w:ascii="Cambria" w:hAnsi="Cambria" w:cs="Cambria"/>
+          <w:sz w:val="28"/>
+          <w:szCs w:val="28"/>
+          <w:lang w:val="en-GB"/>
+        </w:rPr>
+        <w:tab/>
+      </w:r>
+      <w:r>
+        <w:rPr>
+          <w:rFonts w:ascii="Cambria" w:hAnsi="Cambria" w:cs="Cambria"/>
+          <w:sz w:val="28"/>
+          <w:szCs w:val="28"/>
+          <w:lang w:val="en-GB"/>
+        </w:rPr>
         <w:tab/>
         <w:t>3.5.1</w:t>
       </w:r>
@@ -1357,22 +1448,19 @@
           <w:szCs w:val="28"/>
           <w:lang w:val="en-GB"/>
         </w:rPr>
-        <w:t>…………………………………………………………..11</w:t>
-      </w:r>
-    </w:p>
-    <w:p>
-      <w:pPr>
-        <w:autoSpaceDE w:val="0"/>
-        <w:autoSpaceDN w:val="0"/>
-        <w:adjustRightInd w:val="0"/>
-        <w:spacing w:after="0" w:line="240" w:lineRule="auto"/>
+        <w:t>………………………………………………………</w:t>
+      </w:r>
+      <w:proofErr w:type="gramStart"/>
+      <w:r>
         <w:rPr>
           <w:rFonts w:ascii="Cambria" w:hAnsi="Cambria" w:cs="Cambria"/>
           <w:sz w:val="28"/>
           <w:szCs w:val="28"/>
           <w:lang w:val="en-GB"/>
         </w:rPr>
-      </w:pPr>
+        <w:t>…..</w:t>
+      </w:r>
+      <w:proofErr w:type="gramEnd"/>
       <w:r>
         <w:rPr>
           <w:rFonts w:ascii="Cambria" w:hAnsi="Cambria" w:cs="Cambria"/>
@@ -1380,15 +1468,38 @@
           <w:szCs w:val="28"/>
           <w:lang w:val="en-GB"/>
         </w:rPr>
-        <w:tab/>
-      </w:r>
-      <w:r>
+        <w:t>11</w:t>
+      </w:r>
+    </w:p>
+    <w:p>
+      <w:pPr>
+        <w:autoSpaceDE w:val="0"/>
+        <w:autoSpaceDN w:val="0"/>
+        <w:adjustRightInd w:val="0"/>
+        <w:spacing w:after="0" w:line="240" w:lineRule="auto"/>
         <w:rPr>
           <w:rFonts w:ascii="Cambria" w:hAnsi="Cambria" w:cs="Cambria"/>
           <w:sz w:val="28"/>
           <w:szCs w:val="28"/>
           <w:lang w:val="en-GB"/>
         </w:rPr>
+      </w:pPr>
+      <w:r>
+        <w:rPr>
+          <w:rFonts w:ascii="Cambria" w:hAnsi="Cambria" w:cs="Cambria"/>
+          <w:sz w:val="28"/>
+          <w:szCs w:val="28"/>
+          <w:lang w:val="en-GB"/>
+        </w:rPr>
+        <w:tab/>
+      </w:r>
+      <w:r>
+        <w:rPr>
+          <w:rFonts w:ascii="Cambria" w:hAnsi="Cambria" w:cs="Cambria"/>
+          <w:sz w:val="28"/>
+          <w:szCs w:val="28"/>
+          <w:lang w:val="en-GB"/>
+        </w:rPr>
         <w:tab/>
         <w:t>3.6.1 Use Cases Diagram and tables</w:t>
       </w:r>
@@ -1474,8 +1585,9 @@
           <w:szCs w:val="28"/>
           <w:lang w:val="en-GB"/>
         </w:rPr>
-        <w:t>……………………………………………………….</w:t>
-      </w:r>
+        <w:t>……………………………………………………</w:t>
+      </w:r>
+      <w:proofErr w:type="gramStart"/>
       <w:r>
         <w:rPr>
           <w:rFonts w:ascii="Cambria" w:hAnsi="Cambria" w:cs="Cambria"/>
@@ -1483,8 +1595,18 @@
           <w:szCs w:val="28"/>
           <w:lang w:val="en-GB"/>
         </w:rPr>
+        <w:t>….</w:t>
+      </w:r>
+      <w:r>
+        <w:rPr>
+          <w:rFonts w:ascii="Cambria" w:hAnsi="Cambria" w:cs="Cambria"/>
+          <w:sz w:val="28"/>
+          <w:szCs w:val="28"/>
+          <w:lang w:val="en-GB"/>
+        </w:rPr>
         <w:t>.</w:t>
       </w:r>
+      <w:proofErr w:type="gramEnd"/>
       <w:r>
         <w:rPr>
           <w:rFonts w:ascii="Cambria" w:hAnsi="Cambria" w:cs="Cambria"/>
@@ -1933,25 +2055,65 @@
           <w:szCs w:val="26"/>
           <w:lang w:val="en-GB"/>
         </w:rPr>
-        <w:t>at unites services that are nowadays offered by various different applications</w:t>
-      </w:r>
-      <w:r>
-        <w:rPr>
-          <w:rFonts w:ascii="Cambria" w:hAnsi="Cambria" w:cs="Cambria"/>
-          <w:sz w:val="26"/>
-          <w:szCs w:val="26"/>
-          <w:lang w:val="en-GB"/>
-        </w:rPr>
-        <w:t>(e.g. Calendar, Travel Scheduler)</w:t>
-      </w:r>
-      <w:r>
-        <w:rPr>
-          <w:rFonts w:ascii="Cambria" w:hAnsi="Cambria" w:cs="Cambria"/>
-          <w:sz w:val="26"/>
-          <w:szCs w:val="26"/>
-          <w:lang w:val="en-GB"/>
-        </w:rPr>
-        <w:t xml:space="preserve">. In order to use Travlendar+, final users should be registered and logged in. </w:t>
+        <w:t xml:space="preserve">at unites services that are nowadays offered by various different </w:t>
+      </w:r>
+      <w:proofErr w:type="gramStart"/>
+      <w:r>
+        <w:rPr>
+          <w:rFonts w:ascii="Cambria" w:hAnsi="Cambria" w:cs="Cambria"/>
+          <w:sz w:val="26"/>
+          <w:szCs w:val="26"/>
+          <w:lang w:val="en-GB"/>
+        </w:rPr>
+        <w:t>applications</w:t>
+      </w:r>
+      <w:r>
+        <w:rPr>
+          <w:rFonts w:ascii="Cambria" w:hAnsi="Cambria" w:cs="Cambria"/>
+          <w:sz w:val="26"/>
+          <w:szCs w:val="26"/>
+          <w:lang w:val="en-GB"/>
+        </w:rPr>
+        <w:t>(</w:t>
+      </w:r>
+      <w:proofErr w:type="gramEnd"/>
+      <w:r>
+        <w:rPr>
+          <w:rFonts w:ascii="Cambria" w:hAnsi="Cambria" w:cs="Cambria"/>
+          <w:sz w:val="26"/>
+          <w:szCs w:val="26"/>
+          <w:lang w:val="en-GB"/>
+        </w:rPr>
+        <w:t>e.g. Calendar, Travel Scheduler)</w:t>
+      </w:r>
+      <w:r>
+        <w:rPr>
+          <w:rFonts w:ascii="Cambria" w:hAnsi="Cambria" w:cs="Cambria"/>
+          <w:sz w:val="26"/>
+          <w:szCs w:val="26"/>
+          <w:lang w:val="en-GB"/>
+        </w:rPr>
+        <w:t xml:space="preserve">. </w:t>
+      </w:r>
+      <w:proofErr w:type="gramStart"/>
+      <w:r>
+        <w:rPr>
+          <w:rFonts w:ascii="Cambria" w:hAnsi="Cambria" w:cs="Cambria"/>
+          <w:sz w:val="26"/>
+          <w:szCs w:val="26"/>
+          <w:lang w:val="en-GB"/>
+        </w:rPr>
+        <w:t>In order to</w:t>
+      </w:r>
+      <w:proofErr w:type="gramEnd"/>
+      <w:r>
+        <w:rPr>
+          <w:rFonts w:ascii="Cambria" w:hAnsi="Cambria" w:cs="Cambria"/>
+          <w:sz w:val="26"/>
+          <w:szCs w:val="26"/>
+          <w:lang w:val="en-GB"/>
+        </w:rPr>
+        <w:t xml:space="preserve"> use Travlendar+, final users should be registered and logged in. </w:t>
       </w:r>
     </w:p>
     <w:p>
@@ -1993,7 +2155,27 @@
           <w:szCs w:val="26"/>
           <w:lang w:val="en-GB"/>
         </w:rPr>
-        <w:t xml:space="preserve"> be able to schedule their activities directly through the application and, by taking into account travelling times, constraints and preferences expressed by the user, Travlendar+ </w:t>
+        <w:t xml:space="preserve"> be able to schedule their activities directly through the application and, by </w:t>
+      </w:r>
+      <w:proofErr w:type="gramStart"/>
+      <w:r>
+        <w:rPr>
+          <w:rFonts w:ascii="Cambria" w:hAnsi="Cambria" w:cs="Cambria"/>
+          <w:sz w:val="26"/>
+          <w:szCs w:val="26"/>
+          <w:lang w:val="en-GB"/>
+        </w:rPr>
+        <w:t>taking into account</w:t>
+      </w:r>
+      <w:proofErr w:type="gramEnd"/>
+      <w:r>
+        <w:rPr>
+          <w:rFonts w:ascii="Cambria" w:hAnsi="Cambria" w:cs="Cambria"/>
+          <w:sz w:val="26"/>
+          <w:szCs w:val="26"/>
+          <w:lang w:val="en-GB"/>
+        </w:rPr>
+        <w:t xml:space="preserve"> travelling times, constraints and preferences expressed by the user, Travlendar+ </w:t>
       </w:r>
       <w:r>
         <w:rPr>
@@ -2317,7 +2499,27 @@
           <w:szCs w:val="26"/>
           <w:lang w:val="en-GB"/>
         </w:rPr>
-        <w:t>: external systems that, through the use of APIs, Travlendar+ can use</w:t>
+        <w:t xml:space="preserve">: external systems that, </w:t>
+      </w:r>
+      <w:proofErr w:type="gramStart"/>
+      <w:r>
+        <w:rPr>
+          <w:rFonts w:ascii="Cambria" w:hAnsi="Cambria" w:cs="Cambria"/>
+          <w:sz w:val="26"/>
+          <w:szCs w:val="26"/>
+          <w:lang w:val="en-GB"/>
+        </w:rPr>
+        <w:t>through the use of</w:t>
+      </w:r>
+      <w:proofErr w:type="gramEnd"/>
+      <w:r>
+        <w:rPr>
+          <w:rFonts w:ascii="Cambria" w:hAnsi="Cambria" w:cs="Cambria"/>
+          <w:sz w:val="26"/>
+          <w:szCs w:val="26"/>
+          <w:lang w:val="en-GB"/>
+        </w:rPr>
+        <w:t xml:space="preserve"> APIs, Travlendar+ can use</w:t>
       </w:r>
       <w:r>
         <w:rPr>
@@ -2353,7 +2555,29 @@
           <w:szCs w:val="26"/>
           <w:lang w:val="en-GB"/>
         </w:rPr>
-        <w:t>(e.g. Google Maps’ APIs can be used to calculate the time needed to move from a place to another by car, bike, public  transport system and on foot).</w:t>
+        <w:t xml:space="preserve">(e.g. Google Maps’ APIs can be used to calculate the time needed to move from a place to another by car, bike, </w:t>
+      </w:r>
+      <w:proofErr w:type="gramStart"/>
+      <w:r>
+        <w:rPr>
+          <w:rFonts w:ascii="Cambria" w:hAnsi="Cambria" w:cs="Cambria"/>
+          <w:i/>
+          <w:sz w:val="26"/>
+          <w:szCs w:val="26"/>
+          <w:lang w:val="en-GB"/>
+        </w:rPr>
+        <w:t>public  transport</w:t>
+      </w:r>
+      <w:proofErr w:type="gramEnd"/>
+      <w:r>
+        <w:rPr>
+          <w:rFonts w:ascii="Cambria" w:hAnsi="Cambria" w:cs="Cambria"/>
+          <w:i/>
+          <w:sz w:val="26"/>
+          <w:szCs w:val="26"/>
+          <w:lang w:val="en-GB"/>
+        </w:rPr>
+        <w:t xml:space="preserve"> system and on foot).</w:t>
       </w:r>
     </w:p>
     <w:p>
@@ -2380,7 +2604,29 @@
           <w:szCs w:val="26"/>
           <w:lang w:val="en-GB"/>
         </w:rPr>
-        <w:t>(e.g. a car sharing system’s APIs can be used to locate the available cars and propose to the user  to use a car sharing service)</w:t>
+        <w:t xml:space="preserve">(e.g. a car sharing system’s APIs can be used to locate the available cars and propose to the </w:t>
+      </w:r>
+      <w:proofErr w:type="gramStart"/>
+      <w:r>
+        <w:rPr>
+          <w:rFonts w:ascii="Cambria" w:hAnsi="Cambria" w:cs="Cambria"/>
+          <w:i/>
+          <w:sz w:val="26"/>
+          <w:szCs w:val="26"/>
+          <w:lang w:val="en-GB"/>
+        </w:rPr>
+        <w:t>user  to</w:t>
+      </w:r>
+      <w:proofErr w:type="gramEnd"/>
+      <w:r>
+        <w:rPr>
+          <w:rFonts w:ascii="Cambria" w:hAnsi="Cambria" w:cs="Cambria"/>
+          <w:i/>
+          <w:sz w:val="26"/>
+          <w:szCs w:val="26"/>
+          <w:lang w:val="en-GB"/>
+        </w:rPr>
+        <w:t xml:space="preserve"> use a car sharing service)</w:t>
       </w:r>
     </w:p>
     <w:p>
@@ -2519,7 +2765,27 @@
           <w:szCs w:val="26"/>
           <w:lang w:val="en-GB"/>
         </w:rPr>
-        <w:t>[G1]  Users should be able to use the system properly.</w:t>
+        <w:t>[G1</w:t>
+      </w:r>
+      <w:proofErr w:type="gramStart"/>
+      <w:r>
+        <w:rPr>
+          <w:rFonts w:ascii="Cambria" w:hAnsi="Cambria" w:cs="Cambria"/>
+          <w:sz w:val="26"/>
+          <w:szCs w:val="26"/>
+          <w:lang w:val="en-GB"/>
+        </w:rPr>
+        <w:t>]  Users</w:t>
+      </w:r>
+      <w:proofErr w:type="gramEnd"/>
+      <w:r>
+        <w:rPr>
+          <w:rFonts w:ascii="Cambria" w:hAnsi="Cambria" w:cs="Cambria"/>
+          <w:sz w:val="26"/>
+          <w:szCs w:val="26"/>
+          <w:lang w:val="en-GB"/>
+        </w:rPr>
+        <w:t xml:space="preserve"> should be able to use the system properly.</w:t>
       </w:r>
     </w:p>
     <w:p>
@@ -2547,7 +2813,17 @@
           <w:szCs w:val="26"/>
           <w:lang w:val="en-GB"/>
         </w:rPr>
-        <w:t xml:space="preserve">[G2] </w:t>
+        <w:t>[G2</w:t>
+      </w:r>
+      <w:proofErr w:type="gramStart"/>
+      <w:r>
+        <w:rPr>
+          <w:rFonts w:ascii="Cambria" w:hAnsi="Cambria" w:cs="Cambria"/>
+          <w:sz w:val="26"/>
+          <w:szCs w:val="26"/>
+          <w:lang w:val="en-GB"/>
+        </w:rPr>
+        <w:t xml:space="preserve">] </w:t>
       </w:r>
       <w:r>
         <w:rPr>
@@ -2565,7 +2841,17 @@
           <w:szCs w:val="26"/>
           <w:lang w:val="en-GB"/>
         </w:rPr>
-        <w:t>Allow users to schedule an activity.</w:t>
+        <w:t>Allow</w:t>
+      </w:r>
+      <w:proofErr w:type="gramEnd"/>
+      <w:r>
+        <w:rPr>
+          <w:rFonts w:ascii="Cambria" w:hAnsi="Cambria" w:cs="Cambria"/>
+          <w:sz w:val="26"/>
+          <w:szCs w:val="26"/>
+          <w:lang w:val="en-GB"/>
+        </w:rPr>
+        <w:t xml:space="preserve"> users to schedule an activity.</w:t>
       </w:r>
     </w:p>
     <w:p>
@@ -2604,6 +2890,7 @@
         </w:rPr>
         <w:t>3</w:t>
       </w:r>
+      <w:proofErr w:type="gramStart"/>
       <w:r>
         <w:rPr>
           <w:rFonts w:ascii="Cambria" w:hAnsi="Cambria" w:cs="Cambria"/>
@@ -2629,7 +2916,17 @@
           <w:szCs w:val="26"/>
           <w:lang w:val="en-GB"/>
         </w:rPr>
-        <w:t>Allow users to set constraints and preferences.</w:t>
+        <w:t>Allow</w:t>
+      </w:r>
+      <w:proofErr w:type="gramEnd"/>
+      <w:r>
+        <w:rPr>
+          <w:rFonts w:ascii="Cambria" w:hAnsi="Cambria" w:cs="Cambria"/>
+          <w:sz w:val="26"/>
+          <w:szCs w:val="26"/>
+          <w:lang w:val="en-GB"/>
+        </w:rPr>
+        <w:t xml:space="preserve"> users to set constraints and preferences.</w:t>
       </w:r>
     </w:p>
     <w:p>
@@ -2668,6 +2965,7 @@
         </w:rPr>
         <w:t>4</w:t>
       </w:r>
+      <w:proofErr w:type="gramStart"/>
       <w:r>
         <w:rPr>
           <w:rFonts w:ascii="Cambria" w:hAnsi="Cambria" w:cs="Cambria"/>
@@ -2677,6 +2975,7 @@
         </w:rPr>
         <w:t>]  Simplify</w:t>
       </w:r>
+      <w:proofErr w:type="gramEnd"/>
       <w:r>
         <w:rPr>
           <w:rFonts w:ascii="Cambria" w:hAnsi="Cambria" w:cs="Cambria"/>
@@ -2732,6 +3031,7 @@
         </w:rPr>
         <w:t>5</w:t>
       </w:r>
+      <w:proofErr w:type="gramStart"/>
       <w:r>
         <w:rPr>
           <w:rFonts w:ascii="Cambria" w:hAnsi="Cambria" w:cs="Cambria"/>
@@ -2766,7 +3066,17 @@
           <w:szCs w:val="26"/>
           <w:lang w:val="en-GB"/>
         </w:rPr>
-        <w:t xml:space="preserve">Make sure users are </w:t>
+        <w:t>Make</w:t>
+      </w:r>
+      <w:proofErr w:type="gramEnd"/>
+      <w:r>
+        <w:rPr>
+          <w:rFonts w:ascii="Cambria" w:hAnsi="Cambria" w:cs="Cambria"/>
+          <w:sz w:val="26"/>
+          <w:szCs w:val="26"/>
+          <w:lang w:val="en-GB"/>
+        </w:rPr>
+        <w:t xml:space="preserve"> sure users are </w:t>
       </w:r>
       <w:r>
         <w:rPr>
@@ -2932,7 +3242,27 @@
           <w:szCs w:val="26"/>
           <w:lang w:val="en-GB"/>
         </w:rPr>
-        <w:t>: with the term application we are talking about both the desktop version and mobile version of the Travlendar+ system.</w:t>
+        <w:t xml:space="preserve">: with the term </w:t>
+      </w:r>
+      <w:proofErr w:type="gramStart"/>
+      <w:r>
+        <w:rPr>
+          <w:rFonts w:ascii="Cambria" w:hAnsi="Cambria" w:cs="Cambria"/>
+          <w:sz w:val="26"/>
+          <w:szCs w:val="26"/>
+          <w:lang w:val="en-GB"/>
+        </w:rPr>
+        <w:t>application</w:t>
+      </w:r>
+      <w:proofErr w:type="gramEnd"/>
+      <w:r>
+        <w:rPr>
+          <w:rFonts w:ascii="Cambria" w:hAnsi="Cambria" w:cs="Cambria"/>
+          <w:sz w:val="26"/>
+          <w:szCs w:val="26"/>
+          <w:lang w:val="en-GB"/>
+        </w:rPr>
+        <w:t xml:space="preserve"> we are talking about both the desktop version and mobile version of the Travlendar+ system.</w:t>
       </w:r>
     </w:p>
     <w:p>
@@ -3352,15 +3682,34 @@
           <w:sz w:val="26"/>
           <w:szCs w:val="26"/>
         </w:rPr>
-        <w:t xml:space="preserve">[Gn]:  </w:t>
-      </w:r>
-      <w:r>
-        <w:rPr>
-          <w:rFonts w:ascii="Cambria" w:hAnsi="Cambria" w:cs="Cambria"/>
-          <w:sz w:val="26"/>
-          <w:szCs w:val="26"/>
-        </w:rPr>
-        <w:t>the n-th goal</w:t>
+        <w:t>[Gn</w:t>
+      </w:r>
+      <w:proofErr w:type="gramStart"/>
+      <w:r>
+        <w:rPr>
+          <w:rFonts w:ascii="Cambria" w:hAnsi="Cambria" w:cs="Cambria"/>
+          <w:b/>
+          <w:sz w:val="26"/>
+          <w:szCs w:val="26"/>
+        </w:rPr>
+        <w:t xml:space="preserve">]:  </w:t>
+      </w:r>
+      <w:r>
+        <w:rPr>
+          <w:rFonts w:ascii="Cambria" w:hAnsi="Cambria" w:cs="Cambria"/>
+          <w:sz w:val="26"/>
+          <w:szCs w:val="26"/>
+        </w:rPr>
+        <w:t>the</w:t>
+      </w:r>
+      <w:proofErr w:type="gramEnd"/>
+      <w:r>
+        <w:rPr>
+          <w:rFonts w:ascii="Cambria" w:hAnsi="Cambria" w:cs="Cambria"/>
+          <w:sz w:val="26"/>
+          <w:szCs w:val="26"/>
+        </w:rPr>
+        <w:t xml:space="preserve"> n-th goal</w:t>
       </w:r>
     </w:p>
     <w:p>
@@ -3863,7 +4212,27 @@
           <w:szCs w:val="26"/>
           <w:lang w:val="en-GB"/>
         </w:rPr>
-        <w:t>In this section i</w:t>
+        <w:t xml:space="preserve">In this </w:t>
+      </w:r>
+      <w:proofErr w:type="gramStart"/>
+      <w:r>
+        <w:rPr>
+          <w:rFonts w:ascii="Cambria" w:hAnsi="Cambria" w:cs="Cambria"/>
+          <w:sz w:val="26"/>
+          <w:szCs w:val="26"/>
+          <w:lang w:val="en-GB"/>
+        </w:rPr>
+        <w:t>section</w:t>
+      </w:r>
+      <w:proofErr w:type="gramEnd"/>
+      <w:r>
+        <w:rPr>
+          <w:rFonts w:ascii="Cambria" w:hAnsi="Cambria" w:cs="Cambria"/>
+          <w:sz w:val="26"/>
+          <w:szCs w:val="26"/>
+          <w:lang w:val="en-GB"/>
+        </w:rPr>
+        <w:t xml:space="preserve"> i</w:t>
       </w:r>
       <w:r>
         <w:rPr>
@@ -4030,7 +4399,27 @@
           <w:szCs w:val="26"/>
           <w:lang w:val="en-GB"/>
         </w:rPr>
-        <w:t xml:space="preserve"> User Interface and specifies which are the Communication Interfaces that must be supported by the end-user devices in order to make the application work properly.</w:t>
+        <w:t xml:space="preserve"> User Interface and specifies which are the Communication Interfaces that must be supported by the end-user devices </w:t>
+      </w:r>
+      <w:proofErr w:type="gramStart"/>
+      <w:r>
+        <w:rPr>
+          <w:rFonts w:ascii="Cambria" w:hAnsi="Cambria" w:cs="Cambria"/>
+          <w:sz w:val="26"/>
+          <w:szCs w:val="26"/>
+          <w:lang w:val="en-GB"/>
+        </w:rPr>
+        <w:t>in order to</w:t>
+      </w:r>
+      <w:proofErr w:type="gramEnd"/>
+      <w:r>
+        <w:rPr>
+          <w:rFonts w:ascii="Cambria" w:hAnsi="Cambria" w:cs="Cambria"/>
+          <w:sz w:val="26"/>
+          <w:szCs w:val="26"/>
+          <w:lang w:val="en-GB"/>
+        </w:rPr>
+        <w:t xml:space="preserve"> make the application work properly.</w:t>
       </w:r>
     </w:p>
     <w:p>
@@ -4854,7 +5243,27 @@
           <w:szCs w:val="26"/>
           <w:lang w:val="en-GB"/>
         </w:rPr>
-        <w:t>Furthermore, our product needs to be perfectly integrated with some  pre-existing systems, such as other car sharing and bike sharing systems, through their exposed APIs</w:t>
+        <w:t xml:space="preserve">Furthermore, our product needs to be perfectly integrated with </w:t>
+      </w:r>
+      <w:proofErr w:type="gramStart"/>
+      <w:r>
+        <w:rPr>
+          <w:rFonts w:ascii="Cambria" w:hAnsi="Cambria" w:cs="Cambria"/>
+          <w:sz w:val="26"/>
+          <w:szCs w:val="26"/>
+          <w:lang w:val="en-GB"/>
+        </w:rPr>
+        <w:t>some  pre</w:t>
+      </w:r>
+      <w:proofErr w:type="gramEnd"/>
+      <w:r>
+        <w:rPr>
+          <w:rFonts w:ascii="Cambria" w:hAnsi="Cambria" w:cs="Cambria"/>
+          <w:sz w:val="26"/>
+          <w:szCs w:val="26"/>
+          <w:lang w:val="en-GB"/>
+        </w:rPr>
+        <w:t>-existing systems, such as other car sharing and bike sharing systems, through their exposed APIs</w:t>
       </w:r>
       <w:r>
         <w:rPr>
@@ -4958,7 +5367,27 @@
           <w:szCs w:val="26"/>
           <w:lang w:val="en-GB"/>
         </w:rPr>
-        <w:t>here are no particular kinds of users we are expecting  use the application, once it is ready.</w:t>
+        <w:t xml:space="preserve">here are no particular kinds of users we are </w:t>
+      </w:r>
+      <w:proofErr w:type="gramStart"/>
+      <w:r>
+        <w:rPr>
+          <w:rFonts w:ascii="Cambria" w:hAnsi="Cambria" w:cs="Cambria"/>
+          <w:sz w:val="26"/>
+          <w:szCs w:val="26"/>
+          <w:lang w:val="en-GB"/>
+        </w:rPr>
+        <w:t>expecting  use</w:t>
+      </w:r>
+      <w:proofErr w:type="gramEnd"/>
+      <w:r>
+        <w:rPr>
+          <w:rFonts w:ascii="Cambria" w:hAnsi="Cambria" w:cs="Cambria"/>
+          <w:sz w:val="26"/>
+          <w:szCs w:val="26"/>
+          <w:lang w:val="en-GB"/>
+        </w:rPr>
+        <w:t xml:space="preserve"> the application, once it is ready.</w:t>
       </w:r>
     </w:p>
     <w:p>
@@ -4983,7 +5412,27 @@
           <w:szCs w:val="26"/>
           <w:lang w:val="en-GB"/>
         </w:rPr>
-        <w:t>Users don’t  need any specific knowledge to</w:t>
+        <w:t xml:space="preserve">Users </w:t>
+      </w:r>
+      <w:proofErr w:type="gramStart"/>
+      <w:r>
+        <w:rPr>
+          <w:rFonts w:ascii="Cambria" w:hAnsi="Cambria" w:cs="Cambria"/>
+          <w:sz w:val="26"/>
+          <w:szCs w:val="26"/>
+          <w:lang w:val="en-GB"/>
+        </w:rPr>
+        <w:t>don’t  need</w:t>
+      </w:r>
+      <w:proofErr w:type="gramEnd"/>
+      <w:r>
+        <w:rPr>
+          <w:rFonts w:ascii="Cambria" w:hAnsi="Cambria" w:cs="Cambria"/>
+          <w:sz w:val="26"/>
+          <w:szCs w:val="26"/>
+          <w:lang w:val="en-GB"/>
+        </w:rPr>
+        <w:t xml:space="preserve"> any specific knowledge to</w:t>
       </w:r>
       <w:r>
         <w:rPr>
@@ -5281,7 +5730,27 @@
           <w:szCs w:val="26"/>
           <w:lang w:val="en-GB"/>
         </w:rPr>
-        <w:t xml:space="preserve"> to suggest the best mobility option, Travlendar+ has to acquire the position of the user though GPS, if the user hasn’t inserted a starting point manually. We assume that those data have a maximum error of 10 meters.</w:t>
+        <w:t xml:space="preserve"> to suggest the best mobility option, Travlendar+ </w:t>
+      </w:r>
+      <w:proofErr w:type="gramStart"/>
+      <w:r>
+        <w:rPr>
+          <w:rFonts w:ascii="Cambria" w:hAnsi="Cambria" w:cs="Cambria"/>
+          <w:sz w:val="26"/>
+          <w:szCs w:val="26"/>
+          <w:lang w:val="en-GB"/>
+        </w:rPr>
+        <w:t>has to</w:t>
+      </w:r>
+      <w:proofErr w:type="gramEnd"/>
+      <w:r>
+        <w:rPr>
+          <w:rFonts w:ascii="Cambria" w:hAnsi="Cambria" w:cs="Cambria"/>
+          <w:sz w:val="26"/>
+          <w:szCs w:val="26"/>
+          <w:lang w:val="en-GB"/>
+        </w:rPr>
+        <w:t xml:space="preserve"> acquire the position of the user though GPS, if the user hasn’t inserted a starting point manually. We assume that those data have a maximum error of 10 meters.</w:t>
       </w:r>
     </w:p>
     <w:p>
@@ -5328,17 +5797,7 @@
           <w:szCs w:val="26"/>
           <w:lang w:val="en-GB"/>
         </w:rPr>
-        <w:t xml:space="preserve"> When a user registers, his email is verified. From that </w:t>
-      </w:r>
-      <w:r>
-        <w:rPr>
-          <w:rFonts w:ascii="Cambria" w:hAnsi="Cambria" w:cs="Cambria"/>
-          <w:sz w:val="26"/>
-          <w:szCs w:val="26"/>
-          <w:lang w:val="en-GB"/>
-        </w:rPr>
-        <w:lastRenderedPageBreak/>
-        <w:t>moment, then, we assume that the us</w:t>
+        <w:t xml:space="preserve"> When a user registers, his email is verified. From that moment, then, we assume that the us</w:t>
       </w:r>
       <w:r>
         <w:rPr>
@@ -5385,6 +5844,7 @@
           <w:szCs w:val="26"/>
           <w:lang w:val="en-GB"/>
         </w:rPr>
+        <w:lastRenderedPageBreak/>
         <w:t>[A6] Accidents:</w:t>
       </w:r>
       <w:r>
@@ -5394,7 +5854,27 @@
           <w:szCs w:val="26"/>
           <w:lang w:val="en-GB"/>
         </w:rPr>
-        <w:t xml:space="preserve"> Accidents and delays are frequent but most of the times online systems that calculate shortest mobility options get to know about them rapidly and take them into account for the solutions they propose. We assume that, if a user is following one of the mobility options given from Travlendar+ (see [A7]), unpredictable accidents that may cause delays have a rate of 10%. This means that the rest of the times (90%) users will be on time at their ap</w:t>
+        <w:t xml:space="preserve"> Accidents and delays are frequent but most of the times online systems that calculate shortest mobility options get to know about them rapidly and take them into account for the solutions they propose. We assume that, if a user is following one of the mobility options given from Travlendar+ (see [A7]), unpredictable accidents that may cause delays </w:t>
+      </w:r>
+      <w:proofErr w:type="gramStart"/>
+      <w:r>
+        <w:rPr>
+          <w:rFonts w:ascii="Cambria" w:hAnsi="Cambria" w:cs="Cambria"/>
+          <w:sz w:val="26"/>
+          <w:szCs w:val="26"/>
+          <w:lang w:val="en-GB"/>
+        </w:rPr>
+        <w:t>have</w:t>
+      </w:r>
+      <w:proofErr w:type="gramEnd"/>
+      <w:r>
+        <w:rPr>
+          <w:rFonts w:ascii="Cambria" w:hAnsi="Cambria" w:cs="Cambria"/>
+          <w:sz w:val="26"/>
+          <w:szCs w:val="26"/>
+          <w:lang w:val="en-GB"/>
+        </w:rPr>
+        <w:t xml:space="preserve"> a rate of 10%. This means that the rest of the times (90%) users will be on time at their ap</w:t>
       </w:r>
       <w:r>
         <w:rPr>
@@ -5582,7 +6062,27 @@
           <w:szCs w:val="26"/>
           <w:lang w:val="en-GB"/>
         </w:rPr>
-        <w:t>: The Third part  systems we rely on will provide us the service we need at least 99,9% of the time.</w:t>
+        <w:t xml:space="preserve">: The Third </w:t>
+      </w:r>
+      <w:proofErr w:type="gramStart"/>
+      <w:r>
+        <w:rPr>
+          <w:rFonts w:ascii="Cambria" w:hAnsi="Cambria" w:cs="Cambria"/>
+          <w:sz w:val="26"/>
+          <w:szCs w:val="26"/>
+          <w:lang w:val="en-GB"/>
+        </w:rPr>
+        <w:t>part  systems</w:t>
+      </w:r>
+      <w:proofErr w:type="gramEnd"/>
+      <w:r>
+        <w:rPr>
+          <w:rFonts w:ascii="Cambria" w:hAnsi="Cambria" w:cs="Cambria"/>
+          <w:sz w:val="26"/>
+          <w:szCs w:val="26"/>
+          <w:lang w:val="en-GB"/>
+        </w:rPr>
+        <w:t xml:space="preserve"> we rely on will provide us the service we need at least 99,9% of the time.</w:t>
       </w:r>
     </w:p>
     <w:p>
@@ -5846,7 +6346,17 @@
           <w:szCs w:val="26"/>
           <w:lang w:val="en-GB"/>
         </w:rPr>
-        <w:t>Failures can happen, but when they happen the system must be able to restart from its status before the  failu</w:t>
+        <w:t xml:space="preserve">Failures can happen, but when they happen the system must be able to restart from its status before </w:t>
+      </w:r>
+      <w:proofErr w:type="gramStart"/>
+      <w:r>
+        <w:rPr>
+          <w:rFonts w:ascii="Cambria" w:hAnsi="Cambria" w:cs="Cambria"/>
+          <w:sz w:val="26"/>
+          <w:szCs w:val="26"/>
+          <w:lang w:val="en-GB"/>
+        </w:rPr>
+        <w:t>the  failu</w:t>
       </w:r>
       <w:r>
         <w:rPr>
@@ -5864,7 +6374,17 @@
           <w:szCs w:val="26"/>
           <w:lang w:val="en-GB"/>
         </w:rPr>
-        <w:t>e.</w:t>
+        <w:t>e</w:t>
+      </w:r>
+      <w:proofErr w:type="gramEnd"/>
+      <w:r>
+        <w:rPr>
+          <w:rFonts w:ascii="Cambria" w:hAnsi="Cambria" w:cs="Cambria"/>
+          <w:sz w:val="26"/>
+          <w:szCs w:val="26"/>
+          <w:lang w:val="en-GB"/>
+        </w:rPr>
+        <w:t>.</w:t>
       </w:r>
     </w:p>
     <w:p>
@@ -6074,16 +6594,37 @@
           <w:szCs w:val="26"/>
           <w:lang w:val="en-GB"/>
         </w:rPr>
-        <w:t>[R1]</w:t>
-      </w:r>
-      <w:r>
-        <w:rPr>
-          <w:rFonts w:ascii="Cambria" w:hAnsi="Cambria" w:cs="Cambria"/>
-          <w:sz w:val="26"/>
-          <w:szCs w:val="26"/>
-          <w:lang w:val="en-GB"/>
-        </w:rPr>
-        <w:t xml:space="preserve">  Allow the users to manage already existing activities.</w:t>
+        <w:t>[R1</w:t>
+      </w:r>
+      <w:proofErr w:type="gramStart"/>
+      <w:r>
+        <w:rPr>
+          <w:rFonts w:ascii="Cambria" w:hAnsi="Cambria" w:cs="Cambria"/>
+          <w:b/>
+          <w:sz w:val="26"/>
+          <w:szCs w:val="26"/>
+          <w:lang w:val="en-GB"/>
+        </w:rPr>
+        <w:t>]</w:t>
+      </w:r>
+      <w:r>
+        <w:rPr>
+          <w:rFonts w:ascii="Cambria" w:hAnsi="Cambria" w:cs="Cambria"/>
+          <w:sz w:val="26"/>
+          <w:szCs w:val="26"/>
+          <w:lang w:val="en-GB"/>
+        </w:rPr>
+        <w:t xml:space="preserve">  Allow</w:t>
+      </w:r>
+      <w:proofErr w:type="gramEnd"/>
+      <w:r>
+        <w:rPr>
+          <w:rFonts w:ascii="Cambria" w:hAnsi="Cambria" w:cs="Cambria"/>
+          <w:sz w:val="26"/>
+          <w:szCs w:val="26"/>
+          <w:lang w:val="en-GB"/>
+        </w:rPr>
+        <w:t xml:space="preserve"> the users to manage already existing activities.</w:t>
       </w:r>
     </w:p>
     <w:p>
@@ -6112,16 +6653,37 @@
           <w:szCs w:val="26"/>
           <w:lang w:val="en-GB"/>
         </w:rPr>
-        <w:t>[R2]</w:t>
-      </w:r>
-      <w:r>
-        <w:rPr>
-          <w:rFonts w:ascii="Cambria" w:hAnsi="Cambria" w:cs="Cambria"/>
-          <w:sz w:val="26"/>
-          <w:szCs w:val="26"/>
-          <w:lang w:val="en-GB"/>
-        </w:rPr>
-        <w:t xml:space="preserve">  Users should be able to log in to Travlendar+.</w:t>
+        <w:t>[R2</w:t>
+      </w:r>
+      <w:proofErr w:type="gramStart"/>
+      <w:r>
+        <w:rPr>
+          <w:rFonts w:ascii="Cambria" w:hAnsi="Cambria" w:cs="Cambria"/>
+          <w:b/>
+          <w:sz w:val="26"/>
+          <w:szCs w:val="26"/>
+          <w:lang w:val="en-GB"/>
+        </w:rPr>
+        <w:t>]</w:t>
+      </w:r>
+      <w:r>
+        <w:rPr>
+          <w:rFonts w:ascii="Cambria" w:hAnsi="Cambria" w:cs="Cambria"/>
+          <w:sz w:val="26"/>
+          <w:szCs w:val="26"/>
+          <w:lang w:val="en-GB"/>
+        </w:rPr>
+        <w:t xml:space="preserve">  Users</w:t>
+      </w:r>
+      <w:proofErr w:type="gramEnd"/>
+      <w:r>
+        <w:rPr>
+          <w:rFonts w:ascii="Cambria" w:hAnsi="Cambria" w:cs="Cambria"/>
+          <w:sz w:val="26"/>
+          <w:szCs w:val="26"/>
+          <w:lang w:val="en-GB"/>
+        </w:rPr>
+        <w:t xml:space="preserve"> should be able to log in to Travlendar+.</w:t>
       </w:r>
     </w:p>
     <w:p>
@@ -6150,16 +6712,37 @@
           <w:szCs w:val="26"/>
           <w:lang w:val="en-GB"/>
         </w:rPr>
-        <w:t>[R3]</w:t>
-      </w:r>
-      <w:r>
-        <w:rPr>
-          <w:rFonts w:ascii="Cambria" w:hAnsi="Cambria" w:cs="Cambria"/>
-          <w:sz w:val="26"/>
-          <w:szCs w:val="26"/>
-          <w:lang w:val="en-GB"/>
-        </w:rPr>
-        <w:t xml:space="preserve">  Users should be able to register to Travlendar+.</w:t>
+        <w:t>[R3</w:t>
+      </w:r>
+      <w:proofErr w:type="gramStart"/>
+      <w:r>
+        <w:rPr>
+          <w:rFonts w:ascii="Cambria" w:hAnsi="Cambria" w:cs="Cambria"/>
+          <w:b/>
+          <w:sz w:val="26"/>
+          <w:szCs w:val="26"/>
+          <w:lang w:val="en-GB"/>
+        </w:rPr>
+        <w:t>]</w:t>
+      </w:r>
+      <w:r>
+        <w:rPr>
+          <w:rFonts w:ascii="Cambria" w:hAnsi="Cambria" w:cs="Cambria"/>
+          <w:sz w:val="26"/>
+          <w:szCs w:val="26"/>
+          <w:lang w:val="en-GB"/>
+        </w:rPr>
+        <w:t xml:space="preserve">  Users</w:t>
+      </w:r>
+      <w:proofErr w:type="gramEnd"/>
+      <w:r>
+        <w:rPr>
+          <w:rFonts w:ascii="Cambria" w:hAnsi="Cambria" w:cs="Cambria"/>
+          <w:sz w:val="26"/>
+          <w:szCs w:val="26"/>
+          <w:lang w:val="en-GB"/>
+        </w:rPr>
+        <w:t xml:space="preserve"> should be able to register to Travlendar+.</w:t>
       </w:r>
     </w:p>
     <w:p>
@@ -6188,16 +6771,37 @@
           <w:szCs w:val="26"/>
           <w:lang w:val="en-GB"/>
         </w:rPr>
-        <w:t>[R4]</w:t>
-      </w:r>
-      <w:r>
-        <w:rPr>
-          <w:rFonts w:ascii="Cambria" w:hAnsi="Cambria" w:cs="Cambria"/>
-          <w:sz w:val="26"/>
-          <w:szCs w:val="26"/>
-          <w:lang w:val="en-GB"/>
-        </w:rPr>
-        <w:t xml:space="preserve">  Users should be able to change their password whether they forget it.</w:t>
+        <w:t>[R4</w:t>
+      </w:r>
+      <w:proofErr w:type="gramStart"/>
+      <w:r>
+        <w:rPr>
+          <w:rFonts w:ascii="Cambria" w:hAnsi="Cambria" w:cs="Cambria"/>
+          <w:b/>
+          <w:sz w:val="26"/>
+          <w:szCs w:val="26"/>
+          <w:lang w:val="en-GB"/>
+        </w:rPr>
+        <w:t>]</w:t>
+      </w:r>
+      <w:r>
+        <w:rPr>
+          <w:rFonts w:ascii="Cambria" w:hAnsi="Cambria" w:cs="Cambria"/>
+          <w:sz w:val="26"/>
+          <w:szCs w:val="26"/>
+          <w:lang w:val="en-GB"/>
+        </w:rPr>
+        <w:t xml:space="preserve">  Users</w:t>
+      </w:r>
+      <w:proofErr w:type="gramEnd"/>
+      <w:r>
+        <w:rPr>
+          <w:rFonts w:ascii="Cambria" w:hAnsi="Cambria" w:cs="Cambria"/>
+          <w:sz w:val="26"/>
+          <w:szCs w:val="26"/>
+          <w:lang w:val="en-GB"/>
+        </w:rPr>
+        <w:t xml:space="preserve"> should be able to change their password whether they forget it.</w:t>
       </w:r>
     </w:p>
     <w:p>
@@ -6226,16 +6830,37 @@
           <w:szCs w:val="26"/>
           <w:lang w:val="en-GB"/>
         </w:rPr>
-        <w:t xml:space="preserve">[R5] </w:t>
-      </w:r>
-      <w:r>
-        <w:rPr>
-          <w:rFonts w:ascii="Cambria" w:hAnsi="Cambria" w:cs="Cambria"/>
-          <w:sz w:val="26"/>
-          <w:szCs w:val="26"/>
-          <w:lang w:val="en-GB"/>
-        </w:rPr>
-        <w:t xml:space="preserve"> Users should be able to schedule new activities.</w:t>
+        <w:t>[R5</w:t>
+      </w:r>
+      <w:proofErr w:type="gramStart"/>
+      <w:r>
+        <w:rPr>
+          <w:rFonts w:ascii="Cambria" w:hAnsi="Cambria" w:cs="Cambria"/>
+          <w:b/>
+          <w:sz w:val="26"/>
+          <w:szCs w:val="26"/>
+          <w:lang w:val="en-GB"/>
+        </w:rPr>
+        <w:t xml:space="preserve">] </w:t>
+      </w:r>
+      <w:r>
+        <w:rPr>
+          <w:rFonts w:ascii="Cambria" w:hAnsi="Cambria" w:cs="Cambria"/>
+          <w:sz w:val="26"/>
+          <w:szCs w:val="26"/>
+          <w:lang w:val="en-GB"/>
+        </w:rPr>
+        <w:t xml:space="preserve"> Users</w:t>
+      </w:r>
+      <w:proofErr w:type="gramEnd"/>
+      <w:r>
+        <w:rPr>
+          <w:rFonts w:ascii="Cambria" w:hAnsi="Cambria" w:cs="Cambria"/>
+          <w:sz w:val="26"/>
+          <w:szCs w:val="26"/>
+          <w:lang w:val="en-GB"/>
+        </w:rPr>
+        <w:t xml:space="preserve"> should be able to schedule new activities.</w:t>
       </w:r>
     </w:p>
     <w:p>
@@ -6276,6 +6901,7 @@
         </w:rPr>
         <w:t>6</w:t>
       </w:r>
+      <w:proofErr w:type="gramStart"/>
       <w:r>
         <w:rPr>
           <w:rFonts w:ascii="Cambria" w:hAnsi="Cambria" w:cs="Cambria"/>
@@ -6293,7 +6919,17 @@
           <w:szCs w:val="26"/>
           <w:lang w:val="en-GB"/>
         </w:rPr>
-        <w:t xml:space="preserve">  Users should be able to set their own preferences that will be taken into account and will be applied to schedules every time this is possible and reasonable.</w:t>
+        <w:t xml:space="preserve">  Users</w:t>
+      </w:r>
+      <w:proofErr w:type="gramEnd"/>
+      <w:r>
+        <w:rPr>
+          <w:rFonts w:ascii="Cambria" w:hAnsi="Cambria" w:cs="Cambria"/>
+          <w:sz w:val="26"/>
+          <w:szCs w:val="26"/>
+          <w:lang w:val="en-GB"/>
+        </w:rPr>
+        <w:t xml:space="preserve"> should be able to set their own preferences that will be taken into account and will be applied to schedules every time this is possible and reasonable.</w:t>
       </w:r>
     </w:p>
     <w:p>
@@ -6353,7 +6989,27 @@
           <w:szCs w:val="26"/>
           <w:lang w:val="en-GB"/>
         </w:rPr>
-        <w:t>: The user can also set flexible activities (e.g. flexible lunch) , and, in particular, the special preference “minimize carbon footprint” will be present.</w:t>
+        <w:t>: The user can also set flexible activities (e.g. flexible lunch</w:t>
+      </w:r>
+      <w:proofErr w:type="gramStart"/>
+      <w:r>
+        <w:rPr>
+          <w:rFonts w:ascii="Cambria" w:hAnsi="Cambria" w:cs="Cambria"/>
+          <w:sz w:val="26"/>
+          <w:szCs w:val="26"/>
+          <w:lang w:val="en-GB"/>
+        </w:rPr>
+        <w:t>) ,</w:t>
+      </w:r>
+      <w:proofErr w:type="gramEnd"/>
+      <w:r>
+        <w:rPr>
+          <w:rFonts w:ascii="Cambria" w:hAnsi="Cambria" w:cs="Cambria"/>
+          <w:sz w:val="26"/>
+          <w:szCs w:val="26"/>
+          <w:lang w:val="en-GB"/>
+        </w:rPr>
+        <w:t xml:space="preserve"> and, in particular, the special preference “minimize carbon footprint” will be present.</w:t>
       </w:r>
     </w:p>
     <w:p>
@@ -6394,6 +7050,7 @@
         </w:rPr>
         <w:t>7</w:t>
       </w:r>
+      <w:proofErr w:type="gramStart"/>
       <w:r>
         <w:rPr>
           <w:rFonts w:ascii="Cambria" w:hAnsi="Cambria" w:cs="Cambria"/>
@@ -6429,7 +7086,17 @@
           <w:szCs w:val="26"/>
           <w:lang w:val="en-GB"/>
         </w:rPr>
-        <w:t>When necessary, users should be supported in buying</w:t>
+        <w:t>When</w:t>
+      </w:r>
+      <w:proofErr w:type="gramEnd"/>
+      <w:r>
+        <w:rPr>
+          <w:rFonts w:ascii="Cambria" w:hAnsi="Cambria" w:cs="Cambria"/>
+          <w:sz w:val="26"/>
+          <w:szCs w:val="26"/>
+          <w:lang w:val="en-GB"/>
+        </w:rPr>
+        <w:t xml:space="preserve"> necessary, users should be supported in buying</w:t>
       </w:r>
       <w:r>
         <w:rPr>
@@ -6488,6 +7155,7 @@
         </w:rPr>
         <w:t>8</w:t>
       </w:r>
+      <w:proofErr w:type="gramStart"/>
       <w:r>
         <w:rPr>
           <w:rFonts w:ascii="Cambria" w:hAnsi="Cambria" w:cs="Cambria"/>
@@ -6505,7 +7173,17 @@
           <w:szCs w:val="26"/>
           <w:lang w:val="en-GB"/>
         </w:rPr>
-        <w:t xml:space="preserve">  Users should be warned when they’re scheduling an activity that is not physically possible due to a lack of time or that overlaps with other activities.</w:t>
+        <w:t xml:space="preserve">  Users</w:t>
+      </w:r>
+      <w:proofErr w:type="gramEnd"/>
+      <w:r>
+        <w:rPr>
+          <w:rFonts w:ascii="Cambria" w:hAnsi="Cambria" w:cs="Cambria"/>
+          <w:sz w:val="26"/>
+          <w:szCs w:val="26"/>
+          <w:lang w:val="en-GB"/>
+        </w:rPr>
+        <w:t xml:space="preserve"> should be warned when they’re scheduling an activity that is not physically possible due to a lack of time or that overlaps with other activities.</w:t>
       </w:r>
     </w:p>
     <w:p>
@@ -6546,6 +7224,7 @@
         </w:rPr>
         <w:t>9</w:t>
       </w:r>
+      <w:proofErr w:type="gramStart"/>
       <w:r>
         <w:rPr>
           <w:rFonts w:ascii="Cambria" w:hAnsi="Cambria" w:cs="Cambria"/>
@@ -6581,7 +7260,17 @@
           <w:szCs w:val="26"/>
           <w:lang w:val="en-GB"/>
         </w:rPr>
-        <w:t>Mobility s</w:t>
+        <w:t>Mobility</w:t>
+      </w:r>
+      <w:proofErr w:type="gramEnd"/>
+      <w:r>
+        <w:rPr>
+          <w:rFonts w:ascii="Cambria" w:hAnsi="Cambria" w:cs="Cambria"/>
+          <w:sz w:val="26"/>
+          <w:szCs w:val="26"/>
+          <w:lang w:val="en-GB"/>
+        </w:rPr>
+        <w:t xml:space="preserve"> s</w:t>
       </w:r>
       <w:r>
         <w:rPr>
@@ -6649,6 +7338,7 @@
         </w:rPr>
         <w:t>R10</w:t>
       </w:r>
+      <w:proofErr w:type="gramStart"/>
       <w:r>
         <w:rPr>
           <w:rFonts w:ascii="Cambria" w:hAnsi="Cambria" w:cs="Cambria"/>
@@ -6666,7 +7356,17 @@
           <w:szCs w:val="26"/>
           <w:lang w:val="en-GB"/>
         </w:rPr>
-        <w:t xml:space="preserve">  Users should receive a notification (e.g. email, push notifications) a little before the time they have to leave to go to the next appointment.</w:t>
+        <w:t xml:space="preserve">  Users</w:t>
+      </w:r>
+      <w:proofErr w:type="gramEnd"/>
+      <w:r>
+        <w:rPr>
+          <w:rFonts w:ascii="Cambria" w:hAnsi="Cambria" w:cs="Cambria"/>
+          <w:sz w:val="26"/>
+          <w:szCs w:val="26"/>
+          <w:lang w:val="en-GB"/>
+        </w:rPr>
+        <w:t xml:space="preserve"> should receive a notification (e.g. email, push notifications) a little before the time they have to leave to go to the next appointment.</w:t>
       </w:r>
     </w:p>
     <w:p>
@@ -6697,6 +7397,7 @@
         </w:rPr>
         <w:t>[R11</w:t>
       </w:r>
+      <w:proofErr w:type="gramStart"/>
       <w:r>
         <w:rPr>
           <w:rFonts w:ascii="Cambria" w:hAnsi="Cambria" w:cs="Cambria"/>
@@ -6732,7 +7433,17 @@
           <w:szCs w:val="26"/>
           <w:lang w:val="en-GB"/>
         </w:rPr>
-        <w:t xml:space="preserve">The application should identify the best mobility option. Moreover, this should be done by appointment and by day </w:t>
+        <w:t>The</w:t>
+      </w:r>
+      <w:proofErr w:type="gramEnd"/>
+      <w:r>
+        <w:rPr>
+          <w:rFonts w:ascii="Cambria" w:hAnsi="Cambria" w:cs="Cambria"/>
+          <w:sz w:val="26"/>
+          <w:szCs w:val="26"/>
+          <w:lang w:val="en-GB"/>
+        </w:rPr>
+        <w:t xml:space="preserve"> application should identify the best mobility option. Moreover, this should be done by appointment and by day </w:t>
       </w:r>
       <w:r>
         <w:rPr>
@@ -6818,7 +7529,18 @@
           <w:szCs w:val="26"/>
           <w:lang w:val="en-GB"/>
         </w:rPr>
-        <w:t>[NFR1]</w:t>
+        <w:t>[NFR1</w:t>
+      </w:r>
+      <w:proofErr w:type="gramStart"/>
+      <w:r>
+        <w:rPr>
+          <w:rFonts w:ascii="Cambria" w:hAnsi="Cambria" w:cs="Cambria"/>
+          <w:b/>
+          <w:sz w:val="26"/>
+          <w:szCs w:val="26"/>
+          <w:lang w:val="en-GB"/>
+        </w:rPr>
+        <w:t>]</w:t>
       </w:r>
       <w:r>
         <w:rPr>
@@ -6837,7 +7559,17 @@
           <w:szCs w:val="26"/>
           <w:lang w:val="en-GB"/>
         </w:rPr>
-        <w:t>After a user is logged in, he should be able to reach every functionality in less than 3 taps/clicks.</w:t>
+        <w:t>After</w:t>
+      </w:r>
+      <w:proofErr w:type="gramEnd"/>
+      <w:r>
+        <w:rPr>
+          <w:rFonts w:ascii="Cambria" w:hAnsi="Cambria" w:cs="Cambria"/>
+          <w:sz w:val="26"/>
+          <w:szCs w:val="26"/>
+          <w:lang w:val="en-GB"/>
+        </w:rPr>
+        <w:t xml:space="preserve"> a user is logged in, he should be able to reach every functionality in less than 3 taps/clicks.</w:t>
       </w:r>
     </w:p>
     <w:p>
@@ -6875,7 +7607,27 @@
           <w:szCs w:val="26"/>
           <w:lang w:val="en-GB"/>
         </w:rPr>
-        <w:t xml:space="preserve"> The mobile application , when it will be developed, should work properly at least on two of the following OS: Android, iOS, Windows Phone.</w:t>
+        <w:t xml:space="preserve"> The mobile </w:t>
+      </w:r>
+      <w:proofErr w:type="gramStart"/>
+      <w:r>
+        <w:rPr>
+          <w:rFonts w:ascii="Cambria" w:hAnsi="Cambria" w:cs="Cambria"/>
+          <w:sz w:val="26"/>
+          <w:szCs w:val="26"/>
+          <w:lang w:val="en-GB"/>
+        </w:rPr>
+        <w:t>application ,</w:t>
+      </w:r>
+      <w:proofErr w:type="gramEnd"/>
+      <w:r>
+        <w:rPr>
+          <w:rFonts w:ascii="Cambria" w:hAnsi="Cambria" w:cs="Cambria"/>
+          <w:sz w:val="26"/>
+          <w:szCs w:val="26"/>
+          <w:lang w:val="en-GB"/>
+        </w:rPr>
+        <w:t xml:space="preserve"> when it will be developed, should work properly at least on two of the following OS: Android, iOS, Windows Phone.</w:t>
       </w:r>
     </w:p>
     <w:p>
@@ -7112,7 +7864,27 @@
           <w:szCs w:val="26"/>
           <w:lang w:val="en-GB"/>
         </w:rPr>
-        <w:t>To prove the completeness of the requirements we provided and assumptions we made, we have to prove that when they’re respected and verified, the goals are reached as a consequence.</w:t>
+        <w:t xml:space="preserve">To prove the completeness of the requirements we provided and assumptions we made, we </w:t>
+      </w:r>
+      <w:proofErr w:type="gramStart"/>
+      <w:r>
+        <w:rPr>
+          <w:rFonts w:ascii="Cambria" w:hAnsi="Cambria" w:cs="Cambria"/>
+          <w:sz w:val="26"/>
+          <w:szCs w:val="26"/>
+          <w:lang w:val="en-GB"/>
+        </w:rPr>
+        <w:t>have to</w:t>
+      </w:r>
+      <w:proofErr w:type="gramEnd"/>
+      <w:r>
+        <w:rPr>
+          <w:rFonts w:ascii="Cambria" w:hAnsi="Cambria" w:cs="Cambria"/>
+          <w:sz w:val="26"/>
+          <w:szCs w:val="26"/>
+          <w:lang w:val="en-GB"/>
+        </w:rPr>
+        <w:t xml:space="preserve"> prove that when they’re respected and verified, the goals are reached as a consequence.</w:t>
       </w:r>
     </w:p>
     <w:p>
@@ -7167,7 +7939,29 @@
           <w:szCs w:val="26"/>
           <w:lang w:val="en-GB"/>
         </w:rPr>
-        <w:t>[G1]  Users should be able to use the system properly.</w:t>
+        <w:t>[G1</w:t>
+      </w:r>
+      <w:proofErr w:type="gramStart"/>
+      <w:r>
+        <w:rPr>
+          <w:rFonts w:ascii="Cambria" w:hAnsi="Cambria" w:cs="Cambria"/>
+          <w:i/>
+          <w:sz w:val="26"/>
+          <w:szCs w:val="26"/>
+          <w:lang w:val="en-GB"/>
+        </w:rPr>
+        <w:t>]  Users</w:t>
+      </w:r>
+      <w:proofErr w:type="gramEnd"/>
+      <w:r>
+        <w:rPr>
+          <w:rFonts w:ascii="Cambria" w:hAnsi="Cambria" w:cs="Cambria"/>
+          <w:i/>
+          <w:sz w:val="26"/>
+          <w:szCs w:val="26"/>
+          <w:lang w:val="en-GB"/>
+        </w:rPr>
+        <w:t xml:space="preserve"> should be able to use the system properly.</w:t>
       </w:r>
     </w:p>
     <w:p>
@@ -7292,7 +8086,29 @@
           <w:szCs w:val="26"/>
           <w:lang w:val="en-GB"/>
         </w:rPr>
-        <w:t>[G2]  Allow users to schedule an activity.</w:t>
+        <w:t>[G2</w:t>
+      </w:r>
+      <w:proofErr w:type="gramStart"/>
+      <w:r>
+        <w:rPr>
+          <w:rFonts w:ascii="Cambria" w:hAnsi="Cambria" w:cs="Cambria"/>
+          <w:i/>
+          <w:sz w:val="26"/>
+          <w:szCs w:val="26"/>
+          <w:lang w:val="en-GB"/>
+        </w:rPr>
+        <w:t>]  Allow</w:t>
+      </w:r>
+      <w:proofErr w:type="gramEnd"/>
+      <w:r>
+        <w:rPr>
+          <w:rFonts w:ascii="Cambria" w:hAnsi="Cambria" w:cs="Cambria"/>
+          <w:i/>
+          <w:sz w:val="26"/>
+          <w:szCs w:val="26"/>
+          <w:lang w:val="en-GB"/>
+        </w:rPr>
+        <w:t xml:space="preserve"> users to schedule an activity.</w:t>
       </w:r>
     </w:p>
     <w:p>
@@ -7399,7 +8215,29 @@
           <w:szCs w:val="26"/>
           <w:lang w:val="en-GB"/>
         </w:rPr>
-        <w:t>[G3]  Allow users to set constraints and preferences.</w:t>
+        <w:t>[G3</w:t>
+      </w:r>
+      <w:proofErr w:type="gramStart"/>
+      <w:r>
+        <w:rPr>
+          <w:rFonts w:ascii="Cambria" w:hAnsi="Cambria" w:cs="Cambria"/>
+          <w:i/>
+          <w:sz w:val="26"/>
+          <w:szCs w:val="26"/>
+          <w:lang w:val="en-GB"/>
+        </w:rPr>
+        <w:t>]  Allow</w:t>
+      </w:r>
+      <w:proofErr w:type="gramEnd"/>
+      <w:r>
+        <w:rPr>
+          <w:rFonts w:ascii="Cambria" w:hAnsi="Cambria" w:cs="Cambria"/>
+          <w:i/>
+          <w:sz w:val="26"/>
+          <w:szCs w:val="26"/>
+          <w:lang w:val="en-GB"/>
+        </w:rPr>
+        <w:t xml:space="preserve"> users to set constraints and preferences.</w:t>
       </w:r>
     </w:p>
     <w:p>
@@ -7470,7 +8308,29 @@
           <w:szCs w:val="26"/>
           <w:lang w:val="en-GB"/>
         </w:rPr>
-        <w:t>[G4]  Simplify procedures and reduce the number of operations that a user has to do to schedule an new activity</w:t>
+        <w:t>[G4</w:t>
+      </w:r>
+      <w:proofErr w:type="gramStart"/>
+      <w:r>
+        <w:rPr>
+          <w:rFonts w:ascii="Cambria" w:hAnsi="Cambria" w:cs="Cambria"/>
+          <w:i/>
+          <w:sz w:val="26"/>
+          <w:szCs w:val="26"/>
+          <w:lang w:val="en-GB"/>
+        </w:rPr>
+        <w:t>]  Simplify</w:t>
+      </w:r>
+      <w:proofErr w:type="gramEnd"/>
+      <w:r>
+        <w:rPr>
+          <w:rFonts w:ascii="Cambria" w:hAnsi="Cambria" w:cs="Cambria"/>
+          <w:i/>
+          <w:sz w:val="26"/>
+          <w:szCs w:val="26"/>
+          <w:lang w:val="en-GB"/>
+        </w:rPr>
+        <w:t xml:space="preserve"> procedures and reduce the number of operations that a user has to do to schedule an new activity</w:t>
       </w:r>
       <w:r>
         <w:rPr>
@@ -7561,7 +8421,29 @@
           <w:szCs w:val="26"/>
           <w:lang w:val="en-GB"/>
         </w:rPr>
-        <w:t>[G5]  Make sure users are on time at their scheduled appointments.</w:t>
+        <w:t>[G5</w:t>
+      </w:r>
+      <w:proofErr w:type="gramStart"/>
+      <w:r>
+        <w:rPr>
+          <w:rFonts w:ascii="Cambria" w:hAnsi="Cambria" w:cs="Cambria"/>
+          <w:i/>
+          <w:sz w:val="26"/>
+          <w:szCs w:val="26"/>
+          <w:lang w:val="en-GB"/>
+        </w:rPr>
+        <w:t>]  Make</w:t>
+      </w:r>
+      <w:proofErr w:type="gramEnd"/>
+      <w:r>
+        <w:rPr>
+          <w:rFonts w:ascii="Cambria" w:hAnsi="Cambria" w:cs="Cambria"/>
+          <w:i/>
+          <w:sz w:val="26"/>
+          <w:szCs w:val="26"/>
+          <w:lang w:val="en-GB"/>
+        </w:rPr>
+        <w:t xml:space="preserve"> sure users are on time at their scheduled appointments.</w:t>
       </w:r>
     </w:p>
     <w:p>
@@ -7755,7 +8637,27 @@
           <w:szCs w:val="26"/>
           <w:lang w:val="en-GB"/>
         </w:rPr>
-        <w:t>Many application have a complicated structure that makes it hard or disagreeable to reach a particular functionality. We went to keep it the simplest we can, so that our application will result easy to use and this will not constitute a reason for our users to stop using it.</w:t>
+        <w:t xml:space="preserve">Many application have a complicated structure that makes it hard or disagreeable to reach a </w:t>
+      </w:r>
+      <w:proofErr w:type="gramStart"/>
+      <w:r>
+        <w:rPr>
+          <w:rFonts w:ascii="Cambria" w:hAnsi="Cambria" w:cs="Cambria"/>
+          <w:sz w:val="26"/>
+          <w:szCs w:val="26"/>
+          <w:lang w:val="en-GB"/>
+        </w:rPr>
+        <w:t>particular functionality</w:t>
+      </w:r>
+      <w:proofErr w:type="gramEnd"/>
+      <w:r>
+        <w:rPr>
+          <w:rFonts w:ascii="Cambria" w:hAnsi="Cambria" w:cs="Cambria"/>
+          <w:sz w:val="26"/>
+          <w:szCs w:val="26"/>
+          <w:lang w:val="en-GB"/>
+        </w:rPr>
+        <w:t>. We went to keep it the simplest we can, so that our application will result easy to use and this will not constitute a reason for our users to stop using it.</w:t>
       </w:r>
     </w:p>
     <w:p>
@@ -7942,7 +8844,29 @@
           <w:szCs w:val="26"/>
           <w:lang w:val="en-GB"/>
         </w:rPr>
-        <w:t>localization service in order to provide users with more p</w:t>
+        <w:t xml:space="preserve">localization service </w:t>
+      </w:r>
+      <w:proofErr w:type="gramStart"/>
+      <w:r>
+        <w:rPr>
+          <w:rFonts w:asciiTheme="majorHAnsi" w:hAnsiTheme="majorHAnsi" w:cs="Cambria-Bold"/>
+          <w:bCs/>
+          <w:sz w:val="26"/>
+          <w:szCs w:val="26"/>
+          <w:lang w:val="en-GB"/>
+        </w:rPr>
+        <w:t>in order to</w:t>
+      </w:r>
+      <w:proofErr w:type="gramEnd"/>
+      <w:r>
+        <w:rPr>
+          <w:rFonts w:asciiTheme="majorHAnsi" w:hAnsiTheme="majorHAnsi" w:cs="Cambria-Bold"/>
+          <w:bCs/>
+          <w:sz w:val="26"/>
+          <w:szCs w:val="26"/>
+          <w:lang w:val="en-GB"/>
+        </w:rPr>
+        <w:t xml:space="preserve"> provide users with more p</w:t>
       </w:r>
       <w:r>
         <w:rPr>
@@ -8078,8 +9002,9 @@
           <w:szCs w:val="26"/>
           <w:lang w:val="en-GB"/>
         </w:rPr>
-        <w:t xml:space="preserve"> Additionally, in </w:t>
-      </w:r>
+        <w:t xml:space="preserve"> Additionally, </w:t>
+      </w:r>
+      <w:proofErr w:type="gramStart"/>
       <w:r>
         <w:rPr>
           <w:rFonts w:asciiTheme="majorHAnsi" w:hAnsiTheme="majorHAnsi" w:cs="Cambria-Bold"/>
@@ -8088,7 +9013,7 @@
           <w:szCs w:val="26"/>
           <w:lang w:val="en-GB"/>
         </w:rPr>
-        <w:t xml:space="preserve">order to store users’ login credentials and </w:t>
+        <w:t xml:space="preserve">in </w:t>
       </w:r>
       <w:r>
         <w:rPr>
@@ -8098,8 +9023,9 @@
           <w:szCs w:val="26"/>
           <w:lang w:val="en-GB"/>
         </w:rPr>
-        <w:t xml:space="preserve">calendar’s data, the </w:t>
-      </w:r>
+        <w:t>order to</w:t>
+      </w:r>
+      <w:proofErr w:type="gramEnd"/>
       <w:r>
         <w:rPr>
           <w:rFonts w:asciiTheme="majorHAnsi" w:hAnsiTheme="majorHAnsi" w:cs="Cambria-Bold"/>
@@ -8108,7 +9034,7 @@
           <w:szCs w:val="26"/>
           <w:lang w:val="en-GB"/>
         </w:rPr>
-        <w:t>app</w:t>
+        <w:t xml:space="preserve"> store users’ login credentials and </w:t>
       </w:r>
       <w:r>
         <w:rPr>
@@ -8118,7 +9044,7 @@
           <w:szCs w:val="26"/>
           <w:lang w:val="en-GB"/>
         </w:rPr>
-        <w:t xml:space="preserve">lication will make use of a </w:t>
+        <w:t xml:space="preserve">calendar’s data, the </w:t>
       </w:r>
       <w:r>
         <w:rPr>
@@ -8128,7 +9054,7 @@
           <w:szCs w:val="26"/>
           <w:lang w:val="en-GB"/>
         </w:rPr>
-        <w:t>commercial DBMS (Da</w:t>
+        <w:t>app</w:t>
       </w:r>
       <w:r>
         <w:rPr>
@@ -8138,7 +9064,7 @@
           <w:szCs w:val="26"/>
           <w:lang w:val="en-GB"/>
         </w:rPr>
-        <w:t xml:space="preserve">tabase Management System). For </w:t>
+        <w:t xml:space="preserve">lication will make use of a </w:t>
       </w:r>
       <w:r>
         <w:rPr>
@@ -8148,7 +9074,49 @@
           <w:szCs w:val="26"/>
           <w:lang w:val="en-GB"/>
         </w:rPr>
-        <w:t>this purpose MySQL (V</w:t>
+        <w:t>commercial DBMS (Da</w:t>
+      </w:r>
+      <w:r>
+        <w:rPr>
+          <w:rFonts w:asciiTheme="majorHAnsi" w:hAnsiTheme="majorHAnsi" w:cs="Cambria-Bold"/>
+          <w:bCs/>
+          <w:sz w:val="26"/>
+          <w:szCs w:val="26"/>
+          <w:lang w:val="en-GB"/>
+        </w:rPr>
+        <w:t xml:space="preserve">tabase Management System). For </w:t>
+      </w:r>
+      <w:r>
+        <w:rPr>
+          <w:rFonts w:asciiTheme="majorHAnsi" w:hAnsiTheme="majorHAnsi" w:cs="Cambria-Bold"/>
+          <w:bCs/>
+          <w:sz w:val="26"/>
+          <w:szCs w:val="26"/>
+          <w:lang w:val="en-GB"/>
+        </w:rPr>
+        <w:t xml:space="preserve">this </w:t>
+      </w:r>
+      <w:proofErr w:type="gramStart"/>
+      <w:r>
+        <w:rPr>
+          <w:rFonts w:asciiTheme="majorHAnsi" w:hAnsiTheme="majorHAnsi" w:cs="Cambria-Bold"/>
+          <w:bCs/>
+          <w:sz w:val="26"/>
+          <w:szCs w:val="26"/>
+          <w:lang w:val="en-GB"/>
+        </w:rPr>
+        <w:t>purpose</w:t>
+      </w:r>
+      <w:proofErr w:type="gramEnd"/>
+      <w:r>
+        <w:rPr>
+          <w:rFonts w:asciiTheme="majorHAnsi" w:hAnsiTheme="majorHAnsi" w:cs="Cambria-Bold"/>
+          <w:bCs/>
+          <w:sz w:val="26"/>
+          <w:szCs w:val="26"/>
+          <w:lang w:val="en-GB"/>
+        </w:rPr>
+        <w:t xml:space="preserve"> MySQL (V</w:t>
       </w:r>
       <w:r>
         <w:rPr>
@@ -8239,6 +9207,7 @@
         </w:rPr>
         <w:t xml:space="preserve">e functionalities Travlendar+ </w:t>
       </w:r>
+      <w:proofErr w:type="gramStart"/>
       <w:r>
         <w:rPr>
           <w:rFonts w:asciiTheme="majorHAnsi" w:hAnsiTheme="majorHAnsi" w:cs="Cambria-Bold"/>
@@ -8247,7 +9216,18 @@
           <w:szCs w:val="26"/>
           <w:lang w:val="en-GB"/>
         </w:rPr>
-        <w:t>has to interface with an external web server.</w:t>
+        <w:t>has to</w:t>
+      </w:r>
+      <w:proofErr w:type="gramEnd"/>
+      <w:r>
+        <w:rPr>
+          <w:rFonts w:asciiTheme="majorHAnsi" w:hAnsiTheme="majorHAnsi" w:cs="Cambria-Bold"/>
+          <w:bCs/>
+          <w:sz w:val="26"/>
+          <w:szCs w:val="26"/>
+          <w:lang w:val="en-GB"/>
+        </w:rPr>
+        <w:t xml:space="preserve"> interface with an external web server.</w:t>
       </w:r>
     </w:p>
     <w:p>
@@ -8323,7 +9303,29 @@
           <w:szCs w:val="26"/>
           <w:lang w:val="en-GB"/>
         </w:rPr>
-        <w:t>a weather forecast service in order to provide more advanced and accurate suggestions and instructions. Yahoo! Weather APIs will be used (</w:t>
+        <w:t xml:space="preserve">a weather forecast service </w:t>
+      </w:r>
+      <w:proofErr w:type="gramStart"/>
+      <w:r>
+        <w:rPr>
+          <w:rFonts w:asciiTheme="majorHAnsi" w:hAnsiTheme="majorHAnsi" w:cs="Cambria-Bold"/>
+          <w:bCs/>
+          <w:sz w:val="26"/>
+          <w:szCs w:val="26"/>
+          <w:lang w:val="en-GB"/>
+        </w:rPr>
+        <w:t>in order to</w:t>
+      </w:r>
+      <w:proofErr w:type="gramEnd"/>
+      <w:r>
+        <w:rPr>
+          <w:rFonts w:asciiTheme="majorHAnsi" w:hAnsiTheme="majorHAnsi" w:cs="Cambria-Bold"/>
+          <w:bCs/>
+          <w:sz w:val="26"/>
+          <w:szCs w:val="26"/>
+          <w:lang w:val="en-GB"/>
+        </w:rPr>
+        <w:t xml:space="preserve"> provide more advanced and accurate suggestions and instructions. Yahoo! Weather APIs will be used (</w:t>
       </w:r>
       <w:hyperlink r:id="rId13" w:history="1">
         <w:r>
@@ -8406,7 +9408,28 @@
           <w:szCs w:val="26"/>
           <w:lang w:val="en-GB"/>
         </w:rPr>
-        <w:t>Car sharing service Car2Go APIs to integrate this kind of function in Travlendar+.</w:t>
+        <w:t xml:space="preserve">Car sharing service Car2Go </w:t>
+      </w:r>
+      <w:r>
+        <w:rPr>
+          <w:rFonts w:asciiTheme="majorHAnsi" w:hAnsiTheme="majorHAnsi" w:cs="Cambria-Bold"/>
+          <w:bCs/>
+          <w:color w:val="FF0000"/>
+          <w:sz w:val="26"/>
+          <w:szCs w:val="26"/>
+          <w:lang w:val="en-GB"/>
+        </w:rPr>
+        <w:t xml:space="preserve">and EniEnjoi </w:t>
+      </w:r>
+      <w:r>
+        <w:rPr>
+          <w:rFonts w:asciiTheme="majorHAnsi" w:hAnsiTheme="majorHAnsi" w:cs="Cambria-Bold"/>
+          <w:bCs/>
+          <w:sz w:val="26"/>
+          <w:szCs w:val="26"/>
+          <w:lang w:val="en-GB"/>
+        </w:rPr>
+        <w:t>APIs to integrate this kind of function in Travlendar+.</w:t>
       </w:r>
     </w:p>
     <w:p>
@@ -8466,7 +9489,29 @@
           <w:szCs w:val="26"/>
           <w:lang w:val="en-GB"/>
         </w:rPr>
-        <w:t>Uber APIs in order to integrate this</w:t>
+        <w:t xml:space="preserve">Uber APIs </w:t>
+      </w:r>
+      <w:proofErr w:type="gramStart"/>
+      <w:r>
+        <w:rPr>
+          <w:rFonts w:asciiTheme="majorHAnsi" w:hAnsiTheme="majorHAnsi" w:cs="Cambria-Bold"/>
+          <w:bCs/>
+          <w:sz w:val="26"/>
+          <w:szCs w:val="26"/>
+          <w:lang w:val="en-GB"/>
+        </w:rPr>
+        <w:t>in order to</w:t>
+      </w:r>
+      <w:proofErr w:type="gramEnd"/>
+      <w:r>
+        <w:rPr>
+          <w:rFonts w:asciiTheme="majorHAnsi" w:hAnsiTheme="majorHAnsi" w:cs="Cambria-Bold"/>
+          <w:bCs/>
+          <w:sz w:val="26"/>
+          <w:szCs w:val="26"/>
+          <w:lang w:val="en-GB"/>
+        </w:rPr>
+        <w:t xml:space="preserve"> integrate this</w:t>
       </w:r>
       <w:r>
         <w:rPr>
@@ -8504,8 +9549,10 @@
           <w:szCs w:val="26"/>
           <w:lang w:val="en-GB"/>
         </w:rPr>
-        <w:t>Furthermore, t</w:t>
-      </w:r>
+        <w:t>T</w:t>
+      </w:r>
+      <w:bookmarkStart w:id="0" w:name="_GoBack"/>
+      <w:bookmarkEnd w:id="0"/>
       <w:r>
         <w:rPr>
           <w:rFonts w:asciiTheme="majorHAnsi" w:hAnsiTheme="majorHAnsi" w:cs="Cambria-Bold"/>
@@ -8537,7 +9584,31 @@
           <w:szCs w:val="26"/>
           <w:lang w:val="en-GB"/>
         </w:rPr>
-        <w:t>thought and will be developed in order to wor</w:t>
+        <w:t xml:space="preserve">thought and will be developed </w:t>
+      </w:r>
+      <w:proofErr w:type="gramStart"/>
+      <w:r>
+        <w:rPr>
+          <w:rFonts w:asciiTheme="majorHAnsi" w:hAnsiTheme="majorHAnsi" w:cs="Cambria-Bold"/>
+          <w:bCs/>
+          <w:color w:val="000000" w:themeColor="text1"/>
+          <w:sz w:val="26"/>
+          <w:szCs w:val="26"/>
+          <w:lang w:val="en-GB"/>
+        </w:rPr>
+        <w:t>in order to</w:t>
+      </w:r>
+      <w:proofErr w:type="gramEnd"/>
+      <w:r>
+        <w:rPr>
+          <w:rFonts w:asciiTheme="majorHAnsi" w:hAnsiTheme="majorHAnsi" w:cs="Cambria-Bold"/>
+          <w:bCs/>
+          <w:color w:val="000000" w:themeColor="text1"/>
+          <w:sz w:val="26"/>
+          <w:szCs w:val="26"/>
+          <w:lang w:val="en-GB"/>
+        </w:rPr>
+        <w:t xml:space="preserve"> wor</w:t>
       </w:r>
       <w:r>
         <w:rPr>
@@ -8846,7 +9917,7 @@
             <v:path o:extrusionok="f" gradientshapeok="t" o:connecttype="rect"/>
             <o:lock v:ext="edit" aspectratio="t"/>
           </v:shapetype>
-          <v:shape id="_x0000_i1025" type="#_x0000_t75" style="width:538pt;height:5in">
+          <v:shape id="_x0000_i1025" type="#_x0000_t75" style="width:538.35pt;height:5in">
             <v:imagedata r:id="rId14" o:title="UseCaseDiagram"/>
           </v:shape>
         </w:pict>
@@ -8888,8 +9959,6 @@
         </w:rPr>
         <w:t>above</w:t>
       </w:r>
-      <w:bookmarkStart w:id="0" w:name="_GoBack"/>
-      <w:bookmarkEnd w:id="0"/>
       <w:r>
         <w:rPr>
           <w:rFonts w:ascii="Cambria" w:hAnsi="Cambria" w:cs="Cambria"/>
@@ -9900,7 +10969,27 @@
                 <w:szCs w:val="32"/>
                 <w:lang w:val="en-GB"/>
               </w:rPr>
-              <w:t>The user is not yet registered, so he should proceed with the registration routine in order to use Travlendar+ services.</w:t>
+              <w:t xml:space="preserve">The user is not yet registered, so he should proceed with the registration routine </w:t>
+            </w:r>
+            <w:proofErr w:type="gramStart"/>
+            <w:r>
+              <w:rPr>
+                <w:rFonts w:ascii="Cambria" w:hAnsi="Cambria" w:cs="Cambria"/>
+                <w:sz w:val="32"/>
+                <w:szCs w:val="32"/>
+                <w:lang w:val="en-GB"/>
+              </w:rPr>
+              <w:t>in order to</w:t>
+            </w:r>
+            <w:proofErr w:type="gramEnd"/>
+            <w:r>
+              <w:rPr>
+                <w:rFonts w:ascii="Cambria" w:hAnsi="Cambria" w:cs="Cambria"/>
+                <w:sz w:val="32"/>
+                <w:szCs w:val="32"/>
+                <w:lang w:val="en-GB"/>
+              </w:rPr>
+              <w:t xml:space="preserve"> use Travlendar+ services.</w:t>
             </w:r>
           </w:p>
         </w:tc>
@@ -11106,7 +12195,6 @@
           <w:szCs w:val="44"/>
           <w:lang w:val="en-GB"/>
         </w:rPr>
-        <w:lastRenderedPageBreak/>
         <w:tab/>
       </w:r>
       <w:r>
@@ -13357,6 +14445,149 @@
           <w:bCs/>
           <w:sz w:val="44"/>
           <w:szCs w:val="44"/>
+          <w:lang w:val="en-GB"/>
+        </w:rPr>
+      </w:pPr>
+    </w:p>
+    <w:p>
+      <w:pPr>
+        <w:rPr>
+          <w:rFonts w:ascii="Cambria" w:hAnsi="Cambria" w:cs="Cambria"/>
+          <w:b/>
+          <w:sz w:val="32"/>
+          <w:szCs w:val="36"/>
+          <w:lang w:val="en-GB"/>
+        </w:rPr>
+      </w:pPr>
+    </w:p>
+    <w:p>
+      <w:pPr>
+        <w:rPr>
+          <w:rFonts w:ascii="Cambria" w:hAnsi="Cambria" w:cs="Cambria"/>
+          <w:b/>
+          <w:sz w:val="32"/>
+          <w:szCs w:val="36"/>
+          <w:lang w:val="en-GB"/>
+        </w:rPr>
+      </w:pPr>
+    </w:p>
+    <w:p>
+      <w:pPr>
+        <w:rPr>
+          <w:rFonts w:ascii="Cambria" w:hAnsi="Cambria" w:cs="Cambria"/>
+          <w:b/>
+          <w:sz w:val="32"/>
+          <w:szCs w:val="36"/>
+          <w:lang w:val="en-GB"/>
+        </w:rPr>
+      </w:pPr>
+    </w:p>
+    <w:p>
+      <w:pPr>
+        <w:rPr>
+          <w:rFonts w:ascii="Cambria" w:hAnsi="Cambria" w:cs="Cambria"/>
+          <w:b/>
+          <w:sz w:val="32"/>
+          <w:szCs w:val="36"/>
+          <w:lang w:val="en-GB"/>
+        </w:rPr>
+      </w:pPr>
+    </w:p>
+    <w:p>
+      <w:pPr>
+        <w:rPr>
+          <w:rFonts w:ascii="Cambria" w:hAnsi="Cambria" w:cs="Cambria"/>
+          <w:b/>
+          <w:sz w:val="32"/>
+          <w:szCs w:val="36"/>
+          <w:lang w:val="en-GB"/>
+        </w:rPr>
+      </w:pPr>
+    </w:p>
+    <w:p>
+      <w:pPr>
+        <w:rPr>
+          <w:rFonts w:ascii="Cambria" w:hAnsi="Cambria" w:cs="Cambria"/>
+          <w:b/>
+          <w:sz w:val="32"/>
+          <w:szCs w:val="36"/>
+          <w:lang w:val="en-GB"/>
+        </w:rPr>
+      </w:pPr>
+    </w:p>
+    <w:p>
+      <w:pPr>
+        <w:rPr>
+          <w:rFonts w:ascii="Cambria" w:hAnsi="Cambria" w:cs="Cambria"/>
+          <w:b/>
+          <w:sz w:val="32"/>
+          <w:szCs w:val="36"/>
+          <w:lang w:val="en-GB"/>
+        </w:rPr>
+      </w:pPr>
+    </w:p>
+    <w:p>
+      <w:pPr>
+        <w:rPr>
+          <w:rFonts w:ascii="Cambria" w:hAnsi="Cambria" w:cs="Cambria"/>
+          <w:b/>
+          <w:sz w:val="32"/>
+          <w:szCs w:val="36"/>
+          <w:lang w:val="en-GB"/>
+        </w:rPr>
+      </w:pPr>
+    </w:p>
+    <w:p>
+      <w:pPr>
+        <w:rPr>
+          <w:rFonts w:ascii="Cambria" w:hAnsi="Cambria" w:cs="Cambria"/>
+          <w:b/>
+          <w:sz w:val="32"/>
+          <w:szCs w:val="36"/>
+          <w:lang w:val="en-GB"/>
+        </w:rPr>
+      </w:pPr>
+    </w:p>
+    <w:p>
+      <w:pPr>
+        <w:rPr>
+          <w:rFonts w:ascii="Cambria" w:hAnsi="Cambria" w:cs="Cambria"/>
+          <w:b/>
+          <w:sz w:val="32"/>
+          <w:szCs w:val="36"/>
+          <w:lang w:val="en-GB"/>
+        </w:rPr>
+      </w:pPr>
+    </w:p>
+    <w:p>
+      <w:pPr>
+        <w:rPr>
+          <w:rFonts w:ascii="Cambria" w:hAnsi="Cambria" w:cs="Cambria"/>
+          <w:b/>
+          <w:sz w:val="32"/>
+          <w:szCs w:val="36"/>
+          <w:lang w:val="en-GB"/>
+        </w:rPr>
+      </w:pPr>
+    </w:p>
+    <w:p>
+      <w:pPr>
+        <w:rPr>
+          <w:rFonts w:ascii="Cambria" w:hAnsi="Cambria" w:cs="Cambria"/>
+          <w:b/>
+          <w:sz w:val="32"/>
+          <w:szCs w:val="36"/>
+          <w:lang w:val="en-GB"/>
+        </w:rPr>
+      </w:pPr>
+    </w:p>
+    <w:p>
+      <w:pPr>
+        <w:rPr>
+          <w:rFonts w:ascii="Cambria" w:hAnsi="Cambria" w:cs="Cambria"/>
+          <w:b/>
+          <w:sz w:val="32"/>
+          <w:szCs w:val="36"/>
           <w:lang w:val="en-GB"/>
         </w:rPr>
       </w:pPr>
@@ -13473,6 +14704,34 @@
       <w:r>
         <w:rPr>
           <w:rFonts w:ascii="Cambria" w:hAnsi="Cambria" w:cs="Cambria"/>
+          <w:sz w:val="26"/>
+          <w:szCs w:val="26"/>
+          <w:lang w:val="en-GB"/>
+        </w:rPr>
+        <w:t xml:space="preserve">The class diagram above contains </w:t>
+      </w:r>
+      <w:r>
+        <w:rPr>
+          <w:rFonts w:ascii="Cambria" w:hAnsi="Cambria" w:cs="Cambria"/>
+          <w:color w:val="FF0000"/>
+          <w:sz w:val="26"/>
+          <w:szCs w:val="26"/>
+          <w:lang w:val="en-GB"/>
+        </w:rPr>
+        <w:t>all</w:t>
+      </w:r>
+      <w:r>
+        <w:rPr>
+          <w:rFonts w:ascii="Cambria" w:hAnsi="Cambria" w:cs="Cambria"/>
+          <w:sz w:val="26"/>
+          <w:szCs w:val="26"/>
+          <w:lang w:val="en-GB"/>
+        </w:rPr>
+        <w:t xml:space="preserve"> classes and relations regarding the application functionalities to provide to the user. Network and other architectural design classes are missing in this diagram, the purpose of which is to present entities involved in the main user’s interactions with Travlendar+ for the sake of clarity.</w:t>
+      </w:r>
+      <w:r>
+        <w:rPr>
+          <w:rFonts w:ascii="Cambria" w:hAnsi="Cambria" w:cs="Cambria"/>
           <w:b/>
           <w:sz w:val="32"/>
           <w:szCs w:val="36"/>
@@ -13772,14 +15031,25 @@
         </w:rPr>
         <w:t xml:space="preserve">fecycle of </w:t>
       </w:r>
-      <w:r>
-        <w:rPr>
-          <w:rFonts w:ascii="Cambria" w:hAnsi="Cambria" w:cs="Cambria"/>
-          <w:sz w:val="26"/>
-          <w:szCs w:val="26"/>
-          <w:lang w:val="en-GB"/>
-        </w:rPr>
-        <w:t>an user’s account</w:t>
+      <w:proofErr w:type="gramStart"/>
+      <w:r>
+        <w:rPr>
+          <w:rFonts w:ascii="Cambria" w:hAnsi="Cambria" w:cs="Cambria"/>
+          <w:sz w:val="26"/>
+          <w:szCs w:val="26"/>
+          <w:lang w:val="en-GB"/>
+        </w:rPr>
+        <w:t>an</w:t>
+      </w:r>
+      <w:proofErr w:type="gramEnd"/>
+      <w:r>
+        <w:rPr>
+          <w:rFonts w:ascii="Cambria" w:hAnsi="Cambria" w:cs="Cambria"/>
+          <w:sz w:val="26"/>
+          <w:szCs w:val="26"/>
+          <w:lang w:val="en-GB"/>
+        </w:rPr>
+        <w:t xml:space="preserve"> user’s account</w:t>
       </w:r>
       <w:r>
         <w:rPr>
@@ -13900,16 +15170,56 @@
           <w:szCs w:val="26"/>
           <w:lang w:val="en-GB"/>
         </w:rPr>
-        <w:t>. In that state the user doesn’t have an account and has not even started the registration process.</w:t>
-      </w:r>
-      <w:r>
-        <w:rPr>
-          <w:rFonts w:ascii="Cambria" w:hAnsi="Cambria" w:cs="Cambria"/>
-          <w:sz w:val="26"/>
-          <w:szCs w:val="26"/>
-          <w:lang w:val="en-GB"/>
-        </w:rPr>
-        <w:t xml:space="preserve"> So, as a consequence, the system has no data about the user. When a user creates an account, its registration state becomes “Email not confirmed” and when he completes the registration by following instructions received by email the state becomes “Regular”.</w:t>
+        <w:t xml:space="preserve">. In that </w:t>
+      </w:r>
+      <w:proofErr w:type="gramStart"/>
+      <w:r>
+        <w:rPr>
+          <w:rFonts w:ascii="Cambria" w:hAnsi="Cambria" w:cs="Cambria"/>
+          <w:sz w:val="26"/>
+          <w:szCs w:val="26"/>
+          <w:lang w:val="en-GB"/>
+        </w:rPr>
+        <w:t>state</w:t>
+      </w:r>
+      <w:proofErr w:type="gramEnd"/>
+      <w:r>
+        <w:rPr>
+          <w:rFonts w:ascii="Cambria" w:hAnsi="Cambria" w:cs="Cambria"/>
+          <w:sz w:val="26"/>
+          <w:szCs w:val="26"/>
+          <w:lang w:val="en-GB"/>
+        </w:rPr>
+        <w:t xml:space="preserve"> the user doesn’t have an account and has not even started the registration process.</w:t>
+      </w:r>
+      <w:r>
+        <w:rPr>
+          <w:rFonts w:ascii="Cambria" w:hAnsi="Cambria" w:cs="Cambria"/>
+          <w:sz w:val="26"/>
+          <w:szCs w:val="26"/>
+          <w:lang w:val="en-GB"/>
+        </w:rPr>
+        <w:t xml:space="preserve"> So, </w:t>
+      </w:r>
+      <w:proofErr w:type="gramStart"/>
+      <w:r>
+        <w:rPr>
+          <w:rFonts w:ascii="Cambria" w:hAnsi="Cambria" w:cs="Cambria"/>
+          <w:sz w:val="26"/>
+          <w:szCs w:val="26"/>
+          <w:lang w:val="en-GB"/>
+        </w:rPr>
+        <w:t>as a consequence</w:t>
+      </w:r>
+      <w:proofErr w:type="gramEnd"/>
+      <w:r>
+        <w:rPr>
+          <w:rFonts w:ascii="Cambria" w:hAnsi="Cambria" w:cs="Cambria"/>
+          <w:sz w:val="26"/>
+          <w:szCs w:val="26"/>
+          <w:lang w:val="en-GB"/>
+        </w:rPr>
+        <w:t>, the system has no data about the user. When a user creates an account, its registration state becomes “Email not confirmed” and when he completes the registration by following instructions received by email the state becomes “Regular”.</w:t>
       </w:r>
     </w:p>
     <w:p>
@@ -13929,7 +15239,27 @@
           <w:szCs w:val="26"/>
           <w:lang w:val="en-GB"/>
         </w:rPr>
-        <w:t>From that moment the user has access to all the functionalities offered by Travlendar+. From the state “Regular”, a user can decide to suspend or delete his account, changing its state respectively</w:t>
+        <w:t xml:space="preserve">From that </w:t>
+      </w:r>
+      <w:proofErr w:type="gramStart"/>
+      <w:r>
+        <w:rPr>
+          <w:rFonts w:ascii="Cambria" w:hAnsi="Cambria" w:cs="Cambria"/>
+          <w:sz w:val="26"/>
+          <w:szCs w:val="26"/>
+          <w:lang w:val="en-GB"/>
+        </w:rPr>
+        <w:t>moment</w:t>
+      </w:r>
+      <w:proofErr w:type="gramEnd"/>
+      <w:r>
+        <w:rPr>
+          <w:rFonts w:ascii="Cambria" w:hAnsi="Cambria" w:cs="Cambria"/>
+          <w:sz w:val="26"/>
+          <w:szCs w:val="26"/>
+          <w:lang w:val="en-GB"/>
+        </w:rPr>
+        <w:t xml:space="preserve"> the user has access to all the functionalities offered by Travlendar+. From the state “Regular”, a user can decide to suspend or delete his account, changing its state respectively</w:t>
       </w:r>
       <w:r>
         <w:rPr>
@@ -14052,7 +15382,7 @@
           <w:lang w:val="en-GB" w:eastAsia="en-GB"/>
         </w:rPr>
         <w:pict w14:anchorId="5658906F">
-          <v:shape id="_x0000_i1026" type="#_x0000_t75" style="width:446pt;height:609pt">
+          <v:shape id="_x0000_i1026" type="#_x0000_t75" style="width:446.4pt;height:609.25pt">
             <v:imagedata r:id="rId18" o:title="login1"/>
           </v:shape>
         </w:pict>
@@ -14099,7 +15429,27 @@
           <w:szCs w:val="26"/>
           <w:lang w:val="en-GB"/>
         </w:rPr>
-        <w:t xml:space="preserve"> the procedure that a user has to follow to log into Travlendar+.</w:t>
+        <w:t xml:space="preserve"> the procedure that a user </w:t>
+      </w:r>
+      <w:proofErr w:type="gramStart"/>
+      <w:r>
+        <w:rPr>
+          <w:rFonts w:ascii="Cambria" w:hAnsi="Cambria" w:cs="Cambria"/>
+          <w:sz w:val="26"/>
+          <w:szCs w:val="26"/>
+          <w:lang w:val="en-GB"/>
+        </w:rPr>
+        <w:t>has to</w:t>
+      </w:r>
+      <w:proofErr w:type="gramEnd"/>
+      <w:r>
+        <w:rPr>
+          <w:rFonts w:ascii="Cambria" w:hAnsi="Cambria" w:cs="Cambria"/>
+          <w:sz w:val="26"/>
+          <w:szCs w:val="26"/>
+          <w:lang w:val="en-GB"/>
+        </w:rPr>
+        <w:t xml:space="preserve"> follow to log into Travlendar+.</w:t>
       </w:r>
     </w:p>
     <w:p>
@@ -14331,7 +15681,7 @@
           <w:lang w:val="en-GB"/>
         </w:rPr>
         <w:pict w14:anchorId="1EA9C546">
-          <v:shape id="_x0000_i1027" type="#_x0000_t75" style="width:410pt;height:684pt">
+          <v:shape id="_x0000_i1027" type="#_x0000_t75" style="width:409.85pt;height:683.45pt">
             <v:imagedata r:id="rId19" o:title="pr1"/>
           </v:shape>
         </w:pict>
@@ -14369,7 +15719,27 @@
           <w:lang w:val="en-GB"/>
         </w:rPr>
         <w:lastRenderedPageBreak/>
-        <w:t>The BPMN diagram showed above ( [ BPMN2] ) describes the interaction required for a user to activate the password recovery procedure. The diagram is divided in 2 pools and 3 lanes in total. While the first pool represents the client side, basically the user and his device, the second pool represents the Server where data about users, preferences and calendars are stored.</w:t>
+        <w:t xml:space="preserve">The BPMN diagram showed above </w:t>
+      </w:r>
+      <w:proofErr w:type="gramStart"/>
+      <w:r>
+        <w:rPr>
+          <w:rFonts w:ascii="Cambria" w:hAnsi="Cambria" w:cs="Cambria"/>
+          <w:sz w:val="26"/>
+          <w:szCs w:val="26"/>
+          <w:lang w:val="en-GB"/>
+        </w:rPr>
+        <w:t>( [</w:t>
+      </w:r>
+      <w:proofErr w:type="gramEnd"/>
+      <w:r>
+        <w:rPr>
+          <w:rFonts w:ascii="Cambria" w:hAnsi="Cambria" w:cs="Cambria"/>
+          <w:sz w:val="26"/>
+          <w:szCs w:val="26"/>
+          <w:lang w:val="en-GB"/>
+        </w:rPr>
+        <w:t xml:space="preserve"> BPMN2] ) describes the interaction required for a user to activate the password recovery procedure. The diagram is divided in 2 pools and 3 lanes in total. While the first pool represents the client side, basically the user and his device, the second pool represents the Server where data about users, preferences and calendars are stored.</w:t>
       </w:r>
     </w:p>
     <w:p>
@@ -14418,7 +15788,27 @@
           <w:szCs w:val="26"/>
           <w:lang w:val="en-GB"/>
         </w:rPr>
-        <w:t xml:space="preserve">The 24H timer in the diagram that starts at this point models the fact that the customized URLs and instructions that have been sent to the user have a validity of 24 hours. After that time those can be considered expired and the user has to start a new process to change his password. </w:t>
+        <w:t xml:space="preserve">The 24H timer in the diagram that starts at this point models the fact that the customized URLs and instructions that have been sent to the user have a validity of 24 hours. After that time those can be considered expired and the user </w:t>
+      </w:r>
+      <w:proofErr w:type="gramStart"/>
+      <w:r>
+        <w:rPr>
+          <w:rFonts w:ascii="Cambria" w:hAnsi="Cambria" w:cs="Cambria"/>
+          <w:sz w:val="26"/>
+          <w:szCs w:val="26"/>
+          <w:lang w:val="en-GB"/>
+        </w:rPr>
+        <w:t>has to</w:t>
+      </w:r>
+      <w:proofErr w:type="gramEnd"/>
+      <w:r>
+        <w:rPr>
+          <w:rFonts w:ascii="Cambria" w:hAnsi="Cambria" w:cs="Cambria"/>
+          <w:sz w:val="26"/>
+          <w:szCs w:val="26"/>
+          <w:lang w:val="en-GB"/>
+        </w:rPr>
+        <w:t xml:space="preserve"> start a new process to change his password. </w:t>
       </w:r>
     </w:p>
     <w:p>
@@ -14438,7 +15828,27 @@
           <w:szCs w:val="26"/>
           <w:lang w:val="en-GB"/>
         </w:rPr>
-        <w:t>When a user follows the whole procedure and sets a new password, the system updates i</w:t>
+        <w:t xml:space="preserve">When a user follows the whole </w:t>
+      </w:r>
+      <w:proofErr w:type="gramStart"/>
+      <w:r>
+        <w:rPr>
+          <w:rFonts w:ascii="Cambria" w:hAnsi="Cambria" w:cs="Cambria"/>
+          <w:sz w:val="26"/>
+          <w:szCs w:val="26"/>
+          <w:lang w:val="en-GB"/>
+        </w:rPr>
+        <w:t>procedure</w:t>
+      </w:r>
+      <w:proofErr w:type="gramEnd"/>
+      <w:r>
+        <w:rPr>
+          <w:rFonts w:ascii="Cambria" w:hAnsi="Cambria" w:cs="Cambria"/>
+          <w:sz w:val="26"/>
+          <w:szCs w:val="26"/>
+          <w:lang w:val="en-GB"/>
+        </w:rPr>
+        <w:t xml:space="preserve"> and sets a new password, the system updates i</w:t>
       </w:r>
       <w:r>
         <w:rPr>
@@ -14492,8 +15902,9 @@
           <w:szCs w:val="36"/>
         </w:rPr>
         <w:lastRenderedPageBreak/>
-        <w:t xml:space="preserve">[BPMN3] Edit </w:t>
-      </w:r>
+        <w:t xml:space="preserve">[BPMN3] </w:t>
+      </w:r>
+      <w:proofErr w:type="gramStart"/>
       <w:r>
         <w:rPr>
           <w:rFonts w:ascii="Cambria" w:hAnsi="Cambria" w:cs="Cambria"/>
@@ -14501,7 +15912,7 @@
           <w:sz w:val="28"/>
           <w:szCs w:val="36"/>
         </w:rPr>
-        <w:t xml:space="preserve"> </w:t>
+        <w:t xml:space="preserve">Edit </w:t>
       </w:r>
       <w:r>
         <w:rPr>
@@ -14510,7 +15921,26 @@
           <w:sz w:val="28"/>
           <w:szCs w:val="36"/>
         </w:rPr>
-        <w:t>an Activity</w:t>
+        <w:t xml:space="preserve"> </w:t>
+      </w:r>
+      <w:r>
+        <w:rPr>
+          <w:rFonts w:ascii="Cambria" w:hAnsi="Cambria" w:cs="Cambria"/>
+          <w:b/>
+          <w:sz w:val="28"/>
+          <w:szCs w:val="36"/>
+        </w:rPr>
+        <w:t>an</w:t>
+      </w:r>
+      <w:proofErr w:type="gramEnd"/>
+      <w:r>
+        <w:rPr>
+          <w:rFonts w:ascii="Cambria" w:hAnsi="Cambria" w:cs="Cambria"/>
+          <w:b/>
+          <w:sz w:val="28"/>
+          <w:szCs w:val="36"/>
+        </w:rPr>
+        <w:t xml:space="preserve"> Activity</w:t>
       </w:r>
     </w:p>
     <w:p>
@@ -14531,7 +15961,7 @@
           <w:lang w:val="en-GB" w:eastAsia="en-GB"/>
         </w:rPr>
         <w:pict w14:anchorId="7201C4D3">
-          <v:shape id="_x0000_i1028" type="#_x0000_t75" style="width:480pt;height:683pt">
+          <v:shape id="_x0000_i1028" type="#_x0000_t75" style="width:479.65pt;height:683.45pt">
             <v:imagedata r:id="rId20" o:title="edit activty"/>
           </v:shape>
         </w:pict>
@@ -14569,7 +15999,27 @@
           <w:lang w:val="en-GB"/>
         </w:rPr>
         <w:lastRenderedPageBreak/>
-        <w:t xml:space="preserve">The BPMN diagram showed above ( [ BPMN3] ) describes the interaction required for a user to edit an already existing activity. The diagram is divided in 2 pools and 3 lanes in total. While the first pool represents the client side, basically the user and his device, the second pool represents the Server where data about users, preferences and calendars are stored. </w:t>
+        <w:t xml:space="preserve">The BPMN diagram showed above </w:t>
+      </w:r>
+      <w:proofErr w:type="gramStart"/>
+      <w:r>
+        <w:rPr>
+          <w:rFonts w:ascii="Cambria" w:hAnsi="Cambria" w:cs="Cambria"/>
+          <w:sz w:val="26"/>
+          <w:szCs w:val="26"/>
+          <w:lang w:val="en-GB"/>
+        </w:rPr>
+        <w:t>( [</w:t>
+      </w:r>
+      <w:proofErr w:type="gramEnd"/>
+      <w:r>
+        <w:rPr>
+          <w:rFonts w:ascii="Cambria" w:hAnsi="Cambria" w:cs="Cambria"/>
+          <w:sz w:val="26"/>
+          <w:szCs w:val="26"/>
+          <w:lang w:val="en-GB"/>
+        </w:rPr>
+        <w:t xml:space="preserve"> BPMN3] ) describes the interaction required for a user to edit an already existing activity. The diagram is divided in 2 pools and 3 lanes in total. While the first pool represents the client side, basically the user and his device, the second pool represents the Server where data about users, preferences and calendars are stored. </w:t>
       </w:r>
     </w:p>
     <w:p>
@@ -14594,7 +16044,27 @@
           <w:szCs w:val="26"/>
           <w:lang w:val="en-GB"/>
         </w:rPr>
-        <w:t>The reach the functionality, the user has to request the calendar and select the activity. Though those operations are not directly involved in this process, they have been represented anyway to clarify that the calendar is updated locally before it is showed to the user. This happens because we want to avoid inconsistencies between the local calendar and data stored in the server. When the user inserts the new activity data, locally it’s checked if they’re correct and</w:t>
+        <w:t xml:space="preserve">The reach the functionality, the user </w:t>
+      </w:r>
+      <w:proofErr w:type="gramStart"/>
+      <w:r>
+        <w:rPr>
+          <w:rFonts w:ascii="Cambria" w:hAnsi="Cambria" w:cs="Cambria"/>
+          <w:sz w:val="26"/>
+          <w:szCs w:val="26"/>
+          <w:lang w:val="en-GB"/>
+        </w:rPr>
+        <w:t>has to</w:t>
+      </w:r>
+      <w:proofErr w:type="gramEnd"/>
+      <w:r>
+        <w:rPr>
+          <w:rFonts w:ascii="Cambria" w:hAnsi="Cambria" w:cs="Cambria"/>
+          <w:sz w:val="26"/>
+          <w:szCs w:val="26"/>
+          <w:lang w:val="en-GB"/>
+        </w:rPr>
+        <w:t xml:space="preserve"> request the calendar and select the activity. Though those operations are not directly involved in this process, they have been represented anyway to clarify that the calendar is updated locally before it is showed to the user. This happens because we want to avoid inconsistencies between the local calendar and data stored in the server. When the user inserts the new activity data, locally it’s checked if they’re correct and</w:t>
       </w:r>
       <w:r>
         <w:rPr>
@@ -15116,8 +16586,9 @@
                 <w:szCs w:val="26"/>
                 <w:lang w:val="en-GB"/>
               </w:rPr>
-              <w:t xml:space="preserve">7-oct-17 </w:t>
+              <w:t>7-oct-</w:t>
             </w:r>
+            <w:proofErr w:type="gramStart"/>
             <w:r>
               <w:rPr>
                 <w:rFonts w:asciiTheme="majorHAnsi" w:hAnsiTheme="majorHAnsi"/>
@@ -15125,6 +16596,15 @@
                 <w:szCs w:val="26"/>
                 <w:lang w:val="en-GB"/>
               </w:rPr>
+              <w:t xml:space="preserve">17 </w:t>
+            </w:r>
+            <w:r>
+              <w:rPr>
+                <w:rFonts w:asciiTheme="majorHAnsi" w:hAnsiTheme="majorHAnsi"/>
+                <w:sz w:val="26"/>
+                <w:szCs w:val="26"/>
+                <w:lang w:val="en-GB"/>
+              </w:rPr>
               <w:t xml:space="preserve"> </w:t>
             </w:r>
             <w:r>
@@ -15133,7 +16613,16 @@
                 <w:sz w:val="26"/>
                 <w:szCs w:val="26"/>
               </w:rPr>
-              <w:t>Overall Description</w:t>
+              <w:t>Overall</w:t>
+            </w:r>
+            <w:proofErr w:type="gramEnd"/>
+            <w:r>
+              <w:rPr>
+                <w:rFonts w:ascii="Cambria" w:hAnsi="Cambria" w:cs="Cambria"/>
+                <w:sz w:val="26"/>
+                <w:szCs w:val="26"/>
+              </w:rPr>
+              <w:t xml:space="preserve"> Description</w:t>
             </w:r>
           </w:p>
         </w:tc>
@@ -15195,8 +16684,9 @@
                 <w:szCs w:val="26"/>
                 <w:lang w:val="en-GB"/>
               </w:rPr>
-              <w:t xml:space="preserve">-oct-17 </w:t>
+              <w:t>-oct-</w:t>
             </w:r>
+            <w:proofErr w:type="gramStart"/>
             <w:r>
               <w:rPr>
                 <w:rFonts w:asciiTheme="majorHAnsi" w:hAnsiTheme="majorHAnsi"/>
@@ -15204,6 +16694,15 @@
                 <w:szCs w:val="26"/>
                 <w:lang w:val="en-GB"/>
               </w:rPr>
+              <w:t xml:space="preserve">17 </w:t>
+            </w:r>
+            <w:r>
+              <w:rPr>
+                <w:rFonts w:asciiTheme="majorHAnsi" w:hAnsiTheme="majorHAnsi"/>
+                <w:sz w:val="26"/>
+                <w:szCs w:val="26"/>
+                <w:lang w:val="en-GB"/>
+              </w:rPr>
               <w:t xml:space="preserve"> </w:t>
             </w:r>
             <w:r>
@@ -15212,7 +16711,16 @@
                 <w:sz w:val="26"/>
                 <w:szCs w:val="26"/>
               </w:rPr>
-              <w:t>Overall Description</w:t>
+              <w:t>Overall</w:t>
+            </w:r>
+            <w:proofErr w:type="gramEnd"/>
+            <w:r>
+              <w:rPr>
+                <w:rFonts w:ascii="Cambria" w:hAnsi="Cambria" w:cs="Cambria"/>
+                <w:sz w:val="26"/>
+                <w:szCs w:val="26"/>
+              </w:rPr>
+              <w:t xml:space="preserve"> Description</w:t>
             </w:r>
           </w:p>
         </w:tc>
@@ -15810,8 +17318,9 @@
                 <w:szCs w:val="26"/>
                 <w:lang w:val="en-GB"/>
               </w:rPr>
-              <w:t xml:space="preserve">8-oct-17  </w:t>
+              <w:t>8-oct-</w:t>
             </w:r>
+            <w:proofErr w:type="gramStart"/>
             <w:r>
               <w:rPr>
                 <w:rFonts w:asciiTheme="majorHAnsi" w:hAnsiTheme="majorHAnsi"/>
@@ -15819,7 +17328,26 @@
                 <w:szCs w:val="26"/>
                 <w:lang w:val="en-GB"/>
               </w:rPr>
-              <w:t>Specific requirements</w:t>
+              <w:t xml:space="preserve">17  </w:t>
+            </w:r>
+            <w:r>
+              <w:rPr>
+                <w:rFonts w:asciiTheme="majorHAnsi" w:hAnsiTheme="majorHAnsi"/>
+                <w:sz w:val="26"/>
+                <w:szCs w:val="26"/>
+                <w:lang w:val="en-GB"/>
+              </w:rPr>
+              <w:t>Specific</w:t>
+            </w:r>
+            <w:proofErr w:type="gramEnd"/>
+            <w:r>
+              <w:rPr>
+                <w:rFonts w:asciiTheme="majorHAnsi" w:hAnsiTheme="majorHAnsi"/>
+                <w:sz w:val="26"/>
+                <w:szCs w:val="26"/>
+                <w:lang w:val="en-GB"/>
+              </w:rPr>
+              <w:t xml:space="preserve"> requirements</w:t>
             </w:r>
           </w:p>
         </w:tc>
@@ -16158,6 +17686,65 @@
                 <w:lang w:val="en-GB"/>
               </w:rPr>
               <w:t>3</w:t>
+            </w:r>
+          </w:p>
+        </w:tc>
+      </w:tr>
+      <w:tr>
+        <w:tc>
+          <w:tcPr>
+            <w:tcW w:w="4536" w:type="dxa"/>
+          </w:tcPr>
+          <w:p>
+            <w:pPr>
+              <w:rPr>
+                <w:rFonts w:ascii="Cambria" w:hAnsi="Cambria" w:cs="Cambria"/>
+                <w:sz w:val="26"/>
+                <w:szCs w:val="26"/>
+                <w:lang w:val="en-GB"/>
+              </w:rPr>
+            </w:pPr>
+            <w:r>
+              <w:rPr>
+                <w:rFonts w:ascii="Cambria" w:hAnsi="Cambria" w:cs="Cambria"/>
+                <w:sz w:val="26"/>
+                <w:szCs w:val="26"/>
+                <w:lang w:val="en-GB"/>
+              </w:rPr>
+              <w:t xml:space="preserve">15-oct-17 Use case and </w:t>
+            </w:r>
+            <w:r>
+              <w:rPr>
+                <w:rFonts w:ascii="Cambria" w:hAnsi="Cambria" w:cs="Cambria"/>
+                <w:sz w:val="26"/>
+                <w:szCs w:val="26"/>
+                <w:lang w:val="en-GB"/>
+              </w:rPr>
+              <w:t>class diagram</w:t>
+            </w:r>
+          </w:p>
+        </w:tc>
+        <w:tc>
+          <w:tcPr>
+            <w:tcW w:w="2268" w:type="dxa"/>
+          </w:tcPr>
+          <w:p>
+            <w:pPr>
+              <w:rPr>
+                <w:rFonts w:asciiTheme="majorHAnsi" w:hAnsiTheme="majorHAnsi"/>
+                <w:sz w:val="26"/>
+                <w:szCs w:val="26"/>
+                <w:lang w:val="en-GB"/>
+              </w:rPr>
+            </w:pPr>
+            <w:r>
+              <w:rPr>
+                <w:rFonts w:asciiTheme="majorHAnsi" w:hAnsiTheme="majorHAnsi"/>
+                <w:sz w:val="26"/>
+                <w:szCs w:val="26"/>
+                <w:lang w:val="en-GB"/>
+              </w:rPr>
+              <w:t>1.5</w:t>
             </w:r>
           </w:p>
         </w:tc>
@@ -16695,10 +18282,12 @@
       </w:pPr>
     </w:p>
     <w:sectPr>
-      <w:footerReference w:type="default" r:id="rId21"/>
+      <w:footerReference w:type="even" r:id="rId21"/>
+      <w:footerReference w:type="default" r:id="rId22"/>
       <w:pgSz w:w="11906" w:h="16838"/>
       <w:pgMar w:top="1417" w:right="1134" w:bottom="1134" w:left="1134" w:header="708" w:footer="708" w:gutter="0"/>
       <w:cols w:space="708"/>
+      <w:titlePg/>
       <w:docGrid w:linePitch="360"/>
     </w:sectPr>
   </w:body>
@@ -16735,43 +18324,97 @@
   <w:p>
     <w:pPr>
       <w:pStyle w:val="Footer"/>
-      <w:jc w:val="right"/>
+      <w:framePr w:wrap="none" w:vAnchor="text" w:hAnchor="margin" w:xAlign="center" w:y="1"/>
+      <w:rPr>
+        <w:rStyle w:val="PageNumber"/>
+      </w:rPr>
     </w:pPr>
+    <w:r>
+      <w:rPr>
+        <w:rStyle w:val="PageNumber"/>
+      </w:rPr>
+      <w:fldChar w:fldCharType="begin"/>
+    </w:r>
+    <w:r>
+      <w:rPr>
+        <w:rStyle w:val="PageNumber"/>
+      </w:rPr>
+      <w:instrText xml:space="preserve">PAGE  </w:instrText>
+    </w:r>
+    <w:r>
+      <w:rPr>
+        <w:rStyle w:val="PageNumber"/>
+      </w:rPr>
+      <w:fldChar w:fldCharType="end"/>
+    </w:r>
+  </w:p>
+  <w:p>
+    <w:pPr>
+      <w:pStyle w:val="Footer"/>
+    </w:pPr>
+  </w:p>
+</w:ftr>
+</file>
+
+<file path=word/footer2.xml><?xml version="1.0" encoding="utf-8"?>
+<w:ftr xmlns:wpc="http://schemas.microsoft.com/office/word/2010/wordprocessingCanvas" xmlns:mo="http://schemas.microsoft.com/office/mac/office/2008/main" xmlns:mc="http://schemas.openxmlformats.org/markup-compatibility/2006" xmlns:mv="urn:schemas-microsoft-com:mac:vml" xmlns:o="urn:schemas-microsoft-com:office:office" xmlns:r="http://schemas.openxmlformats.org/officeDocument/2006/relationships" xmlns:m="http://schemas.openxmlformats.org/officeDocument/2006/math" xmlns:v="urn:schemas-microsoft-com:vml" xmlns:wp14="http://schemas.microsoft.com/office/word/2010/wordprocessingDrawing" xmlns:wp="http://schemas.openxmlformats.org/drawingml/2006/wordprocessingDrawing" xmlns:w10="urn:schemas-microsoft-com:office:word" xmlns:w="http://schemas.openxmlformats.org/wordprocessingml/2006/main" xmlns:w14="http://schemas.microsoft.com/office/word/2010/wordml" xmlns:w15="http://schemas.microsoft.com/office/word/2012/wordml" xmlns:wpg="http://schemas.microsoft.com/office/word/2010/wordprocessingGroup" xmlns:wpi="http://schemas.microsoft.com/office/word/2010/wordprocessingInk" xmlns:wne="http://schemas.microsoft.com/office/word/2006/wordml" xmlns:wps="http://schemas.microsoft.com/office/word/2010/wordprocessingShape" mc:Ignorable="w14 w15 wp14">
+  <w:p>
+    <w:pPr>
+      <w:pStyle w:val="Footer"/>
+      <w:framePr w:wrap="none" w:vAnchor="text" w:hAnchor="margin" w:xAlign="center" w:y="1"/>
+      <w:rPr>
+        <w:rStyle w:val="PageNumber"/>
+      </w:rPr>
+    </w:pPr>
+    <w:r>
+      <w:rPr>
+        <w:rStyle w:val="PageNumber"/>
+      </w:rPr>
+      <w:fldChar w:fldCharType="begin"/>
+    </w:r>
+    <w:r>
+      <w:rPr>
+        <w:rStyle w:val="PageNumber"/>
+      </w:rPr>
+      <w:instrText xml:space="preserve">PAGE  </w:instrText>
+    </w:r>
+    <w:r>
+      <w:rPr>
+        <w:rStyle w:val="PageNumber"/>
+      </w:rPr>
+      <w:fldChar w:fldCharType="separate"/>
+    </w:r>
+    <w:r>
+      <w:rPr>
+        <w:rStyle w:val="PageNumber"/>
+        <w:noProof/>
+      </w:rPr>
+      <w:t>12</w:t>
+    </w:r>
+    <w:r>
+      <w:rPr>
+        <w:rStyle w:val="PageNumber"/>
+      </w:rPr>
+      <w:fldChar w:fldCharType="end"/>
+    </w:r>
   </w:p>
   <w:p>
     <w:pPr>
       <w:pStyle w:val="Footer"/>
       <w:jc w:val="right"/>
     </w:pPr>
-    <w:sdt>
-      <w:sdtPr>
-        <w:id w:val="-1172792375"/>
-        <w:docPartObj>
-          <w:docPartGallery w:val="Page Numbers (Bottom of Page)"/>
-          <w:docPartUnique/>
-        </w:docPartObj>
-      </w:sdtPr>
-      <w:sdtContent>
-        <w:r>
-          <w:fldChar w:fldCharType="begin"/>
-        </w:r>
-        <w:r>
-          <w:instrText>PAGE   \* MERGEFORMAT</w:instrText>
-        </w:r>
-        <w:r>
-          <w:fldChar w:fldCharType="separate"/>
-        </w:r>
-        <w:r>
-          <w:rPr>
-            <w:noProof/>
-          </w:rPr>
-          <w:t>11</w:t>
-        </w:r>
-        <w:r>
-          <w:fldChar w:fldCharType="end"/>
-        </w:r>
-      </w:sdtContent>
-    </w:sdt>
+    <w:r>
+      <w:t>Biasielli, Capo, Di Fatta</w:t>
+    </w:r>
+    <w:r>
+      <w:ptab w:relativeTo="margin" w:alignment="center" w:leader="none"/>
+    </w:r>
+    <w:r>
+      <w:ptab w:relativeTo="margin" w:alignment="right" w:leader="none"/>
+    </w:r>
+    <w:r>
+      <w:t>Travlendar+ v1.0</w:t>
+    </w:r>
   </w:p>
 </w:ftr>
 </file>
@@ -20353,6 +21996,14 @@
       <w:szCs w:val="28"/>
     </w:rPr>
   </w:style>
+  <w:style w:type="character" w:styleId="PageNumber">
+    <w:name w:val="page number"/>
+    <w:basedOn w:val="DefaultParagraphFont"/>
+    <w:uiPriority w:val="99"/>
+    <w:semiHidden/>
+    <w:unhideWhenUsed/>
+    <w:rsid w:val="00A60588"/>
+  </w:style>
 </w:styles>
 </file>
 
@@ -20646,7 +22297,7 @@
 </file>
 
 <file path=customXml/itemProps1.xml><?xml version="1.0" encoding="utf-8"?>
-<ds:datastoreItem xmlns:ds="http://schemas.openxmlformats.org/officeDocument/2006/customXml" ds:itemID="{1F8CD964-3F86-3741-B780-361E61BE683D}">
+<ds:datastoreItem xmlns:ds="http://schemas.openxmlformats.org/officeDocument/2006/customXml" ds:itemID="{2FC2AE2C-9EEE-1B43-9875-B5502B8D7EC5}">
   <ds:schemaRefs>
     <ds:schemaRef ds:uri="http://schemas.openxmlformats.org/officeDocument/2006/bibliography"/>
   </ds:schemaRefs>

</xml_diff>

<commit_message>
Changes to diagrams and tables mapping
</commit_message>
<xml_diff>
--- a/RASD/Specific Requirements/RASD-Specific Requirements-MattiaDiFatta.docx
+++ b/RASD/Specific Requirements/RASD-Specific Requirements-MattiaDiFatta.docx
@@ -376,9 +376,8 @@
           <w:szCs w:val="28"/>
           <w:lang w:val="en-GB"/>
         </w:rPr>
-        <w:t xml:space="preserve">Document </w:t>
-      </w:r>
-      <w:proofErr w:type="gramStart"/>
+        <w:t>Document p</w:t>
+      </w:r>
       <w:r>
         <w:rPr>
           <w:rFonts w:ascii="Cambria" w:hAnsi="Cambria" w:cs="Cambria"/>
@@ -386,7 +385,7 @@
           <w:szCs w:val="28"/>
           <w:lang w:val="en-GB"/>
         </w:rPr>
-        <w:t>p</w:t>
+        <w:t>urpose</w:t>
       </w:r>
       <w:r>
         <w:rPr>
@@ -395,18 +394,8 @@
           <w:szCs w:val="28"/>
           <w:lang w:val="en-GB"/>
         </w:rPr>
-        <w:t>urpose</w:t>
-      </w:r>
-      <w:r>
-        <w:rPr>
-          <w:rFonts w:ascii="Cambria" w:hAnsi="Cambria" w:cs="Cambria"/>
-          <w:sz w:val="28"/>
-          <w:szCs w:val="28"/>
-          <w:lang w:val="en-GB"/>
-        </w:rPr>
         <w:t>..</w:t>
       </w:r>
-      <w:proofErr w:type="gramEnd"/>
       <w:r>
         <w:rPr>
           <w:rFonts w:ascii="Cambria" w:hAnsi="Cambria" w:cs="Cambria"/>
@@ -540,27 +529,7 @@
           <w:szCs w:val="28"/>
           <w:lang w:val="en-GB"/>
         </w:rPr>
-        <w:t>………………………………………………………………………………………</w:t>
-      </w:r>
-      <w:proofErr w:type="gramStart"/>
-      <w:r>
-        <w:rPr>
-          <w:rFonts w:ascii="Cambria" w:hAnsi="Cambria" w:cs="Cambria"/>
-          <w:sz w:val="28"/>
-          <w:szCs w:val="28"/>
-          <w:lang w:val="en-GB"/>
-        </w:rPr>
-        <w:t>…..</w:t>
-      </w:r>
-      <w:proofErr w:type="gramEnd"/>
-      <w:r>
-        <w:rPr>
-          <w:rFonts w:ascii="Cambria" w:hAnsi="Cambria" w:cs="Cambria"/>
-          <w:sz w:val="28"/>
-          <w:szCs w:val="28"/>
-          <w:lang w:val="en-GB"/>
-        </w:rPr>
-        <w:t>4</w:t>
+        <w:t>…………………………………………………………………………………………..4</w:t>
       </w:r>
     </w:p>
     <w:p>
@@ -692,27 +661,7 @@
           <w:szCs w:val="28"/>
           <w:lang w:val="en-GB"/>
         </w:rPr>
-        <w:t>………………………………………………………………</w:t>
-      </w:r>
-      <w:proofErr w:type="gramStart"/>
-      <w:r>
-        <w:rPr>
-          <w:rFonts w:ascii="Cambria" w:hAnsi="Cambria" w:cs="Cambria"/>
-          <w:sz w:val="28"/>
-          <w:szCs w:val="28"/>
-          <w:lang w:val="en-GB"/>
-        </w:rPr>
-        <w:t>…..</w:t>
-      </w:r>
-      <w:proofErr w:type="gramEnd"/>
-      <w:r>
-        <w:rPr>
-          <w:rFonts w:ascii="Cambria" w:hAnsi="Cambria" w:cs="Cambria"/>
-          <w:sz w:val="28"/>
-          <w:szCs w:val="28"/>
-          <w:lang w:val="en-GB"/>
-        </w:rPr>
-        <w:t>4</w:t>
+        <w:t>…………………………………………………………………..4</w:t>
       </w:r>
     </w:p>
     <w:p>
@@ -1240,27 +1189,7 @@
           <w:szCs w:val="28"/>
           <w:lang w:val="en-GB"/>
         </w:rPr>
-        <w:t xml:space="preserve"> Reasons that justify some requirements…………</w:t>
-      </w:r>
-      <w:proofErr w:type="gramStart"/>
-      <w:r>
-        <w:rPr>
-          <w:rFonts w:ascii="Cambria" w:hAnsi="Cambria" w:cs="Cambria"/>
-          <w:sz w:val="28"/>
-          <w:szCs w:val="28"/>
-          <w:lang w:val="en-GB"/>
-        </w:rPr>
-        <w:t>…..</w:t>
-      </w:r>
-      <w:proofErr w:type="gramEnd"/>
-      <w:r>
-        <w:rPr>
-          <w:rFonts w:ascii="Cambria" w:hAnsi="Cambria" w:cs="Cambria"/>
-          <w:sz w:val="28"/>
-          <w:szCs w:val="28"/>
-          <w:lang w:val="en-GB"/>
-        </w:rPr>
-        <w:t>……………………….9</w:t>
+        <w:t xml:space="preserve"> Reasons that justify some requirements……………..……………………….9</w:t>
       </w:r>
     </w:p>
     <w:p>
@@ -1293,27 +1222,7 @@
           <w:szCs w:val="28"/>
           <w:lang w:val="en-GB"/>
         </w:rPr>
-        <w:t>……………………………………………</w:t>
-      </w:r>
-      <w:proofErr w:type="gramStart"/>
-      <w:r>
-        <w:rPr>
-          <w:rFonts w:ascii="Cambria" w:hAnsi="Cambria" w:cs="Cambria"/>
-          <w:sz w:val="28"/>
-          <w:szCs w:val="28"/>
-          <w:lang w:val="en-GB"/>
-        </w:rPr>
-        <w:t>…..</w:t>
-      </w:r>
-      <w:proofErr w:type="gramEnd"/>
-      <w:r>
-        <w:rPr>
-          <w:rFonts w:ascii="Cambria" w:hAnsi="Cambria" w:cs="Cambria"/>
-          <w:sz w:val="28"/>
-          <w:szCs w:val="28"/>
-          <w:lang w:val="en-GB"/>
-        </w:rPr>
-        <w:t>10</w:t>
+        <w:t>………………………………………………..10</w:t>
       </w:r>
     </w:p>
     <w:p>
@@ -1448,27 +1357,7 @@
           <w:szCs w:val="28"/>
           <w:lang w:val="en-GB"/>
         </w:rPr>
-        <w:t>………………………………………………………</w:t>
-      </w:r>
-      <w:proofErr w:type="gramStart"/>
-      <w:r>
-        <w:rPr>
-          <w:rFonts w:ascii="Cambria" w:hAnsi="Cambria" w:cs="Cambria"/>
-          <w:sz w:val="28"/>
-          <w:szCs w:val="28"/>
-          <w:lang w:val="en-GB"/>
-        </w:rPr>
-        <w:t>…..</w:t>
-      </w:r>
-      <w:proofErr w:type="gramEnd"/>
-      <w:r>
-        <w:rPr>
-          <w:rFonts w:ascii="Cambria" w:hAnsi="Cambria" w:cs="Cambria"/>
-          <w:sz w:val="28"/>
-          <w:szCs w:val="28"/>
-          <w:lang w:val="en-GB"/>
-        </w:rPr>
-        <w:t>11</w:t>
+        <w:t>…………………………………………………………..11</w:t>
       </w:r>
     </w:p>
     <w:p>
@@ -1576,9 +1465,8 @@
           <w:szCs w:val="28"/>
           <w:lang w:val="en-GB"/>
         </w:rPr>
-        <w:t xml:space="preserve"> </w:t>
-      </w:r>
-      <w:proofErr w:type="spellStart"/>
+        <w:t xml:space="preserve"> Statechart Diagrams</w:t>
+      </w:r>
       <w:r>
         <w:rPr>
           <w:rFonts w:ascii="Cambria" w:hAnsi="Cambria" w:cs="Cambria"/>
@@ -1586,9 +1474,8 @@
           <w:szCs w:val="28"/>
           <w:lang w:val="en-GB"/>
         </w:rPr>
-        <w:t>Statechart</w:t>
-      </w:r>
-      <w:proofErr w:type="spellEnd"/>
+        <w:t>……………………………………………………….</w:t>
+      </w:r>
       <w:r>
         <w:rPr>
           <w:rFonts w:ascii="Cambria" w:hAnsi="Cambria" w:cs="Cambria"/>
@@ -1596,37 +1483,8 @@
           <w:szCs w:val="28"/>
           <w:lang w:val="en-GB"/>
         </w:rPr>
-        <w:t xml:space="preserve"> Diagrams</w:t>
-      </w:r>
-      <w:r>
-        <w:rPr>
-          <w:rFonts w:ascii="Cambria" w:hAnsi="Cambria" w:cs="Cambria"/>
-          <w:sz w:val="28"/>
-          <w:szCs w:val="28"/>
-          <w:lang w:val="en-GB"/>
-        </w:rPr>
-        <w:t>……………………………………………………</w:t>
-      </w:r>
-      <w:proofErr w:type="gramStart"/>
-      <w:r>
-        <w:rPr>
-          <w:rFonts w:ascii="Cambria" w:hAnsi="Cambria" w:cs="Cambria"/>
-          <w:sz w:val="28"/>
-          <w:szCs w:val="28"/>
-          <w:lang w:val="en-GB"/>
-        </w:rPr>
-        <w:t>….</w:t>
-      </w:r>
-      <w:r>
-        <w:rPr>
-          <w:rFonts w:ascii="Cambria" w:hAnsi="Cambria" w:cs="Cambria"/>
-          <w:sz w:val="28"/>
-          <w:szCs w:val="28"/>
-          <w:lang w:val="en-GB"/>
-        </w:rPr>
         <w:t>.</w:t>
       </w:r>
-      <w:proofErr w:type="gramEnd"/>
       <w:r>
         <w:rPr>
           <w:rFonts w:ascii="Cambria" w:hAnsi="Cambria" w:cs="Cambria"/>
@@ -2075,65 +1933,25 @@
           <w:szCs w:val="26"/>
           <w:lang w:val="en-GB"/>
         </w:rPr>
-        <w:t xml:space="preserve">at unites services that are nowadays offered by various different </w:t>
-      </w:r>
-      <w:proofErr w:type="gramStart"/>
-      <w:r>
-        <w:rPr>
-          <w:rFonts w:ascii="Cambria" w:hAnsi="Cambria" w:cs="Cambria"/>
-          <w:sz w:val="26"/>
-          <w:szCs w:val="26"/>
-          <w:lang w:val="en-GB"/>
-        </w:rPr>
-        <w:t>applications</w:t>
-      </w:r>
-      <w:r>
-        <w:rPr>
-          <w:rFonts w:ascii="Cambria" w:hAnsi="Cambria" w:cs="Cambria"/>
-          <w:sz w:val="26"/>
-          <w:szCs w:val="26"/>
-          <w:lang w:val="en-GB"/>
-        </w:rPr>
-        <w:t>(</w:t>
-      </w:r>
-      <w:proofErr w:type="gramEnd"/>
-      <w:r>
-        <w:rPr>
-          <w:rFonts w:ascii="Cambria" w:hAnsi="Cambria" w:cs="Cambria"/>
-          <w:sz w:val="26"/>
-          <w:szCs w:val="26"/>
-          <w:lang w:val="en-GB"/>
-        </w:rPr>
-        <w:t>e.g. Calendar, Travel Scheduler)</w:t>
-      </w:r>
-      <w:r>
-        <w:rPr>
-          <w:rFonts w:ascii="Cambria" w:hAnsi="Cambria" w:cs="Cambria"/>
-          <w:sz w:val="26"/>
-          <w:szCs w:val="26"/>
-          <w:lang w:val="en-GB"/>
-        </w:rPr>
-        <w:t xml:space="preserve">. </w:t>
-      </w:r>
-      <w:proofErr w:type="gramStart"/>
-      <w:r>
-        <w:rPr>
-          <w:rFonts w:ascii="Cambria" w:hAnsi="Cambria" w:cs="Cambria"/>
-          <w:sz w:val="26"/>
-          <w:szCs w:val="26"/>
-          <w:lang w:val="en-GB"/>
-        </w:rPr>
-        <w:t>In order to</w:t>
-      </w:r>
-      <w:proofErr w:type="gramEnd"/>
-      <w:r>
-        <w:rPr>
-          <w:rFonts w:ascii="Cambria" w:hAnsi="Cambria" w:cs="Cambria"/>
-          <w:sz w:val="26"/>
-          <w:szCs w:val="26"/>
-          <w:lang w:val="en-GB"/>
-        </w:rPr>
-        <w:t xml:space="preserve"> use Travlendar+, final users should be registered and logged in. </w:t>
+        <w:t>at unites services that are nowadays offered by various different applications</w:t>
+      </w:r>
+      <w:r>
+        <w:rPr>
+          <w:rFonts w:ascii="Cambria" w:hAnsi="Cambria" w:cs="Cambria"/>
+          <w:sz w:val="26"/>
+          <w:szCs w:val="26"/>
+          <w:lang w:val="en-GB"/>
+        </w:rPr>
+        <w:t>(e.g. Calendar, Travel Scheduler)</w:t>
+      </w:r>
+      <w:r>
+        <w:rPr>
+          <w:rFonts w:ascii="Cambria" w:hAnsi="Cambria" w:cs="Cambria"/>
+          <w:sz w:val="26"/>
+          <w:szCs w:val="26"/>
+          <w:lang w:val="en-GB"/>
+        </w:rPr>
+        <w:t xml:space="preserve">. In order to use Travlendar+, final users should be registered and logged in. </w:t>
       </w:r>
     </w:p>
     <w:p>
@@ -2175,27 +1993,7 @@
           <w:szCs w:val="26"/>
           <w:lang w:val="en-GB"/>
         </w:rPr>
-        <w:t xml:space="preserve"> be able to schedule their activities directly through the application and, by </w:t>
-      </w:r>
-      <w:proofErr w:type="gramStart"/>
-      <w:r>
-        <w:rPr>
-          <w:rFonts w:ascii="Cambria" w:hAnsi="Cambria" w:cs="Cambria"/>
-          <w:sz w:val="26"/>
-          <w:szCs w:val="26"/>
-          <w:lang w:val="en-GB"/>
-        </w:rPr>
-        <w:t>taking into account</w:t>
-      </w:r>
-      <w:proofErr w:type="gramEnd"/>
-      <w:r>
-        <w:rPr>
-          <w:rFonts w:ascii="Cambria" w:hAnsi="Cambria" w:cs="Cambria"/>
-          <w:sz w:val="26"/>
-          <w:szCs w:val="26"/>
-          <w:lang w:val="en-GB"/>
-        </w:rPr>
-        <w:t xml:space="preserve"> travelling times, constraints and preferences expressed by the user, Travlendar+ </w:t>
+        <w:t xml:space="preserve"> be able to schedule their activities directly through the application and, by taking into account travelling times, constraints and preferences expressed by the user, Travlendar+ </w:t>
       </w:r>
       <w:r>
         <w:rPr>
@@ -2519,27 +2317,7 @@
           <w:szCs w:val="26"/>
           <w:lang w:val="en-GB"/>
         </w:rPr>
-        <w:t xml:space="preserve">: external systems that, </w:t>
-      </w:r>
-      <w:proofErr w:type="gramStart"/>
-      <w:r>
-        <w:rPr>
-          <w:rFonts w:ascii="Cambria" w:hAnsi="Cambria" w:cs="Cambria"/>
-          <w:sz w:val="26"/>
-          <w:szCs w:val="26"/>
-          <w:lang w:val="en-GB"/>
-        </w:rPr>
-        <w:t>through the use of</w:t>
-      </w:r>
-      <w:proofErr w:type="gramEnd"/>
-      <w:r>
-        <w:rPr>
-          <w:rFonts w:ascii="Cambria" w:hAnsi="Cambria" w:cs="Cambria"/>
-          <w:sz w:val="26"/>
-          <w:szCs w:val="26"/>
-          <w:lang w:val="en-GB"/>
-        </w:rPr>
-        <w:t xml:space="preserve"> APIs, Travlendar+ can use</w:t>
+        <w:t>: external systems that, through the use of APIs, Travlendar+ can use</w:t>
       </w:r>
       <w:r>
         <w:rPr>
@@ -2575,29 +2353,7 @@
           <w:szCs w:val="26"/>
           <w:lang w:val="en-GB"/>
         </w:rPr>
-        <w:t xml:space="preserve">(e.g. Google Maps’ APIs can be used to calculate the time needed to move from a place to another by car, bike, </w:t>
-      </w:r>
-      <w:proofErr w:type="gramStart"/>
-      <w:r>
-        <w:rPr>
-          <w:rFonts w:ascii="Cambria" w:hAnsi="Cambria" w:cs="Cambria"/>
-          <w:i/>
-          <w:sz w:val="26"/>
-          <w:szCs w:val="26"/>
-          <w:lang w:val="en-GB"/>
-        </w:rPr>
-        <w:t>public  transport</w:t>
-      </w:r>
-      <w:proofErr w:type="gramEnd"/>
-      <w:r>
-        <w:rPr>
-          <w:rFonts w:ascii="Cambria" w:hAnsi="Cambria" w:cs="Cambria"/>
-          <w:i/>
-          <w:sz w:val="26"/>
-          <w:szCs w:val="26"/>
-          <w:lang w:val="en-GB"/>
-        </w:rPr>
-        <w:t xml:space="preserve"> system and on foot).</w:t>
+        <w:t>(e.g. Google Maps’ APIs can be used to calculate the time needed to move from a place to another by car, bike, public  transport system and on foot).</w:t>
       </w:r>
     </w:p>
     <w:p>
@@ -2624,29 +2380,7 @@
           <w:szCs w:val="26"/>
           <w:lang w:val="en-GB"/>
         </w:rPr>
-        <w:t xml:space="preserve">(e.g. a car sharing system’s APIs can be used to locate the available cars and propose to the </w:t>
-      </w:r>
-      <w:proofErr w:type="gramStart"/>
-      <w:r>
-        <w:rPr>
-          <w:rFonts w:ascii="Cambria" w:hAnsi="Cambria" w:cs="Cambria"/>
-          <w:i/>
-          <w:sz w:val="26"/>
-          <w:szCs w:val="26"/>
-          <w:lang w:val="en-GB"/>
-        </w:rPr>
-        <w:t>user  to</w:t>
-      </w:r>
-      <w:proofErr w:type="gramEnd"/>
-      <w:r>
-        <w:rPr>
-          <w:rFonts w:ascii="Cambria" w:hAnsi="Cambria" w:cs="Cambria"/>
-          <w:i/>
-          <w:sz w:val="26"/>
-          <w:szCs w:val="26"/>
-          <w:lang w:val="en-GB"/>
-        </w:rPr>
-        <w:t xml:space="preserve"> use a car sharing service)</w:t>
+        <w:t>(e.g. a car sharing system’s APIs can be used to locate the available cars and propose to the user  to use a car sharing service)</w:t>
       </w:r>
     </w:p>
     <w:p>
@@ -2688,7 +2422,6 @@
           <w:szCs w:val="36"/>
         </w:rPr>
       </w:pPr>
-      <w:proofErr w:type="spellStart"/>
       <w:r>
         <w:rPr>
           <w:rFonts w:ascii="Cambria" w:hAnsi="Cambria" w:cs="Cambria"/>
@@ -2699,7 +2432,6 @@
         <w:lastRenderedPageBreak/>
         <w:t>Goals</w:t>
       </w:r>
-      <w:proofErr w:type="spellEnd"/>
     </w:p>
     <w:p>
       <w:pPr>
@@ -2787,27 +2519,7 @@
           <w:szCs w:val="26"/>
           <w:lang w:val="en-GB"/>
         </w:rPr>
-        <w:t>[G1</w:t>
-      </w:r>
-      <w:proofErr w:type="gramStart"/>
-      <w:r>
-        <w:rPr>
-          <w:rFonts w:ascii="Cambria" w:hAnsi="Cambria" w:cs="Cambria"/>
-          <w:sz w:val="26"/>
-          <w:szCs w:val="26"/>
-          <w:lang w:val="en-GB"/>
-        </w:rPr>
-        <w:t>]  Users</w:t>
-      </w:r>
-      <w:proofErr w:type="gramEnd"/>
-      <w:r>
-        <w:rPr>
-          <w:rFonts w:ascii="Cambria" w:hAnsi="Cambria" w:cs="Cambria"/>
-          <w:sz w:val="26"/>
-          <w:szCs w:val="26"/>
-          <w:lang w:val="en-GB"/>
-        </w:rPr>
-        <w:t xml:space="preserve"> should be able to use the system properly.</w:t>
+        <w:t>[G1]  Users should be able to use the system properly.</w:t>
       </w:r>
     </w:p>
     <w:p>
@@ -2835,17 +2547,7 @@
           <w:szCs w:val="26"/>
           <w:lang w:val="en-GB"/>
         </w:rPr>
-        <w:t>[G2</w:t>
-      </w:r>
-      <w:proofErr w:type="gramStart"/>
-      <w:r>
-        <w:rPr>
-          <w:rFonts w:ascii="Cambria" w:hAnsi="Cambria" w:cs="Cambria"/>
-          <w:sz w:val="26"/>
-          <w:szCs w:val="26"/>
-          <w:lang w:val="en-GB"/>
-        </w:rPr>
-        <w:t xml:space="preserve">] </w:t>
+        <w:t xml:space="preserve">[G2] </w:t>
       </w:r>
       <w:r>
         <w:rPr>
@@ -2863,17 +2565,7 @@
           <w:szCs w:val="26"/>
           <w:lang w:val="en-GB"/>
         </w:rPr>
-        <w:t>Allow</w:t>
-      </w:r>
-      <w:proofErr w:type="gramEnd"/>
-      <w:r>
-        <w:rPr>
-          <w:rFonts w:ascii="Cambria" w:hAnsi="Cambria" w:cs="Cambria"/>
-          <w:sz w:val="26"/>
-          <w:szCs w:val="26"/>
-          <w:lang w:val="en-GB"/>
-        </w:rPr>
-        <w:t xml:space="preserve"> users to schedule an activity.</w:t>
+        <w:t>Allow users to schedule an activity.</w:t>
       </w:r>
     </w:p>
     <w:p>
@@ -2912,7 +2604,6 @@
         </w:rPr>
         <w:t>3</w:t>
       </w:r>
-      <w:proofErr w:type="gramStart"/>
       <w:r>
         <w:rPr>
           <w:rFonts w:ascii="Cambria" w:hAnsi="Cambria" w:cs="Cambria"/>
@@ -2938,17 +2629,7 @@
           <w:szCs w:val="26"/>
           <w:lang w:val="en-GB"/>
         </w:rPr>
-        <w:t>Allow</w:t>
-      </w:r>
-      <w:proofErr w:type="gramEnd"/>
-      <w:r>
-        <w:rPr>
-          <w:rFonts w:ascii="Cambria" w:hAnsi="Cambria" w:cs="Cambria"/>
-          <w:sz w:val="26"/>
-          <w:szCs w:val="26"/>
-          <w:lang w:val="en-GB"/>
-        </w:rPr>
-        <w:t xml:space="preserve"> users to set constraints and preferences.</w:t>
+        <w:t>Allow users to set constraints and preferences.</w:t>
       </w:r>
     </w:p>
     <w:p>
@@ -2987,7 +2668,6 @@
         </w:rPr>
         <w:t>4</w:t>
       </w:r>
-      <w:proofErr w:type="gramStart"/>
       <w:r>
         <w:rPr>
           <w:rFonts w:ascii="Cambria" w:hAnsi="Cambria" w:cs="Cambria"/>
@@ -2997,7 +2677,6 @@
         </w:rPr>
         <w:t>]  Simplify</w:t>
       </w:r>
-      <w:proofErr w:type="gramEnd"/>
       <w:r>
         <w:rPr>
           <w:rFonts w:ascii="Cambria" w:hAnsi="Cambria" w:cs="Cambria"/>
@@ -3053,7 +2732,6 @@
         </w:rPr>
         <w:t>5</w:t>
       </w:r>
-      <w:proofErr w:type="gramStart"/>
       <w:r>
         <w:rPr>
           <w:rFonts w:ascii="Cambria" w:hAnsi="Cambria" w:cs="Cambria"/>
@@ -3088,17 +2766,7 @@
           <w:szCs w:val="26"/>
           <w:lang w:val="en-GB"/>
         </w:rPr>
-        <w:t>Make</w:t>
-      </w:r>
-      <w:proofErr w:type="gramEnd"/>
-      <w:r>
-        <w:rPr>
-          <w:rFonts w:ascii="Cambria" w:hAnsi="Cambria" w:cs="Cambria"/>
-          <w:sz w:val="26"/>
-          <w:szCs w:val="26"/>
-          <w:lang w:val="en-GB"/>
-        </w:rPr>
-        <w:t xml:space="preserve"> sure users are </w:t>
+        <w:t xml:space="preserve">Make sure users are </w:t>
       </w:r>
       <w:r>
         <w:rPr>
@@ -3153,7 +2821,6 @@
           <w:szCs w:val="36"/>
         </w:rPr>
       </w:pPr>
-      <w:proofErr w:type="spellStart"/>
       <w:r>
         <w:rPr>
           <w:rFonts w:ascii="Cambria" w:hAnsi="Cambria" w:cs="Cambria"/>
@@ -3161,49 +2828,8 @@
           <w:sz w:val="36"/>
           <w:szCs w:val="36"/>
         </w:rPr>
-        <w:t>Definitions</w:t>
-      </w:r>
-      <w:proofErr w:type="spellEnd"/>
-      <w:r>
-        <w:rPr>
-          <w:rFonts w:ascii="Cambria" w:hAnsi="Cambria" w:cs="Cambria"/>
-          <w:b/>
-          <w:sz w:val="36"/>
-          <w:szCs w:val="36"/>
-        </w:rPr>
-        <w:t xml:space="preserve">, </w:t>
-      </w:r>
-      <w:proofErr w:type="spellStart"/>
-      <w:r>
-        <w:rPr>
-          <w:rFonts w:ascii="Cambria" w:hAnsi="Cambria" w:cs="Cambria"/>
-          <w:b/>
-          <w:sz w:val="36"/>
-          <w:szCs w:val="36"/>
-        </w:rPr>
-        <w:t>Acronyms</w:t>
-      </w:r>
-      <w:proofErr w:type="spellEnd"/>
-      <w:r>
-        <w:rPr>
-          <w:rFonts w:ascii="Cambria" w:hAnsi="Cambria" w:cs="Cambria"/>
-          <w:b/>
-          <w:sz w:val="36"/>
-          <w:szCs w:val="36"/>
-        </w:rPr>
-        <w:t xml:space="preserve">, </w:t>
-      </w:r>
-      <w:proofErr w:type="spellStart"/>
-      <w:r>
-        <w:rPr>
-          <w:rFonts w:ascii="Cambria" w:hAnsi="Cambria" w:cs="Cambria"/>
-          <w:b/>
-          <w:sz w:val="36"/>
-          <w:szCs w:val="36"/>
-        </w:rPr>
-        <w:t>Abbreviations</w:t>
-      </w:r>
-      <w:proofErr w:type="spellEnd"/>
+        <w:t>Definitions, Acronyms, Abbreviations</w:t>
+      </w:r>
     </w:p>
     <w:p>
       <w:pPr>
@@ -3223,7 +2849,6 @@
           <w:szCs w:val="36"/>
         </w:rPr>
       </w:pPr>
-      <w:proofErr w:type="spellStart"/>
       <w:r>
         <w:rPr>
           <w:rFonts w:ascii="Cambria" w:hAnsi="Cambria" w:cs="Cambria"/>
@@ -3233,7 +2858,6 @@
         </w:rPr>
         <w:t>Definitions</w:t>
       </w:r>
-      <w:proofErr w:type="spellEnd"/>
     </w:p>
     <w:p>
       <w:pPr>
@@ -3308,27 +2932,7 @@
           <w:szCs w:val="26"/>
           <w:lang w:val="en-GB"/>
         </w:rPr>
-        <w:t xml:space="preserve">: with the term </w:t>
-      </w:r>
-      <w:proofErr w:type="gramStart"/>
-      <w:r>
-        <w:rPr>
-          <w:rFonts w:ascii="Cambria" w:hAnsi="Cambria" w:cs="Cambria"/>
-          <w:sz w:val="26"/>
-          <w:szCs w:val="26"/>
-          <w:lang w:val="en-GB"/>
-        </w:rPr>
-        <w:t>application</w:t>
-      </w:r>
-      <w:proofErr w:type="gramEnd"/>
-      <w:r>
-        <w:rPr>
-          <w:rFonts w:ascii="Cambria" w:hAnsi="Cambria" w:cs="Cambria"/>
-          <w:sz w:val="26"/>
-          <w:szCs w:val="26"/>
-          <w:lang w:val="en-GB"/>
-        </w:rPr>
-        <w:t xml:space="preserve"> we are talking about both the desktop version and mobile version of the Travlendar+ system.</w:t>
+        <w:t>: with the term application we are talking about both the desktop version and mobile version of the Travlendar+ system.</w:t>
       </w:r>
     </w:p>
     <w:p>
@@ -3452,7 +3056,6 @@
           <w:szCs w:val="36"/>
         </w:rPr>
       </w:pPr>
-      <w:proofErr w:type="spellStart"/>
       <w:r>
         <w:rPr>
           <w:rFonts w:ascii="Cambria" w:hAnsi="Cambria" w:cs="Cambria"/>
@@ -3462,7 +3065,6 @@
         </w:rPr>
         <w:t>Acronyms</w:t>
       </w:r>
-      <w:proofErr w:type="spellEnd"/>
     </w:p>
     <w:p>
       <w:pPr>
@@ -3580,36 +3182,8 @@
             <w:sz w:val="26"/>
             <w:szCs w:val="26"/>
           </w:rPr>
-          <w:t xml:space="preserve">Application </w:t>
+          <w:t>Application programming interface</w:t>
         </w:r>
-        <w:proofErr w:type="spellStart"/>
-        <w:r>
-          <w:rPr>
-            <w:rFonts w:ascii="Cambria" w:hAnsi="Cambria" w:cs="Cambria"/>
-            <w:sz w:val="26"/>
-            <w:szCs w:val="26"/>
-          </w:rPr>
-          <w:t>programming</w:t>
-        </w:r>
-        <w:proofErr w:type="spellEnd"/>
-        <w:r>
-          <w:rPr>
-            <w:rFonts w:ascii="Cambria" w:hAnsi="Cambria" w:cs="Cambria"/>
-            <w:sz w:val="26"/>
-            <w:szCs w:val="26"/>
-          </w:rPr>
-          <w:t xml:space="preserve"> </w:t>
-        </w:r>
-        <w:proofErr w:type="spellStart"/>
-        <w:r>
-          <w:rPr>
-            <w:rFonts w:ascii="Cambria" w:hAnsi="Cambria" w:cs="Cambria"/>
-            <w:sz w:val="26"/>
-            <w:szCs w:val="26"/>
-          </w:rPr>
-          <w:t>interface</w:t>
-        </w:r>
-        <w:proofErr w:type="spellEnd"/>
       </w:hyperlink>
     </w:p>
     <w:p>
@@ -3644,18 +3218,8 @@
           <w:sz w:val="26"/>
           <w:szCs w:val="26"/>
         </w:rPr>
-        <w:t xml:space="preserve">: User Experience </w:t>
-      </w:r>
-      <w:proofErr w:type="spellStart"/>
-      <w:r>
-        <w:rPr>
-          <w:rFonts w:ascii="Cambria" w:hAnsi="Cambria" w:cs="Cambria"/>
-          <w:sz w:val="26"/>
-          <w:szCs w:val="26"/>
-        </w:rPr>
-        <w:t>Diagram</w:t>
-      </w:r>
-      <w:proofErr w:type="spellEnd"/>
+        <w:t>: User Experience Diagram</w:t>
+      </w:r>
     </w:p>
     <w:p>
       <w:pPr>
@@ -3689,43 +3253,7 @@
           <w:sz w:val="26"/>
           <w:szCs w:val="26"/>
         </w:rPr>
-        <w:t xml:space="preserve">: </w:t>
-      </w:r>
-      <w:proofErr w:type="spellStart"/>
-      <w:r>
-        <w:rPr>
-          <w:rFonts w:ascii="Cambria" w:hAnsi="Cambria" w:cs="Cambria"/>
-          <w:sz w:val="26"/>
-          <w:szCs w:val="26"/>
-        </w:rPr>
-        <w:t>Unified</w:t>
-      </w:r>
-      <w:proofErr w:type="spellEnd"/>
-      <w:r>
-        <w:rPr>
-          <w:rFonts w:ascii="Cambria" w:hAnsi="Cambria" w:cs="Cambria"/>
-          <w:sz w:val="26"/>
-          <w:szCs w:val="26"/>
-        </w:rPr>
-        <w:t xml:space="preserve"> </w:t>
-      </w:r>
-      <w:proofErr w:type="spellStart"/>
-      <w:r>
-        <w:rPr>
-          <w:rFonts w:ascii="Cambria" w:hAnsi="Cambria" w:cs="Cambria"/>
-          <w:sz w:val="26"/>
-          <w:szCs w:val="26"/>
-        </w:rPr>
-        <w:t>Modeling</w:t>
-      </w:r>
-      <w:proofErr w:type="spellEnd"/>
-      <w:r>
-        <w:rPr>
-          <w:rFonts w:ascii="Cambria" w:hAnsi="Cambria" w:cs="Cambria"/>
-          <w:sz w:val="26"/>
-          <w:szCs w:val="26"/>
-        </w:rPr>
-        <w:t xml:space="preserve"> Language</w:t>
+        <w:t>: Unified Modeling Language</w:t>
       </w:r>
     </w:p>
     <w:p>
@@ -3768,25 +3296,7 @@
           <w:sz w:val="26"/>
           <w:szCs w:val="26"/>
         </w:rPr>
-        <w:t xml:space="preserve"> Global </w:t>
-      </w:r>
-      <w:proofErr w:type="spellStart"/>
-      <w:r>
-        <w:rPr>
-          <w:rFonts w:ascii="Cambria" w:hAnsi="Cambria" w:cs="Cambria"/>
-          <w:sz w:val="26"/>
-          <w:szCs w:val="26"/>
-        </w:rPr>
-        <w:t>Positioning</w:t>
-      </w:r>
-      <w:proofErr w:type="spellEnd"/>
-      <w:r>
-        <w:rPr>
-          <w:rFonts w:ascii="Cambria" w:hAnsi="Cambria" w:cs="Cambria"/>
-          <w:sz w:val="26"/>
-          <w:szCs w:val="26"/>
-        </w:rPr>
-        <w:t xml:space="preserve"> System</w:t>
+        <w:t xml:space="preserve"> Global Positioning System</w:t>
       </w:r>
     </w:p>
     <w:p>
@@ -3807,7 +3317,6 @@
           <w:szCs w:val="36"/>
         </w:rPr>
       </w:pPr>
-      <w:proofErr w:type="spellStart"/>
       <w:r>
         <w:rPr>
           <w:rFonts w:ascii="Cambria" w:hAnsi="Cambria" w:cs="Cambria"/>
@@ -3817,7 +3326,6 @@
         </w:rPr>
         <w:t>Abbreviations</w:t>
       </w:r>
-      <w:proofErr w:type="spellEnd"/>
     </w:p>
     <w:p>
       <w:pPr>
@@ -3844,63 +3352,15 @@
           <w:sz w:val="26"/>
           <w:szCs w:val="26"/>
         </w:rPr>
-        <w:t>[</w:t>
-      </w:r>
-      <w:proofErr w:type="spellStart"/>
-      <w:r>
-        <w:rPr>
-          <w:rFonts w:ascii="Cambria" w:hAnsi="Cambria" w:cs="Cambria"/>
-          <w:b/>
-          <w:sz w:val="26"/>
-          <w:szCs w:val="26"/>
-        </w:rPr>
-        <w:t>Gn</w:t>
-      </w:r>
-      <w:proofErr w:type="spellEnd"/>
-      <w:proofErr w:type="gramStart"/>
-      <w:r>
-        <w:rPr>
-          <w:rFonts w:ascii="Cambria" w:hAnsi="Cambria" w:cs="Cambria"/>
-          <w:b/>
-          <w:sz w:val="26"/>
-          <w:szCs w:val="26"/>
-        </w:rPr>
-        <w:t xml:space="preserve">]:  </w:t>
-      </w:r>
-      <w:r>
-        <w:rPr>
-          <w:rFonts w:ascii="Cambria" w:hAnsi="Cambria" w:cs="Cambria"/>
-          <w:sz w:val="26"/>
-          <w:szCs w:val="26"/>
-        </w:rPr>
-        <w:t>the</w:t>
-      </w:r>
-      <w:proofErr w:type="gramEnd"/>
-      <w:r>
-        <w:rPr>
-          <w:rFonts w:ascii="Cambria" w:hAnsi="Cambria" w:cs="Cambria"/>
-          <w:sz w:val="26"/>
-          <w:szCs w:val="26"/>
-        </w:rPr>
-        <w:t xml:space="preserve"> n-</w:t>
-      </w:r>
-      <w:proofErr w:type="spellStart"/>
-      <w:r>
-        <w:rPr>
-          <w:rFonts w:ascii="Cambria" w:hAnsi="Cambria" w:cs="Cambria"/>
-          <w:sz w:val="26"/>
-          <w:szCs w:val="26"/>
-        </w:rPr>
-        <w:t>th</w:t>
-      </w:r>
-      <w:proofErr w:type="spellEnd"/>
-      <w:r>
-        <w:rPr>
-          <w:rFonts w:ascii="Cambria" w:hAnsi="Cambria" w:cs="Cambria"/>
-          <w:sz w:val="26"/>
-          <w:szCs w:val="26"/>
-        </w:rPr>
-        <w:t xml:space="preserve"> goal</w:t>
+        <w:t xml:space="preserve">[Gn]:  </w:t>
+      </w:r>
+      <w:r>
+        <w:rPr>
+          <w:rFonts w:ascii="Cambria" w:hAnsi="Cambria" w:cs="Cambria"/>
+          <w:sz w:val="26"/>
+          <w:szCs w:val="26"/>
+        </w:rPr>
+        <w:t>the n-th goal</w:t>
       </w:r>
     </w:p>
     <w:p>
@@ -3928,64 +3388,16 @@
           <w:sz w:val="26"/>
           <w:szCs w:val="26"/>
         </w:rPr>
-        <w:t>[</w:t>
-      </w:r>
-      <w:proofErr w:type="spellStart"/>
-      <w:r>
-        <w:rPr>
-          <w:rFonts w:ascii="Cambria" w:hAnsi="Cambria" w:cs="Cambria"/>
-          <w:b/>
-          <w:sz w:val="26"/>
-          <w:szCs w:val="26"/>
-        </w:rPr>
-        <w:t>Rn</w:t>
-      </w:r>
-      <w:proofErr w:type="spellEnd"/>
-      <w:r>
-        <w:rPr>
-          <w:rFonts w:ascii="Cambria" w:hAnsi="Cambria" w:cs="Cambria"/>
-          <w:b/>
-          <w:sz w:val="26"/>
-          <w:szCs w:val="26"/>
-        </w:rPr>
-        <w:t xml:space="preserve">]: </w:t>
-      </w:r>
-      <w:r>
-        <w:rPr>
-          <w:rFonts w:ascii="Cambria" w:hAnsi="Cambria" w:cs="Cambria"/>
-          <w:sz w:val="26"/>
-          <w:szCs w:val="26"/>
-        </w:rPr>
-        <w:t>the n-</w:t>
-      </w:r>
-      <w:proofErr w:type="spellStart"/>
-      <w:r>
-        <w:rPr>
-          <w:rFonts w:ascii="Cambria" w:hAnsi="Cambria" w:cs="Cambria"/>
-          <w:sz w:val="26"/>
-          <w:szCs w:val="26"/>
-        </w:rPr>
-        <w:t>th</w:t>
-      </w:r>
-      <w:proofErr w:type="spellEnd"/>
-      <w:r>
-        <w:rPr>
-          <w:rFonts w:ascii="Cambria" w:hAnsi="Cambria" w:cs="Cambria"/>
-          <w:sz w:val="26"/>
-          <w:szCs w:val="26"/>
-        </w:rPr>
-        <w:t xml:space="preserve"> </w:t>
-      </w:r>
-      <w:proofErr w:type="spellStart"/>
-      <w:r>
-        <w:rPr>
-          <w:rFonts w:ascii="Cambria" w:hAnsi="Cambria" w:cs="Cambria"/>
-          <w:sz w:val="26"/>
-          <w:szCs w:val="26"/>
-        </w:rPr>
-        <w:t>requirement</w:t>
-      </w:r>
-      <w:proofErr w:type="spellEnd"/>
+        <w:t xml:space="preserve">[Rn]: </w:t>
+      </w:r>
+      <w:r>
+        <w:rPr>
+          <w:rFonts w:ascii="Cambria" w:hAnsi="Cambria" w:cs="Cambria"/>
+          <w:sz w:val="26"/>
+          <w:szCs w:val="26"/>
+        </w:rPr>
+        <w:t>the n-th requirement</w:t>
+      </w:r>
     </w:p>
     <w:p>
       <w:pPr>
@@ -4014,58 +3426,16 @@
           <w:szCs w:val="26"/>
           <w:lang w:val="en-GB"/>
         </w:rPr>
-        <w:t>[</w:t>
-      </w:r>
-      <w:proofErr w:type="spellStart"/>
-      <w:r>
-        <w:rPr>
-          <w:rFonts w:ascii="Cambria" w:hAnsi="Cambria" w:cs="Cambria"/>
-          <w:b/>
-          <w:sz w:val="26"/>
-          <w:szCs w:val="26"/>
-          <w:lang w:val="en-GB"/>
-        </w:rPr>
-        <w:t>NFRn</w:t>
-      </w:r>
-      <w:proofErr w:type="spellEnd"/>
-      <w:r>
-        <w:rPr>
-          <w:rFonts w:ascii="Cambria" w:hAnsi="Cambria" w:cs="Cambria"/>
-          <w:b/>
-          <w:sz w:val="26"/>
-          <w:szCs w:val="26"/>
-          <w:lang w:val="en-GB"/>
-        </w:rPr>
-        <w:t xml:space="preserve">]:  </w:t>
-      </w:r>
-      <w:r>
-        <w:rPr>
-          <w:rFonts w:ascii="Cambria" w:hAnsi="Cambria" w:cs="Cambria"/>
-          <w:sz w:val="26"/>
-          <w:szCs w:val="26"/>
-          <w:lang w:val="en-GB"/>
-        </w:rPr>
-        <w:t>the n-</w:t>
-      </w:r>
-      <w:proofErr w:type="spellStart"/>
-      <w:r>
-        <w:rPr>
-          <w:rFonts w:ascii="Cambria" w:hAnsi="Cambria" w:cs="Cambria"/>
-          <w:sz w:val="26"/>
-          <w:szCs w:val="26"/>
-          <w:lang w:val="en-GB"/>
-        </w:rPr>
-        <w:t>th</w:t>
-      </w:r>
-      <w:proofErr w:type="spellEnd"/>
-      <w:r>
-        <w:rPr>
-          <w:rFonts w:ascii="Cambria" w:hAnsi="Cambria" w:cs="Cambria"/>
-          <w:sz w:val="26"/>
-          <w:szCs w:val="26"/>
-          <w:lang w:val="en-GB"/>
-        </w:rPr>
-        <w:t xml:space="preserve"> non-functional requirement</w:t>
+        <w:t xml:space="preserve">[NFRn]:  </w:t>
+      </w:r>
+      <w:r>
+        <w:rPr>
+          <w:rFonts w:ascii="Cambria" w:hAnsi="Cambria" w:cs="Cambria"/>
+          <w:sz w:val="26"/>
+          <w:szCs w:val="26"/>
+          <w:lang w:val="en-GB"/>
+        </w:rPr>
+        <w:t>the n-th non-functional requirement</w:t>
       </w:r>
     </w:p>
     <w:p>
@@ -4104,27 +3474,7 @@
           <w:szCs w:val="26"/>
           <w:lang w:val="en-GB"/>
         </w:rPr>
-        <w:t>the n-</w:t>
-      </w:r>
-      <w:proofErr w:type="spellStart"/>
-      <w:r>
-        <w:rPr>
-          <w:rFonts w:ascii="Cambria" w:hAnsi="Cambria" w:cs="Cambria"/>
-          <w:sz w:val="26"/>
-          <w:szCs w:val="26"/>
-          <w:lang w:val="en-GB"/>
-        </w:rPr>
-        <w:t>th</w:t>
-      </w:r>
-      <w:proofErr w:type="spellEnd"/>
-      <w:r>
-        <w:rPr>
-          <w:rFonts w:ascii="Cambria" w:hAnsi="Cambria" w:cs="Cambria"/>
-          <w:sz w:val="26"/>
-          <w:szCs w:val="26"/>
-          <w:lang w:val="en-GB"/>
-        </w:rPr>
-        <w:t xml:space="preserve"> assumption</w:t>
+        <w:t>the n-th assumption</w:t>
       </w:r>
     </w:p>
     <w:p>
@@ -4163,27 +3513,7 @@
           <w:szCs w:val="26"/>
           <w:lang w:val="en-GB"/>
         </w:rPr>
-        <w:t>the n-</w:t>
-      </w:r>
-      <w:proofErr w:type="spellStart"/>
-      <w:r>
-        <w:rPr>
-          <w:rFonts w:ascii="Cambria" w:hAnsi="Cambria" w:cs="Cambria"/>
-          <w:sz w:val="26"/>
-          <w:szCs w:val="26"/>
-          <w:lang w:val="en-GB"/>
-        </w:rPr>
-        <w:t>th</w:t>
-      </w:r>
-      <w:proofErr w:type="spellEnd"/>
-      <w:r>
-        <w:rPr>
-          <w:rFonts w:ascii="Cambria" w:hAnsi="Cambria" w:cs="Cambria"/>
-          <w:sz w:val="26"/>
-          <w:szCs w:val="26"/>
-          <w:lang w:val="en-GB"/>
-        </w:rPr>
-        <w:t xml:space="preserve"> constraint</w:t>
+        <w:t>the n-th constraint</w:t>
       </w:r>
     </w:p>
     <w:p>
@@ -4213,58 +3543,16 @@
           <w:szCs w:val="26"/>
           <w:lang w:val="en-GB"/>
         </w:rPr>
-        <w:t>[</w:t>
-      </w:r>
-      <w:proofErr w:type="spellStart"/>
-      <w:r>
-        <w:rPr>
-          <w:rFonts w:ascii="Cambria" w:hAnsi="Cambria" w:cs="Cambria"/>
-          <w:b/>
-          <w:sz w:val="26"/>
-          <w:szCs w:val="26"/>
-          <w:lang w:val="en-GB"/>
-        </w:rPr>
-        <w:t>BPMNn</w:t>
-      </w:r>
-      <w:proofErr w:type="spellEnd"/>
-      <w:r>
-        <w:rPr>
-          <w:rFonts w:ascii="Cambria" w:hAnsi="Cambria" w:cs="Cambria"/>
-          <w:b/>
-          <w:sz w:val="26"/>
-          <w:szCs w:val="26"/>
-          <w:lang w:val="en-GB"/>
-        </w:rPr>
-        <w:t xml:space="preserve">]: </w:t>
-      </w:r>
-      <w:r>
-        <w:rPr>
-          <w:rFonts w:ascii="Cambria" w:hAnsi="Cambria" w:cs="Cambria"/>
-          <w:sz w:val="26"/>
-          <w:szCs w:val="26"/>
-          <w:lang w:val="en-GB"/>
-        </w:rPr>
-        <w:t>the n-</w:t>
-      </w:r>
-      <w:proofErr w:type="spellStart"/>
-      <w:r>
-        <w:rPr>
-          <w:rFonts w:ascii="Cambria" w:hAnsi="Cambria" w:cs="Cambria"/>
-          <w:sz w:val="26"/>
-          <w:szCs w:val="26"/>
-          <w:lang w:val="en-GB"/>
-        </w:rPr>
-        <w:t>th</w:t>
-      </w:r>
-      <w:proofErr w:type="spellEnd"/>
-      <w:r>
-        <w:rPr>
-          <w:rFonts w:ascii="Cambria" w:hAnsi="Cambria" w:cs="Cambria"/>
-          <w:sz w:val="26"/>
-          <w:szCs w:val="26"/>
-          <w:lang w:val="en-GB"/>
-        </w:rPr>
-        <w:t xml:space="preserve"> BPMN diagram</w:t>
+        <w:t xml:space="preserve">[BPMNn]: </w:t>
+      </w:r>
+      <w:r>
+        <w:rPr>
+          <w:rFonts w:ascii="Cambria" w:hAnsi="Cambria" w:cs="Cambria"/>
+          <w:sz w:val="26"/>
+          <w:szCs w:val="26"/>
+          <w:lang w:val="en-GB"/>
+        </w:rPr>
+        <w:t>the n-th BPMN diagram</w:t>
       </w:r>
     </w:p>
     <w:p>
@@ -4294,58 +3582,16 @@
           <w:szCs w:val="26"/>
           <w:lang w:val="en-GB"/>
         </w:rPr>
-        <w:t>[</w:t>
-      </w:r>
-      <w:proofErr w:type="spellStart"/>
-      <w:r>
-        <w:rPr>
-          <w:rFonts w:ascii="Cambria" w:hAnsi="Cambria" w:cs="Cambria"/>
-          <w:b/>
-          <w:sz w:val="26"/>
-          <w:szCs w:val="26"/>
-          <w:lang w:val="en-GB"/>
-        </w:rPr>
-        <w:t>UCn</w:t>
-      </w:r>
-      <w:proofErr w:type="spellEnd"/>
-      <w:r>
-        <w:rPr>
-          <w:rFonts w:ascii="Cambria" w:hAnsi="Cambria" w:cs="Cambria"/>
-          <w:b/>
-          <w:sz w:val="26"/>
-          <w:szCs w:val="26"/>
-          <w:lang w:val="en-GB"/>
-        </w:rPr>
-        <w:t xml:space="preserve">]: </w:t>
-      </w:r>
-      <w:r>
-        <w:rPr>
-          <w:rFonts w:ascii="Cambria" w:hAnsi="Cambria" w:cs="Cambria"/>
-          <w:sz w:val="26"/>
-          <w:szCs w:val="26"/>
-          <w:lang w:val="en-GB"/>
-        </w:rPr>
-        <w:t>the n-</w:t>
-      </w:r>
-      <w:proofErr w:type="spellStart"/>
-      <w:r>
-        <w:rPr>
-          <w:rFonts w:ascii="Cambria" w:hAnsi="Cambria" w:cs="Cambria"/>
-          <w:sz w:val="26"/>
-          <w:szCs w:val="26"/>
-          <w:lang w:val="en-GB"/>
-        </w:rPr>
-        <w:t>th</w:t>
-      </w:r>
-      <w:proofErr w:type="spellEnd"/>
-      <w:r>
-        <w:rPr>
-          <w:rFonts w:ascii="Cambria" w:hAnsi="Cambria" w:cs="Cambria"/>
-          <w:sz w:val="26"/>
-          <w:szCs w:val="26"/>
-          <w:lang w:val="en-GB"/>
-        </w:rPr>
-        <w:t xml:space="preserve"> use case table</w:t>
+        <w:t xml:space="preserve">[UCn]: </w:t>
+      </w:r>
+      <w:r>
+        <w:rPr>
+          <w:rFonts w:ascii="Cambria" w:hAnsi="Cambria" w:cs="Cambria"/>
+          <w:sz w:val="26"/>
+          <w:szCs w:val="26"/>
+          <w:lang w:val="en-GB"/>
+        </w:rPr>
+        <w:t>the n-th use case table</w:t>
       </w:r>
     </w:p>
     <w:p>
@@ -4442,19 +3688,8 @@
           <w:szCs w:val="36"/>
         </w:rPr>
         <w:lastRenderedPageBreak/>
-        <w:t xml:space="preserve">Reference </w:t>
-      </w:r>
-      <w:proofErr w:type="spellStart"/>
-      <w:r>
-        <w:rPr>
-          <w:rFonts w:ascii="Cambria" w:hAnsi="Cambria" w:cs="Cambria"/>
-          <w:b/>
-          <w:sz w:val="36"/>
-          <w:szCs w:val="36"/>
-        </w:rPr>
-        <w:t>Documents</w:t>
-      </w:r>
-      <w:proofErr w:type="spellEnd"/>
+        <w:t>Reference Documents</w:t>
+      </w:r>
     </w:p>
     <w:p>
       <w:pPr>
@@ -4557,7 +3792,6 @@
           <w:szCs w:val="36"/>
         </w:rPr>
       </w:pPr>
-      <w:proofErr w:type="spellStart"/>
       <w:r>
         <w:rPr>
           <w:rFonts w:ascii="Cambria" w:hAnsi="Cambria" w:cs="Cambria"/>
@@ -4565,29 +3799,8 @@
           <w:sz w:val="36"/>
           <w:szCs w:val="36"/>
         </w:rPr>
-        <w:t>Document</w:t>
-      </w:r>
-      <w:proofErr w:type="spellEnd"/>
-      <w:r>
-        <w:rPr>
-          <w:rFonts w:ascii="Cambria" w:hAnsi="Cambria" w:cs="Cambria"/>
-          <w:b/>
-          <w:sz w:val="36"/>
-          <w:szCs w:val="36"/>
-        </w:rPr>
-        <w:t xml:space="preserve"> </w:t>
-      </w:r>
-      <w:proofErr w:type="spellStart"/>
-      <w:r>
-        <w:rPr>
-          <w:rFonts w:ascii="Cambria" w:hAnsi="Cambria" w:cs="Cambria"/>
-          <w:b/>
-          <w:sz w:val="36"/>
-          <w:szCs w:val="36"/>
-        </w:rPr>
-        <w:t>Structure</w:t>
-      </w:r>
-      <w:proofErr w:type="spellEnd"/>
+        <w:t>Document Structure</w:t>
+      </w:r>
     </w:p>
     <w:p>
       <w:pPr>
@@ -4650,27 +3863,7 @@
           <w:szCs w:val="26"/>
           <w:lang w:val="en-GB"/>
         </w:rPr>
-        <w:t xml:space="preserve">In this </w:t>
-      </w:r>
-      <w:proofErr w:type="gramStart"/>
-      <w:r>
-        <w:rPr>
-          <w:rFonts w:ascii="Cambria" w:hAnsi="Cambria" w:cs="Cambria"/>
-          <w:sz w:val="26"/>
-          <w:szCs w:val="26"/>
-          <w:lang w:val="en-GB"/>
-        </w:rPr>
-        <w:t>section</w:t>
-      </w:r>
-      <w:proofErr w:type="gramEnd"/>
-      <w:r>
-        <w:rPr>
-          <w:rFonts w:ascii="Cambria" w:hAnsi="Cambria" w:cs="Cambria"/>
-          <w:sz w:val="26"/>
-          <w:szCs w:val="26"/>
-          <w:lang w:val="en-GB"/>
-        </w:rPr>
-        <w:t xml:space="preserve"> i</w:t>
+        <w:t>In this section i</w:t>
       </w:r>
       <w:r>
         <w:rPr>
@@ -4837,27 +4030,7 @@
           <w:szCs w:val="26"/>
           <w:lang w:val="en-GB"/>
         </w:rPr>
-        <w:t xml:space="preserve"> User Interface and specifies which are the Communication Interfaces that must be supported by the end-user devices </w:t>
-      </w:r>
-      <w:proofErr w:type="gramStart"/>
-      <w:r>
-        <w:rPr>
-          <w:rFonts w:ascii="Cambria" w:hAnsi="Cambria" w:cs="Cambria"/>
-          <w:sz w:val="26"/>
-          <w:szCs w:val="26"/>
-          <w:lang w:val="en-GB"/>
-        </w:rPr>
-        <w:t>in order to</w:t>
-      </w:r>
-      <w:proofErr w:type="gramEnd"/>
-      <w:r>
-        <w:rPr>
-          <w:rFonts w:ascii="Cambria" w:hAnsi="Cambria" w:cs="Cambria"/>
-          <w:sz w:val="26"/>
-          <w:szCs w:val="26"/>
-          <w:lang w:val="en-GB"/>
-        </w:rPr>
-        <w:t xml:space="preserve"> make the application work properly.</w:t>
+        <w:t xml:space="preserve"> User Interface and specifies which are the Communication Interfaces that must be supported by the end-user devices in order to make the application work properly.</w:t>
       </w:r>
     </w:p>
     <w:p>
@@ -5050,7 +4223,6 @@
           <w:lang w:val="en-GB"/>
         </w:rPr>
       </w:pPr>
-      <w:proofErr w:type="spellStart"/>
       <w:r>
         <w:rPr>
           <w:rFonts w:ascii="Cambria" w:hAnsi="Cambria" w:cs="Cambria"/>
@@ -5058,29 +4230,8 @@
           <w:sz w:val="36"/>
           <w:szCs w:val="36"/>
         </w:rPr>
-        <w:t>Revision</w:t>
-      </w:r>
-      <w:proofErr w:type="spellEnd"/>
-      <w:r>
-        <w:rPr>
-          <w:rFonts w:ascii="Cambria" w:hAnsi="Cambria" w:cs="Cambria"/>
-          <w:b/>
-          <w:sz w:val="36"/>
-          <w:szCs w:val="36"/>
-        </w:rPr>
-        <w:t xml:space="preserve"> </w:t>
-      </w:r>
-      <w:proofErr w:type="spellStart"/>
-      <w:r>
-        <w:rPr>
-          <w:rFonts w:ascii="Cambria" w:hAnsi="Cambria" w:cs="Cambria"/>
-          <w:b/>
-          <w:sz w:val="36"/>
-          <w:szCs w:val="36"/>
-        </w:rPr>
-        <w:t>History</w:t>
-      </w:r>
-      <w:proofErr w:type="spellEnd"/>
+        <w:t>Revision History</w:t>
+      </w:r>
     </w:p>
     <w:p>
       <w:pPr>
@@ -5703,27 +4854,7 @@
           <w:szCs w:val="26"/>
           <w:lang w:val="en-GB"/>
         </w:rPr>
-        <w:t xml:space="preserve">Furthermore, our product needs to be perfectly integrated with </w:t>
-      </w:r>
-      <w:proofErr w:type="gramStart"/>
-      <w:r>
-        <w:rPr>
-          <w:rFonts w:ascii="Cambria" w:hAnsi="Cambria" w:cs="Cambria"/>
-          <w:sz w:val="26"/>
-          <w:szCs w:val="26"/>
-          <w:lang w:val="en-GB"/>
-        </w:rPr>
-        <w:t>some  pre</w:t>
-      </w:r>
-      <w:proofErr w:type="gramEnd"/>
-      <w:r>
-        <w:rPr>
-          <w:rFonts w:ascii="Cambria" w:hAnsi="Cambria" w:cs="Cambria"/>
-          <w:sz w:val="26"/>
-          <w:szCs w:val="26"/>
-          <w:lang w:val="en-GB"/>
-        </w:rPr>
-        <w:t>-existing systems, such as other car sharing and bike sharing systems, through their exposed APIs</w:t>
+        <w:t>Furthermore, our product needs to be perfectly integrated with some  pre-existing systems, such as other car sharing and bike sharing systems, through their exposed APIs</w:t>
       </w:r>
       <w:r>
         <w:rPr>
@@ -5827,27 +4958,7 @@
           <w:szCs w:val="26"/>
           <w:lang w:val="en-GB"/>
         </w:rPr>
-        <w:t xml:space="preserve">here are no particular kinds of users we are </w:t>
-      </w:r>
-      <w:proofErr w:type="gramStart"/>
-      <w:r>
-        <w:rPr>
-          <w:rFonts w:ascii="Cambria" w:hAnsi="Cambria" w:cs="Cambria"/>
-          <w:sz w:val="26"/>
-          <w:szCs w:val="26"/>
-          <w:lang w:val="en-GB"/>
-        </w:rPr>
-        <w:t>expecting  use</w:t>
-      </w:r>
-      <w:proofErr w:type="gramEnd"/>
-      <w:r>
-        <w:rPr>
-          <w:rFonts w:ascii="Cambria" w:hAnsi="Cambria" w:cs="Cambria"/>
-          <w:sz w:val="26"/>
-          <w:szCs w:val="26"/>
-          <w:lang w:val="en-GB"/>
-        </w:rPr>
-        <w:t xml:space="preserve"> the application, once it is ready.</w:t>
+        <w:t>here are no particular kinds of users we are expecting  use the application, once it is ready.</w:t>
       </w:r>
     </w:p>
     <w:p>
@@ -5872,27 +4983,7 @@
           <w:szCs w:val="26"/>
           <w:lang w:val="en-GB"/>
         </w:rPr>
-        <w:t xml:space="preserve">Users </w:t>
-      </w:r>
-      <w:proofErr w:type="gramStart"/>
-      <w:r>
-        <w:rPr>
-          <w:rFonts w:ascii="Cambria" w:hAnsi="Cambria" w:cs="Cambria"/>
-          <w:sz w:val="26"/>
-          <w:szCs w:val="26"/>
-          <w:lang w:val="en-GB"/>
-        </w:rPr>
-        <w:t>don’t  need</w:t>
-      </w:r>
-      <w:proofErr w:type="gramEnd"/>
-      <w:r>
-        <w:rPr>
-          <w:rFonts w:ascii="Cambria" w:hAnsi="Cambria" w:cs="Cambria"/>
-          <w:sz w:val="26"/>
-          <w:szCs w:val="26"/>
-          <w:lang w:val="en-GB"/>
-        </w:rPr>
-        <w:t xml:space="preserve"> any specific knowledge to</w:t>
+        <w:t>Users don’t  need any specific knowledge to</w:t>
       </w:r>
       <w:r>
         <w:rPr>
@@ -6049,7 +5140,6 @@
         </w:rPr>
         <w:t xml:space="preserve"> </w:t>
       </w:r>
-      <w:proofErr w:type="spellStart"/>
       <w:r>
         <w:rPr>
           <w:rFonts w:ascii="Cambria" w:hAnsi="Cambria" w:cs="Cambria"/>
@@ -6059,7 +5149,6 @@
         </w:rPr>
         <w:t>Assumptions</w:t>
       </w:r>
-      <w:proofErr w:type="spellEnd"/>
     </w:p>
     <w:p>
       <w:pPr>
@@ -6192,27 +5281,7 @@
           <w:szCs w:val="26"/>
           <w:lang w:val="en-GB"/>
         </w:rPr>
-        <w:t xml:space="preserve"> to suggest the best mobility option, Travlendar+ </w:t>
-      </w:r>
-      <w:proofErr w:type="gramStart"/>
-      <w:r>
-        <w:rPr>
-          <w:rFonts w:ascii="Cambria" w:hAnsi="Cambria" w:cs="Cambria"/>
-          <w:sz w:val="26"/>
-          <w:szCs w:val="26"/>
-          <w:lang w:val="en-GB"/>
-        </w:rPr>
-        <w:t>has to</w:t>
-      </w:r>
-      <w:proofErr w:type="gramEnd"/>
-      <w:r>
-        <w:rPr>
-          <w:rFonts w:ascii="Cambria" w:hAnsi="Cambria" w:cs="Cambria"/>
-          <w:sz w:val="26"/>
-          <w:szCs w:val="26"/>
-          <w:lang w:val="en-GB"/>
-        </w:rPr>
-        <w:t xml:space="preserve"> acquire the position of the user though GPS, if the user hasn’t inserted a starting point manually. We assume that those data have a maximum error of 10 meters.</w:t>
+        <w:t xml:space="preserve"> to suggest the best mobility option, Travlendar+ has to acquire the position of the user though GPS, if the user hasn’t inserted a starting point manually. We assume that those data have a maximum error of 10 meters.</w:t>
       </w:r>
     </w:p>
     <w:p>
@@ -6316,27 +5385,7 @@
           <w:szCs w:val="26"/>
           <w:lang w:val="en-GB"/>
         </w:rPr>
-        <w:t xml:space="preserve"> Accidents and delays are frequent but most of the times online systems that calculate shortest mobility options get to know about them rapidly and take them into account for the solutions they propose. We assume that, if a user is following one of the mobility options given from Travlendar+ (see [A7]), unpredictable accidents that may cause delays </w:t>
-      </w:r>
-      <w:proofErr w:type="gramStart"/>
-      <w:r>
-        <w:rPr>
-          <w:rFonts w:ascii="Cambria" w:hAnsi="Cambria" w:cs="Cambria"/>
-          <w:sz w:val="26"/>
-          <w:szCs w:val="26"/>
-          <w:lang w:val="en-GB"/>
-        </w:rPr>
-        <w:t>have</w:t>
-      </w:r>
-      <w:proofErr w:type="gramEnd"/>
-      <w:r>
-        <w:rPr>
-          <w:rFonts w:ascii="Cambria" w:hAnsi="Cambria" w:cs="Cambria"/>
-          <w:sz w:val="26"/>
-          <w:szCs w:val="26"/>
-          <w:lang w:val="en-GB"/>
-        </w:rPr>
-        <w:t xml:space="preserve"> a rate of 10%. This means that the rest of the times (90%) users will be on time at their ap</w:t>
+        <w:t xml:space="preserve"> Accidents and delays are frequent but most of the times online systems that calculate shortest mobility options get to know about them rapidly and take them into account for the solutions they propose. We assume that, if a user is following one of the mobility options given from Travlendar+ (see [A7]), unpredictable accidents that may cause delays have a rate of 10%. This means that the rest of the times (90%) users will be on time at their ap</w:t>
       </w:r>
       <w:r>
         <w:rPr>
@@ -6524,27 +5573,7 @@
           <w:szCs w:val="26"/>
           <w:lang w:val="en-GB"/>
         </w:rPr>
-        <w:t xml:space="preserve">: The Third </w:t>
-      </w:r>
-      <w:proofErr w:type="gramStart"/>
-      <w:r>
-        <w:rPr>
-          <w:rFonts w:ascii="Cambria" w:hAnsi="Cambria" w:cs="Cambria"/>
-          <w:sz w:val="26"/>
-          <w:szCs w:val="26"/>
-          <w:lang w:val="en-GB"/>
-        </w:rPr>
-        <w:t>part  systems</w:t>
-      </w:r>
-      <w:proofErr w:type="gramEnd"/>
-      <w:r>
-        <w:rPr>
-          <w:rFonts w:ascii="Cambria" w:hAnsi="Cambria" w:cs="Cambria"/>
-          <w:sz w:val="26"/>
-          <w:szCs w:val="26"/>
-          <w:lang w:val="en-GB"/>
-        </w:rPr>
-        <w:t xml:space="preserve"> we rely on will provide us the service we need at least 99,9% of the time.</w:t>
+        <w:t>: The Third part  systems we rely on will provide us the service we need at least 99,9% of the time.</w:t>
       </w:r>
     </w:p>
     <w:p>
@@ -6809,17 +5838,7 @@
           <w:szCs w:val="26"/>
           <w:lang w:val="en-GB"/>
         </w:rPr>
-        <w:t xml:space="preserve">Failures can happen, but when they happen the system must be able to restart from its status before </w:t>
-      </w:r>
-      <w:proofErr w:type="gramStart"/>
-      <w:r>
-        <w:rPr>
-          <w:rFonts w:ascii="Cambria" w:hAnsi="Cambria" w:cs="Cambria"/>
-          <w:sz w:val="26"/>
-          <w:szCs w:val="26"/>
-          <w:lang w:val="en-GB"/>
-        </w:rPr>
-        <w:t>the  failu</w:t>
+        <w:t>Failures can happen, but when they happen the system must be able to restart from its status before the  failu</w:t>
       </w:r>
       <w:r>
         <w:rPr>
@@ -6837,17 +5856,7 @@
           <w:szCs w:val="26"/>
           <w:lang w:val="en-GB"/>
         </w:rPr>
-        <w:t>e</w:t>
-      </w:r>
-      <w:proofErr w:type="gramEnd"/>
-      <w:r>
-        <w:rPr>
-          <w:rFonts w:ascii="Cambria" w:hAnsi="Cambria" w:cs="Cambria"/>
-          <w:sz w:val="26"/>
-          <w:szCs w:val="26"/>
-          <w:lang w:val="en-GB"/>
-        </w:rPr>
-        <w:t>.</w:t>
+        <w:t>e.</w:t>
       </w:r>
     </w:p>
     <w:p>
@@ -7057,37 +6066,16 @@
           <w:szCs w:val="26"/>
           <w:lang w:val="en-GB"/>
         </w:rPr>
-        <w:t>[R1</w:t>
-      </w:r>
-      <w:proofErr w:type="gramStart"/>
-      <w:r>
-        <w:rPr>
-          <w:rFonts w:ascii="Cambria" w:hAnsi="Cambria" w:cs="Cambria"/>
-          <w:b/>
-          <w:sz w:val="26"/>
-          <w:szCs w:val="26"/>
-          <w:lang w:val="en-GB"/>
-        </w:rPr>
-        <w:t>]</w:t>
-      </w:r>
-      <w:r>
-        <w:rPr>
-          <w:rFonts w:ascii="Cambria" w:hAnsi="Cambria" w:cs="Cambria"/>
-          <w:sz w:val="26"/>
-          <w:szCs w:val="26"/>
-          <w:lang w:val="en-GB"/>
-        </w:rPr>
-        <w:t xml:space="preserve">  Allow</w:t>
-      </w:r>
-      <w:proofErr w:type="gramEnd"/>
-      <w:r>
-        <w:rPr>
-          <w:rFonts w:ascii="Cambria" w:hAnsi="Cambria" w:cs="Cambria"/>
-          <w:sz w:val="26"/>
-          <w:szCs w:val="26"/>
-          <w:lang w:val="en-GB"/>
-        </w:rPr>
-        <w:t xml:space="preserve"> the users to manage already existing activities.</w:t>
+        <w:t>[R1]</w:t>
+      </w:r>
+      <w:r>
+        <w:rPr>
+          <w:rFonts w:ascii="Cambria" w:hAnsi="Cambria" w:cs="Cambria"/>
+          <w:sz w:val="26"/>
+          <w:szCs w:val="26"/>
+          <w:lang w:val="en-GB"/>
+        </w:rPr>
+        <w:t xml:space="preserve">  Allow the users to manage already existing activities.</w:t>
       </w:r>
     </w:p>
     <w:p>
@@ -7116,37 +6104,16 @@
           <w:szCs w:val="26"/>
           <w:lang w:val="en-GB"/>
         </w:rPr>
-        <w:t>[R2</w:t>
-      </w:r>
-      <w:proofErr w:type="gramStart"/>
-      <w:r>
-        <w:rPr>
-          <w:rFonts w:ascii="Cambria" w:hAnsi="Cambria" w:cs="Cambria"/>
-          <w:b/>
-          <w:sz w:val="26"/>
-          <w:szCs w:val="26"/>
-          <w:lang w:val="en-GB"/>
-        </w:rPr>
-        <w:t>]</w:t>
-      </w:r>
-      <w:r>
-        <w:rPr>
-          <w:rFonts w:ascii="Cambria" w:hAnsi="Cambria" w:cs="Cambria"/>
-          <w:sz w:val="26"/>
-          <w:szCs w:val="26"/>
-          <w:lang w:val="en-GB"/>
-        </w:rPr>
-        <w:t xml:space="preserve">  Users</w:t>
-      </w:r>
-      <w:proofErr w:type="gramEnd"/>
-      <w:r>
-        <w:rPr>
-          <w:rFonts w:ascii="Cambria" w:hAnsi="Cambria" w:cs="Cambria"/>
-          <w:sz w:val="26"/>
-          <w:szCs w:val="26"/>
-          <w:lang w:val="en-GB"/>
-        </w:rPr>
-        <w:t xml:space="preserve"> should be able to log in to Travlendar+.</w:t>
+        <w:t>[R2]</w:t>
+      </w:r>
+      <w:r>
+        <w:rPr>
+          <w:rFonts w:ascii="Cambria" w:hAnsi="Cambria" w:cs="Cambria"/>
+          <w:sz w:val="26"/>
+          <w:szCs w:val="26"/>
+          <w:lang w:val="en-GB"/>
+        </w:rPr>
+        <w:t xml:space="preserve">  Users should be able to log in to Travlendar+.</w:t>
       </w:r>
     </w:p>
     <w:p>
@@ -7175,37 +6142,16 @@
           <w:szCs w:val="26"/>
           <w:lang w:val="en-GB"/>
         </w:rPr>
-        <w:t>[R3</w:t>
-      </w:r>
-      <w:proofErr w:type="gramStart"/>
-      <w:r>
-        <w:rPr>
-          <w:rFonts w:ascii="Cambria" w:hAnsi="Cambria" w:cs="Cambria"/>
-          <w:b/>
-          <w:sz w:val="26"/>
-          <w:szCs w:val="26"/>
-          <w:lang w:val="en-GB"/>
-        </w:rPr>
-        <w:t>]</w:t>
-      </w:r>
-      <w:r>
-        <w:rPr>
-          <w:rFonts w:ascii="Cambria" w:hAnsi="Cambria" w:cs="Cambria"/>
-          <w:sz w:val="26"/>
-          <w:szCs w:val="26"/>
-          <w:lang w:val="en-GB"/>
-        </w:rPr>
-        <w:t xml:space="preserve">  Users</w:t>
-      </w:r>
-      <w:proofErr w:type="gramEnd"/>
-      <w:r>
-        <w:rPr>
-          <w:rFonts w:ascii="Cambria" w:hAnsi="Cambria" w:cs="Cambria"/>
-          <w:sz w:val="26"/>
-          <w:szCs w:val="26"/>
-          <w:lang w:val="en-GB"/>
-        </w:rPr>
-        <w:t xml:space="preserve"> should be able to register to Travlendar+.</w:t>
+        <w:t>[R3]</w:t>
+      </w:r>
+      <w:r>
+        <w:rPr>
+          <w:rFonts w:ascii="Cambria" w:hAnsi="Cambria" w:cs="Cambria"/>
+          <w:sz w:val="26"/>
+          <w:szCs w:val="26"/>
+          <w:lang w:val="en-GB"/>
+        </w:rPr>
+        <w:t xml:space="preserve">  Users should be able to register to Travlendar+.</w:t>
       </w:r>
     </w:p>
     <w:p>
@@ -7234,37 +6180,16 @@
           <w:szCs w:val="26"/>
           <w:lang w:val="en-GB"/>
         </w:rPr>
-        <w:t>[R4</w:t>
-      </w:r>
-      <w:proofErr w:type="gramStart"/>
-      <w:r>
-        <w:rPr>
-          <w:rFonts w:ascii="Cambria" w:hAnsi="Cambria" w:cs="Cambria"/>
-          <w:b/>
-          <w:sz w:val="26"/>
-          <w:szCs w:val="26"/>
-          <w:lang w:val="en-GB"/>
-        </w:rPr>
-        <w:t>]</w:t>
-      </w:r>
-      <w:r>
-        <w:rPr>
-          <w:rFonts w:ascii="Cambria" w:hAnsi="Cambria" w:cs="Cambria"/>
-          <w:sz w:val="26"/>
-          <w:szCs w:val="26"/>
-          <w:lang w:val="en-GB"/>
-        </w:rPr>
-        <w:t xml:space="preserve">  Users</w:t>
-      </w:r>
-      <w:proofErr w:type="gramEnd"/>
-      <w:r>
-        <w:rPr>
-          <w:rFonts w:ascii="Cambria" w:hAnsi="Cambria" w:cs="Cambria"/>
-          <w:sz w:val="26"/>
-          <w:szCs w:val="26"/>
-          <w:lang w:val="en-GB"/>
-        </w:rPr>
-        <w:t xml:space="preserve"> should be able to change their password whether they forget it.</w:t>
+        <w:t>[R4]</w:t>
+      </w:r>
+      <w:r>
+        <w:rPr>
+          <w:rFonts w:ascii="Cambria" w:hAnsi="Cambria" w:cs="Cambria"/>
+          <w:sz w:val="26"/>
+          <w:szCs w:val="26"/>
+          <w:lang w:val="en-GB"/>
+        </w:rPr>
+        <w:t xml:space="preserve">  Users should be able to change their password whether they forget it.</w:t>
       </w:r>
     </w:p>
     <w:p>
@@ -7293,37 +6218,16 @@
           <w:szCs w:val="26"/>
           <w:lang w:val="en-GB"/>
         </w:rPr>
-        <w:t>[R5</w:t>
-      </w:r>
-      <w:proofErr w:type="gramStart"/>
-      <w:r>
-        <w:rPr>
-          <w:rFonts w:ascii="Cambria" w:hAnsi="Cambria" w:cs="Cambria"/>
-          <w:b/>
-          <w:sz w:val="26"/>
-          <w:szCs w:val="26"/>
-          <w:lang w:val="en-GB"/>
-        </w:rPr>
-        <w:t xml:space="preserve">] </w:t>
-      </w:r>
-      <w:r>
-        <w:rPr>
-          <w:rFonts w:ascii="Cambria" w:hAnsi="Cambria" w:cs="Cambria"/>
-          <w:sz w:val="26"/>
-          <w:szCs w:val="26"/>
-          <w:lang w:val="en-GB"/>
-        </w:rPr>
-        <w:t xml:space="preserve"> Users</w:t>
-      </w:r>
-      <w:proofErr w:type="gramEnd"/>
-      <w:r>
-        <w:rPr>
-          <w:rFonts w:ascii="Cambria" w:hAnsi="Cambria" w:cs="Cambria"/>
-          <w:sz w:val="26"/>
-          <w:szCs w:val="26"/>
-          <w:lang w:val="en-GB"/>
-        </w:rPr>
-        <w:t xml:space="preserve"> should be able to schedule new activities.</w:t>
+        <w:t xml:space="preserve">[R5] </w:t>
+      </w:r>
+      <w:r>
+        <w:rPr>
+          <w:rFonts w:ascii="Cambria" w:hAnsi="Cambria" w:cs="Cambria"/>
+          <w:sz w:val="26"/>
+          <w:szCs w:val="26"/>
+          <w:lang w:val="en-GB"/>
+        </w:rPr>
+        <w:t xml:space="preserve"> Users should be able to schedule new activities.</w:t>
       </w:r>
     </w:p>
     <w:p>
@@ -7364,7 +6268,6 @@
         </w:rPr>
         <w:t>6</w:t>
       </w:r>
-      <w:proofErr w:type="gramStart"/>
       <w:r>
         <w:rPr>
           <w:rFonts w:ascii="Cambria" w:hAnsi="Cambria" w:cs="Cambria"/>
@@ -7382,17 +6285,7 @@
           <w:szCs w:val="26"/>
           <w:lang w:val="en-GB"/>
         </w:rPr>
-        <w:t xml:space="preserve">  Users</w:t>
-      </w:r>
-      <w:proofErr w:type="gramEnd"/>
-      <w:r>
-        <w:rPr>
-          <w:rFonts w:ascii="Cambria" w:hAnsi="Cambria" w:cs="Cambria"/>
-          <w:sz w:val="26"/>
-          <w:szCs w:val="26"/>
-          <w:lang w:val="en-GB"/>
-        </w:rPr>
-        <w:t xml:space="preserve"> should be able to set their own preferences that will be taken into account and will be applied to schedules every time this is possible and reasonable.</w:t>
+        <w:t xml:space="preserve">  Users should be able to set their own preferences that will be taken into account and will be applied to schedules every time this is possible and reasonable.</w:t>
       </w:r>
     </w:p>
     <w:p>
@@ -7452,27 +6345,7 @@
           <w:szCs w:val="26"/>
           <w:lang w:val="en-GB"/>
         </w:rPr>
-        <w:t>: The user can also set flexible activities (e.g. flexible lunch</w:t>
-      </w:r>
-      <w:proofErr w:type="gramStart"/>
-      <w:r>
-        <w:rPr>
-          <w:rFonts w:ascii="Cambria" w:hAnsi="Cambria" w:cs="Cambria"/>
-          <w:sz w:val="26"/>
-          <w:szCs w:val="26"/>
-          <w:lang w:val="en-GB"/>
-        </w:rPr>
-        <w:t>) ,</w:t>
-      </w:r>
-      <w:proofErr w:type="gramEnd"/>
-      <w:r>
-        <w:rPr>
-          <w:rFonts w:ascii="Cambria" w:hAnsi="Cambria" w:cs="Cambria"/>
-          <w:sz w:val="26"/>
-          <w:szCs w:val="26"/>
-          <w:lang w:val="en-GB"/>
-        </w:rPr>
-        <w:t xml:space="preserve"> and, in particular, the special preference “minimize carbon footprint” will be present.</w:t>
+        <w:t>: The user can also set flexible activities (e.g. flexible lunch) , and, in particular, the special preference “minimize carbon footprint” will be present.</w:t>
       </w:r>
     </w:p>
     <w:p>
@@ -7513,7 +6386,6 @@
         </w:rPr>
         <w:t>7</w:t>
       </w:r>
-      <w:proofErr w:type="gramStart"/>
       <w:r>
         <w:rPr>
           <w:rFonts w:ascii="Cambria" w:hAnsi="Cambria" w:cs="Cambria"/>
@@ -7549,17 +6421,7 @@
           <w:szCs w:val="26"/>
           <w:lang w:val="en-GB"/>
         </w:rPr>
-        <w:t>When</w:t>
-      </w:r>
-      <w:proofErr w:type="gramEnd"/>
-      <w:r>
-        <w:rPr>
-          <w:rFonts w:ascii="Cambria" w:hAnsi="Cambria" w:cs="Cambria"/>
-          <w:sz w:val="26"/>
-          <w:szCs w:val="26"/>
-          <w:lang w:val="en-GB"/>
-        </w:rPr>
-        <w:t xml:space="preserve"> necessary, users should be supported in buying</w:t>
+        <w:t>When necessary, users should be supported in buying</w:t>
       </w:r>
       <w:r>
         <w:rPr>
@@ -7618,7 +6480,6 @@
         </w:rPr>
         <w:t>8</w:t>
       </w:r>
-      <w:proofErr w:type="gramStart"/>
       <w:r>
         <w:rPr>
           <w:rFonts w:ascii="Cambria" w:hAnsi="Cambria" w:cs="Cambria"/>
@@ -7636,17 +6497,7 @@
           <w:szCs w:val="26"/>
           <w:lang w:val="en-GB"/>
         </w:rPr>
-        <w:t xml:space="preserve">  Users</w:t>
-      </w:r>
-      <w:proofErr w:type="gramEnd"/>
-      <w:r>
-        <w:rPr>
-          <w:rFonts w:ascii="Cambria" w:hAnsi="Cambria" w:cs="Cambria"/>
-          <w:sz w:val="26"/>
-          <w:szCs w:val="26"/>
-          <w:lang w:val="en-GB"/>
-        </w:rPr>
-        <w:t xml:space="preserve"> should be warned when they’re scheduling an activity that is not physically possible due to a lack of time or that overlaps with other activities.</w:t>
+        <w:t xml:space="preserve">  Users should be warned when they’re scheduling an activity that is not physically possible due to a lack of time or that overlaps with other activities.</w:t>
       </w:r>
     </w:p>
     <w:p>
@@ -7687,7 +6538,6 @@
         </w:rPr>
         <w:t>9</w:t>
       </w:r>
-      <w:proofErr w:type="gramStart"/>
       <w:r>
         <w:rPr>
           <w:rFonts w:ascii="Cambria" w:hAnsi="Cambria" w:cs="Cambria"/>
@@ -7723,17 +6573,7 @@
           <w:szCs w:val="26"/>
           <w:lang w:val="en-GB"/>
         </w:rPr>
-        <w:t>Mobility</w:t>
-      </w:r>
-      <w:proofErr w:type="gramEnd"/>
-      <w:r>
-        <w:rPr>
-          <w:rFonts w:ascii="Cambria" w:hAnsi="Cambria" w:cs="Cambria"/>
-          <w:sz w:val="26"/>
-          <w:szCs w:val="26"/>
-          <w:lang w:val="en-GB"/>
-        </w:rPr>
-        <w:t xml:space="preserve"> s</w:t>
+        <w:t>Mobility s</w:t>
       </w:r>
       <w:r>
         <w:rPr>
@@ -7801,7 +6641,6 @@
         </w:rPr>
         <w:t>R10</w:t>
       </w:r>
-      <w:proofErr w:type="gramStart"/>
       <w:r>
         <w:rPr>
           <w:rFonts w:ascii="Cambria" w:hAnsi="Cambria" w:cs="Cambria"/>
@@ -7819,17 +6658,7 @@
           <w:szCs w:val="26"/>
           <w:lang w:val="en-GB"/>
         </w:rPr>
-        <w:t xml:space="preserve">  Users</w:t>
-      </w:r>
-      <w:proofErr w:type="gramEnd"/>
-      <w:r>
-        <w:rPr>
-          <w:rFonts w:ascii="Cambria" w:hAnsi="Cambria" w:cs="Cambria"/>
-          <w:sz w:val="26"/>
-          <w:szCs w:val="26"/>
-          <w:lang w:val="en-GB"/>
-        </w:rPr>
-        <w:t xml:space="preserve"> should receive a notification (e.g. email, push notifications) a little before the time they have to leave to go to the next appointment.</w:t>
+        <w:t xml:space="preserve">  Users should receive a notification (e.g. email, push notifications) a little before the time they have to leave to go to the next appointment.</w:t>
       </w:r>
     </w:p>
     <w:p>
@@ -7860,7 +6689,6 @@
         </w:rPr>
         <w:t>[R11</w:t>
       </w:r>
-      <w:proofErr w:type="gramStart"/>
       <w:r>
         <w:rPr>
           <w:rFonts w:ascii="Cambria" w:hAnsi="Cambria" w:cs="Cambria"/>
@@ -7896,17 +6724,7 @@
           <w:szCs w:val="26"/>
           <w:lang w:val="en-GB"/>
         </w:rPr>
-        <w:t>The</w:t>
-      </w:r>
-      <w:proofErr w:type="gramEnd"/>
-      <w:r>
-        <w:rPr>
-          <w:rFonts w:ascii="Cambria" w:hAnsi="Cambria" w:cs="Cambria"/>
-          <w:sz w:val="26"/>
-          <w:szCs w:val="26"/>
-          <w:lang w:val="en-GB"/>
-        </w:rPr>
-        <w:t xml:space="preserve"> application should identify the best mobility option. Moreover, this should be done by appointment and by day </w:t>
+        <w:t xml:space="preserve">The application should identify the best mobility option. Moreover, this should be done by appointment and by day </w:t>
       </w:r>
       <w:r>
         <w:rPr>
@@ -7992,18 +6810,7 @@
           <w:szCs w:val="26"/>
           <w:lang w:val="en-GB"/>
         </w:rPr>
-        <w:t>[NFR1</w:t>
-      </w:r>
-      <w:proofErr w:type="gramStart"/>
-      <w:r>
-        <w:rPr>
-          <w:rFonts w:ascii="Cambria" w:hAnsi="Cambria" w:cs="Cambria"/>
-          <w:b/>
-          <w:sz w:val="26"/>
-          <w:szCs w:val="26"/>
-          <w:lang w:val="en-GB"/>
-        </w:rPr>
-        <w:t>]</w:t>
+        <w:t>[NFR1]</w:t>
       </w:r>
       <w:r>
         <w:rPr>
@@ -8022,17 +6829,7 @@
           <w:szCs w:val="26"/>
           <w:lang w:val="en-GB"/>
         </w:rPr>
-        <w:t>After</w:t>
-      </w:r>
-      <w:proofErr w:type="gramEnd"/>
-      <w:r>
-        <w:rPr>
-          <w:rFonts w:ascii="Cambria" w:hAnsi="Cambria" w:cs="Cambria"/>
-          <w:sz w:val="26"/>
-          <w:szCs w:val="26"/>
-          <w:lang w:val="en-GB"/>
-        </w:rPr>
-        <w:t xml:space="preserve"> a user is logged in, he should be able to reach every functionality in less than 3 taps/clicks.</w:t>
+        <w:t>After a user is logged in, he should be able to reach every functionality in less than 3 taps/clicks.</w:t>
       </w:r>
     </w:p>
     <w:p>
@@ -8070,27 +6867,7 @@
           <w:szCs w:val="26"/>
           <w:lang w:val="en-GB"/>
         </w:rPr>
-        <w:t xml:space="preserve"> The mobile </w:t>
-      </w:r>
-      <w:proofErr w:type="gramStart"/>
-      <w:r>
-        <w:rPr>
-          <w:rFonts w:ascii="Cambria" w:hAnsi="Cambria" w:cs="Cambria"/>
-          <w:sz w:val="26"/>
-          <w:szCs w:val="26"/>
-          <w:lang w:val="en-GB"/>
-        </w:rPr>
-        <w:t>application ,</w:t>
-      </w:r>
-      <w:proofErr w:type="gramEnd"/>
-      <w:r>
-        <w:rPr>
-          <w:rFonts w:ascii="Cambria" w:hAnsi="Cambria" w:cs="Cambria"/>
-          <w:sz w:val="26"/>
-          <w:szCs w:val="26"/>
-          <w:lang w:val="en-GB"/>
-        </w:rPr>
-        <w:t xml:space="preserve"> when it will be developed, should work properly at least on two of the following OS: Android, iOS, Windows Phone.</w:t>
+        <w:t xml:space="preserve"> The mobile application , when it will be developed, should work properly at least on two of the following OS: Android, iOS, Windows Phone.</w:t>
       </w:r>
     </w:p>
     <w:p>
@@ -8137,27 +6914,7 @@
           <w:szCs w:val="26"/>
           <w:lang w:val="en-GB"/>
         </w:rPr>
-        <w:t xml:space="preserve"> and on </w:t>
-      </w:r>
-      <w:proofErr w:type="spellStart"/>
-      <w:r>
-        <w:rPr>
-          <w:rFonts w:ascii="Cambria" w:hAnsi="Cambria" w:cs="Cambria"/>
-          <w:sz w:val="26"/>
-          <w:szCs w:val="26"/>
-          <w:lang w:val="en-GB"/>
-        </w:rPr>
-        <w:t>MacOS</w:t>
-      </w:r>
-      <w:proofErr w:type="spellEnd"/>
-      <w:r>
-        <w:rPr>
-          <w:rFonts w:ascii="Cambria" w:hAnsi="Cambria" w:cs="Cambria"/>
-          <w:sz w:val="26"/>
-          <w:szCs w:val="26"/>
-          <w:lang w:val="en-GB"/>
-        </w:rPr>
-        <w:t xml:space="preserve"> X or higher</w:t>
+        <w:t xml:space="preserve"> and on MacOS X or higher</w:t>
       </w:r>
       <w:r>
         <w:rPr>
@@ -8347,27 +7104,7 @@
           <w:szCs w:val="26"/>
           <w:lang w:val="en-GB"/>
         </w:rPr>
-        <w:t xml:space="preserve">To prove the completeness of the requirements we provided and assumptions we made, we </w:t>
-      </w:r>
-      <w:proofErr w:type="gramStart"/>
-      <w:r>
-        <w:rPr>
-          <w:rFonts w:ascii="Cambria" w:hAnsi="Cambria" w:cs="Cambria"/>
-          <w:sz w:val="26"/>
-          <w:szCs w:val="26"/>
-          <w:lang w:val="en-GB"/>
-        </w:rPr>
-        <w:t>have to</w:t>
-      </w:r>
-      <w:proofErr w:type="gramEnd"/>
-      <w:r>
-        <w:rPr>
-          <w:rFonts w:ascii="Cambria" w:hAnsi="Cambria" w:cs="Cambria"/>
-          <w:sz w:val="26"/>
-          <w:szCs w:val="26"/>
-          <w:lang w:val="en-GB"/>
-        </w:rPr>
-        <w:t xml:space="preserve"> prove that when they’re respected and verified, the goals are reached as a consequence.</w:t>
+        <w:t>To prove the completeness of the requirements we provided and assumptions we made, we have to prove that when they’re respected and verified, the goals are reached as a consequence.</w:t>
       </w:r>
     </w:p>
     <w:p>
@@ -8422,29 +7159,7 @@
           <w:szCs w:val="26"/>
           <w:lang w:val="en-GB"/>
         </w:rPr>
-        <w:t>[G1</w:t>
-      </w:r>
-      <w:proofErr w:type="gramStart"/>
-      <w:r>
-        <w:rPr>
-          <w:rFonts w:ascii="Cambria" w:hAnsi="Cambria" w:cs="Cambria"/>
-          <w:i/>
-          <w:sz w:val="26"/>
-          <w:szCs w:val="26"/>
-          <w:lang w:val="en-GB"/>
-        </w:rPr>
-        <w:t>]  Users</w:t>
-      </w:r>
-      <w:proofErr w:type="gramEnd"/>
-      <w:r>
-        <w:rPr>
-          <w:rFonts w:ascii="Cambria" w:hAnsi="Cambria" w:cs="Cambria"/>
-          <w:i/>
-          <w:sz w:val="26"/>
-          <w:szCs w:val="26"/>
-          <w:lang w:val="en-GB"/>
-        </w:rPr>
-        <w:t xml:space="preserve"> should be able to use the system properly.</w:t>
+        <w:t>[G1]  Users should be able to use the system properly.</w:t>
       </w:r>
     </w:p>
     <w:p>
@@ -8569,29 +7284,7 @@
           <w:szCs w:val="26"/>
           <w:lang w:val="en-GB"/>
         </w:rPr>
-        <w:t>[G2</w:t>
-      </w:r>
-      <w:proofErr w:type="gramStart"/>
-      <w:r>
-        <w:rPr>
-          <w:rFonts w:ascii="Cambria" w:hAnsi="Cambria" w:cs="Cambria"/>
-          <w:i/>
-          <w:sz w:val="26"/>
-          <w:szCs w:val="26"/>
-          <w:lang w:val="en-GB"/>
-        </w:rPr>
-        <w:t>]  Allow</w:t>
-      </w:r>
-      <w:proofErr w:type="gramEnd"/>
-      <w:r>
-        <w:rPr>
-          <w:rFonts w:ascii="Cambria" w:hAnsi="Cambria" w:cs="Cambria"/>
-          <w:i/>
-          <w:sz w:val="26"/>
-          <w:szCs w:val="26"/>
-          <w:lang w:val="en-GB"/>
-        </w:rPr>
-        <w:t xml:space="preserve"> users to schedule an activity.</w:t>
+        <w:t>[G2]  Allow users to schedule an activity.</w:t>
       </w:r>
     </w:p>
     <w:p>
@@ -8698,29 +7391,7 @@
           <w:szCs w:val="26"/>
           <w:lang w:val="en-GB"/>
         </w:rPr>
-        <w:t>[G3</w:t>
-      </w:r>
-      <w:proofErr w:type="gramStart"/>
-      <w:r>
-        <w:rPr>
-          <w:rFonts w:ascii="Cambria" w:hAnsi="Cambria" w:cs="Cambria"/>
-          <w:i/>
-          <w:sz w:val="26"/>
-          <w:szCs w:val="26"/>
-          <w:lang w:val="en-GB"/>
-        </w:rPr>
-        <w:t>]  Allow</w:t>
-      </w:r>
-      <w:proofErr w:type="gramEnd"/>
-      <w:r>
-        <w:rPr>
-          <w:rFonts w:ascii="Cambria" w:hAnsi="Cambria" w:cs="Cambria"/>
-          <w:i/>
-          <w:sz w:val="26"/>
-          <w:szCs w:val="26"/>
-          <w:lang w:val="en-GB"/>
-        </w:rPr>
-        <w:t xml:space="preserve"> users to set constraints and preferences.</w:t>
+        <w:t>[G3]  Allow users to set constraints and preferences.</w:t>
       </w:r>
     </w:p>
     <w:p>
@@ -8791,29 +7462,7 @@
           <w:szCs w:val="26"/>
           <w:lang w:val="en-GB"/>
         </w:rPr>
-        <w:t>[G4</w:t>
-      </w:r>
-      <w:proofErr w:type="gramStart"/>
-      <w:r>
-        <w:rPr>
-          <w:rFonts w:ascii="Cambria" w:hAnsi="Cambria" w:cs="Cambria"/>
-          <w:i/>
-          <w:sz w:val="26"/>
-          <w:szCs w:val="26"/>
-          <w:lang w:val="en-GB"/>
-        </w:rPr>
-        <w:t>]  Simplify</w:t>
-      </w:r>
-      <w:proofErr w:type="gramEnd"/>
-      <w:r>
-        <w:rPr>
-          <w:rFonts w:ascii="Cambria" w:hAnsi="Cambria" w:cs="Cambria"/>
-          <w:i/>
-          <w:sz w:val="26"/>
-          <w:szCs w:val="26"/>
-          <w:lang w:val="en-GB"/>
-        </w:rPr>
-        <w:t xml:space="preserve"> procedures and reduce the number of operations that a user has to do to schedule an new activity</w:t>
+        <w:t>[G4]  Simplify procedures and reduce the number of operations that a user has to do to schedule an new activity</w:t>
       </w:r>
       <w:r>
         <w:rPr>
@@ -8904,29 +7553,7 @@
           <w:szCs w:val="26"/>
           <w:lang w:val="en-GB"/>
         </w:rPr>
-        <w:t>[G5</w:t>
-      </w:r>
-      <w:proofErr w:type="gramStart"/>
-      <w:r>
-        <w:rPr>
-          <w:rFonts w:ascii="Cambria" w:hAnsi="Cambria" w:cs="Cambria"/>
-          <w:i/>
-          <w:sz w:val="26"/>
-          <w:szCs w:val="26"/>
-          <w:lang w:val="en-GB"/>
-        </w:rPr>
-        <w:t>]  Make</w:t>
-      </w:r>
-      <w:proofErr w:type="gramEnd"/>
-      <w:r>
-        <w:rPr>
-          <w:rFonts w:ascii="Cambria" w:hAnsi="Cambria" w:cs="Cambria"/>
-          <w:i/>
-          <w:sz w:val="26"/>
-          <w:szCs w:val="26"/>
-          <w:lang w:val="en-GB"/>
-        </w:rPr>
-        <w:t xml:space="preserve"> sure users are on time at their scheduled appointments.</w:t>
+        <w:t>[G5]  Make sure users are on time at their scheduled appointments.</w:t>
       </w:r>
     </w:p>
     <w:p>
@@ -9120,27 +7747,7 @@
           <w:szCs w:val="26"/>
           <w:lang w:val="en-GB"/>
         </w:rPr>
-        <w:t xml:space="preserve">Many application have a complicated structure that makes it hard or disagreeable to reach a </w:t>
-      </w:r>
-      <w:proofErr w:type="gramStart"/>
-      <w:r>
-        <w:rPr>
-          <w:rFonts w:ascii="Cambria" w:hAnsi="Cambria" w:cs="Cambria"/>
-          <w:sz w:val="26"/>
-          <w:szCs w:val="26"/>
-          <w:lang w:val="en-GB"/>
-        </w:rPr>
-        <w:t>particular functionality</w:t>
-      </w:r>
-      <w:proofErr w:type="gramEnd"/>
-      <w:r>
-        <w:rPr>
-          <w:rFonts w:ascii="Cambria" w:hAnsi="Cambria" w:cs="Cambria"/>
-          <w:sz w:val="26"/>
-          <w:szCs w:val="26"/>
-          <w:lang w:val="en-GB"/>
-        </w:rPr>
-        <w:t>. We went to keep it the simplest we can, so that our application will result easy to use and this will not constitute a reason for our users to stop using it.</w:t>
+        <w:t>Many application have a complicated structure that makes it hard or disagreeable to reach a particular functionality. We went to keep it the simplest we can, so that our application will result easy to use and this will not constitute a reason for our users to stop using it.</w:t>
       </w:r>
     </w:p>
     <w:p>
@@ -9185,27 +7792,7 @@
           <w:szCs w:val="26"/>
           <w:lang w:val="en-GB"/>
         </w:rPr>
-        <w:t xml:space="preserve">[R9] – Though this can be not the easiest thing to implement, we want to consider all the possibilities to advice the user with the best mobility </w:t>
-      </w:r>
-      <w:proofErr w:type="spellStart"/>
-      <w:r>
-        <w:rPr>
-          <w:rFonts w:ascii="Cambria" w:hAnsi="Cambria" w:cs="Cambria"/>
-          <w:sz w:val="26"/>
-          <w:szCs w:val="26"/>
-          <w:lang w:val="en-GB"/>
-        </w:rPr>
-        <w:t>opition</w:t>
-      </w:r>
-      <w:proofErr w:type="spellEnd"/>
-      <w:r>
-        <w:rPr>
-          <w:rFonts w:ascii="Cambria" w:hAnsi="Cambria" w:cs="Cambria"/>
-          <w:sz w:val="26"/>
-          <w:szCs w:val="26"/>
-          <w:lang w:val="en-GB"/>
-        </w:rPr>
-        <w:t>.</w:t>
+        <w:t>[R9] – Though this can be not the easiest thing to implement, we want to consider all the possibilities to advice the user with the best mobility opition.</w:t>
       </w:r>
     </w:p>
     <w:p>
@@ -9301,19 +7888,8 @@
           <w:sz w:val="32"/>
           <w:szCs w:val="36"/>
         </w:rPr>
-        <w:t xml:space="preserve">Software </w:t>
-      </w:r>
-      <w:proofErr w:type="spellStart"/>
-      <w:r>
-        <w:rPr>
-          <w:rFonts w:ascii="Cambria" w:hAnsi="Cambria" w:cs="Cambria"/>
-          <w:b/>
-          <w:sz w:val="32"/>
-          <w:szCs w:val="36"/>
-        </w:rPr>
-        <w:t>Interfaces</w:t>
-      </w:r>
-      <w:proofErr w:type="spellEnd"/>
+        <w:t>Software Interfaces</w:t>
+      </w:r>
     </w:p>
     <w:p>
       <w:pPr>
@@ -9358,29 +7934,7 @@
           <w:szCs w:val="26"/>
           <w:lang w:val="en-GB"/>
         </w:rPr>
-        <w:t xml:space="preserve">localization service </w:t>
-      </w:r>
-      <w:proofErr w:type="gramStart"/>
-      <w:r>
-        <w:rPr>
-          <w:rFonts w:asciiTheme="majorHAnsi" w:hAnsiTheme="majorHAnsi" w:cs="Cambria-Bold"/>
-          <w:bCs/>
-          <w:sz w:val="26"/>
-          <w:szCs w:val="26"/>
-          <w:lang w:val="en-GB"/>
-        </w:rPr>
-        <w:t>in order to</w:t>
-      </w:r>
-      <w:proofErr w:type="gramEnd"/>
-      <w:r>
-        <w:rPr>
-          <w:rFonts w:asciiTheme="majorHAnsi" w:hAnsiTheme="majorHAnsi" w:cs="Cambria-Bold"/>
-          <w:bCs/>
-          <w:sz w:val="26"/>
-          <w:szCs w:val="26"/>
-          <w:lang w:val="en-GB"/>
-        </w:rPr>
-        <w:t xml:space="preserve"> provide users with more p</w:t>
+        <w:t>localization service in order to provide users with more p</w:t>
       </w:r>
       <w:r>
         <w:rPr>
@@ -9516,9 +8070,8 @@
           <w:szCs w:val="26"/>
           <w:lang w:val="en-GB"/>
         </w:rPr>
-        <w:t xml:space="preserve"> Additionally, </w:t>
-      </w:r>
-      <w:proofErr w:type="gramStart"/>
+        <w:t xml:space="preserve"> Additionally, in </w:t>
+      </w:r>
       <w:r>
         <w:rPr>
           <w:rFonts w:asciiTheme="majorHAnsi" w:hAnsiTheme="majorHAnsi" w:cs="Cambria-Bold"/>
@@ -9527,7 +8080,7 @@
           <w:szCs w:val="26"/>
           <w:lang w:val="en-GB"/>
         </w:rPr>
-        <w:t xml:space="preserve">in </w:t>
+        <w:t xml:space="preserve">order to store users’ login credentials and </w:t>
       </w:r>
       <w:r>
         <w:rPr>
@@ -9537,9 +8090,8 @@
           <w:szCs w:val="26"/>
           <w:lang w:val="en-GB"/>
         </w:rPr>
-        <w:t>order to</w:t>
-      </w:r>
-      <w:proofErr w:type="gramEnd"/>
+        <w:t xml:space="preserve">calendar’s data, the </w:t>
+      </w:r>
       <w:r>
         <w:rPr>
           <w:rFonts w:asciiTheme="majorHAnsi" w:hAnsiTheme="majorHAnsi" w:cs="Cambria-Bold"/>
@@ -9548,7 +8100,7 @@
           <w:szCs w:val="26"/>
           <w:lang w:val="en-GB"/>
         </w:rPr>
-        <w:t xml:space="preserve"> store users’ login credentials and </w:t>
+        <w:t>app</w:t>
       </w:r>
       <w:r>
         <w:rPr>
@@ -9558,7 +8110,7 @@
           <w:szCs w:val="26"/>
           <w:lang w:val="en-GB"/>
         </w:rPr>
-        <w:t xml:space="preserve">calendar’s data, the </w:t>
+        <w:t xml:space="preserve">lication will make use of a </w:t>
       </w:r>
       <w:r>
         <w:rPr>
@@ -9568,7 +8120,7 @@
           <w:szCs w:val="26"/>
           <w:lang w:val="en-GB"/>
         </w:rPr>
-        <w:t>app</w:t>
+        <w:t>commercial DBMS (Da</w:t>
       </w:r>
       <w:r>
         <w:rPr>
@@ -9578,7 +8130,7 @@
           <w:szCs w:val="26"/>
           <w:lang w:val="en-GB"/>
         </w:rPr>
-        <w:t xml:space="preserve">lication will make use of a </w:t>
+        <w:t xml:space="preserve">tabase Management System). For </w:t>
       </w:r>
       <w:r>
         <w:rPr>
@@ -9588,49 +8140,7 @@
           <w:szCs w:val="26"/>
           <w:lang w:val="en-GB"/>
         </w:rPr>
-        <w:t>commercial DBMS (Da</w:t>
-      </w:r>
-      <w:r>
-        <w:rPr>
-          <w:rFonts w:asciiTheme="majorHAnsi" w:hAnsiTheme="majorHAnsi" w:cs="Cambria-Bold"/>
-          <w:bCs/>
-          <w:sz w:val="26"/>
-          <w:szCs w:val="26"/>
-          <w:lang w:val="en-GB"/>
-        </w:rPr>
-        <w:t xml:space="preserve">tabase Management System). For </w:t>
-      </w:r>
-      <w:r>
-        <w:rPr>
-          <w:rFonts w:asciiTheme="majorHAnsi" w:hAnsiTheme="majorHAnsi" w:cs="Cambria-Bold"/>
-          <w:bCs/>
-          <w:sz w:val="26"/>
-          <w:szCs w:val="26"/>
-          <w:lang w:val="en-GB"/>
-        </w:rPr>
-        <w:t xml:space="preserve">this </w:t>
-      </w:r>
-      <w:proofErr w:type="gramStart"/>
-      <w:r>
-        <w:rPr>
-          <w:rFonts w:asciiTheme="majorHAnsi" w:hAnsiTheme="majorHAnsi" w:cs="Cambria-Bold"/>
-          <w:bCs/>
-          <w:sz w:val="26"/>
-          <w:szCs w:val="26"/>
-          <w:lang w:val="en-GB"/>
-        </w:rPr>
-        <w:t>purpose</w:t>
-      </w:r>
-      <w:proofErr w:type="gramEnd"/>
-      <w:r>
-        <w:rPr>
-          <w:rFonts w:asciiTheme="majorHAnsi" w:hAnsiTheme="majorHAnsi" w:cs="Cambria-Bold"/>
-          <w:bCs/>
-          <w:sz w:val="26"/>
-          <w:szCs w:val="26"/>
-          <w:lang w:val="en-GB"/>
-        </w:rPr>
-        <w:t xml:space="preserve"> MySQL (V</w:t>
+        <w:t>this purpose MySQL (V</w:t>
       </w:r>
       <w:r>
         <w:rPr>
@@ -9721,7 +8231,6 @@
         </w:rPr>
         <w:t xml:space="preserve">e functionalities Travlendar+ </w:t>
       </w:r>
-      <w:proofErr w:type="gramStart"/>
       <w:r>
         <w:rPr>
           <w:rFonts w:asciiTheme="majorHAnsi" w:hAnsiTheme="majorHAnsi" w:cs="Cambria-Bold"/>
@@ -9730,18 +8239,7 @@
           <w:szCs w:val="26"/>
           <w:lang w:val="en-GB"/>
         </w:rPr>
-        <w:t>has to</w:t>
-      </w:r>
-      <w:proofErr w:type="gramEnd"/>
-      <w:r>
-        <w:rPr>
-          <w:rFonts w:asciiTheme="majorHAnsi" w:hAnsiTheme="majorHAnsi" w:cs="Cambria-Bold"/>
-          <w:bCs/>
-          <w:sz w:val="26"/>
-          <w:szCs w:val="26"/>
-          <w:lang w:val="en-GB"/>
-        </w:rPr>
-        <w:t xml:space="preserve"> interface with an external web server.</w:t>
+        <w:t>has to interface with an external web server.</w:t>
       </w:r>
     </w:p>
     <w:p>
@@ -9817,29 +8315,7 @@
           <w:szCs w:val="26"/>
           <w:lang w:val="en-GB"/>
         </w:rPr>
-        <w:t xml:space="preserve">a weather forecast service </w:t>
-      </w:r>
-      <w:proofErr w:type="gramStart"/>
-      <w:r>
-        <w:rPr>
-          <w:rFonts w:asciiTheme="majorHAnsi" w:hAnsiTheme="majorHAnsi" w:cs="Cambria-Bold"/>
-          <w:bCs/>
-          <w:sz w:val="26"/>
-          <w:szCs w:val="26"/>
-          <w:lang w:val="en-GB"/>
-        </w:rPr>
-        <w:t>in order to</w:t>
-      </w:r>
-      <w:proofErr w:type="gramEnd"/>
-      <w:r>
-        <w:rPr>
-          <w:rFonts w:asciiTheme="majorHAnsi" w:hAnsiTheme="majorHAnsi" w:cs="Cambria-Bold"/>
-          <w:bCs/>
-          <w:sz w:val="26"/>
-          <w:szCs w:val="26"/>
-          <w:lang w:val="en-GB"/>
-        </w:rPr>
-        <w:t xml:space="preserve"> provide more advanced and accurate suggestions and instructions. Yahoo! Weather APIs will be used (</w:t>
+        <w:t>a weather forecast service in order to provide more advanced and accurate suggestions and instructions. Yahoo! Weather APIs will be used (</w:t>
       </w:r>
       <w:hyperlink r:id="rId13" w:history="1">
         <w:r>
@@ -9892,51 +8368,7 @@
           <w:szCs w:val="26"/>
           <w:lang w:val="en-GB"/>
         </w:rPr>
-        <w:t xml:space="preserve">Third part bike sharing apps and websites such as </w:t>
-      </w:r>
-      <w:proofErr w:type="spellStart"/>
-      <w:r>
-        <w:rPr>
-          <w:rFonts w:asciiTheme="majorHAnsi" w:hAnsiTheme="majorHAnsi" w:cs="Cambria-Bold"/>
-          <w:bCs/>
-          <w:sz w:val="26"/>
-          <w:szCs w:val="26"/>
-          <w:lang w:val="en-GB"/>
-        </w:rPr>
-        <w:t>Ofo</w:t>
-      </w:r>
-      <w:proofErr w:type="spellEnd"/>
-      <w:r>
-        <w:rPr>
-          <w:rFonts w:asciiTheme="majorHAnsi" w:hAnsiTheme="majorHAnsi" w:cs="Cambria-Bold"/>
-          <w:bCs/>
-          <w:sz w:val="26"/>
-          <w:szCs w:val="26"/>
-          <w:lang w:val="en-GB"/>
-        </w:rPr>
-        <w:t xml:space="preserve"> and </w:t>
-      </w:r>
-      <w:proofErr w:type="spellStart"/>
-      <w:r>
-        <w:rPr>
-          <w:rFonts w:asciiTheme="majorHAnsi" w:hAnsiTheme="majorHAnsi" w:cs="Cambria-Bold"/>
-          <w:bCs/>
-          <w:sz w:val="26"/>
-          <w:szCs w:val="26"/>
-          <w:lang w:val="en-GB"/>
-        </w:rPr>
-        <w:t>Mobike</w:t>
-      </w:r>
-      <w:proofErr w:type="spellEnd"/>
-      <w:r>
-        <w:rPr>
-          <w:rFonts w:asciiTheme="majorHAnsi" w:hAnsiTheme="majorHAnsi" w:cs="Cambria-Bold"/>
-          <w:bCs/>
-          <w:sz w:val="26"/>
-          <w:szCs w:val="26"/>
-          <w:lang w:val="en-GB"/>
-        </w:rPr>
-        <w:t>, for the Milan Metropolitan Area, to be integrated in the application.</w:t>
+        <w:t>Third part bike sharing apps and websites such as Ofo and Mobike, for the Milan Metropolitan Area, to be integrated in the application.</w:t>
       </w:r>
     </w:p>
     <w:p>
@@ -9977,31 +8409,7 @@
           <w:szCs w:val="26"/>
           <w:lang w:val="en-GB"/>
         </w:rPr>
-        <w:t xml:space="preserve">and </w:t>
-      </w:r>
-      <w:proofErr w:type="spellStart"/>
-      <w:r>
-        <w:rPr>
-          <w:rFonts w:asciiTheme="majorHAnsi" w:hAnsiTheme="majorHAnsi" w:cs="Cambria-Bold"/>
-          <w:bCs/>
-          <w:color w:val="000000" w:themeColor="text1"/>
-          <w:sz w:val="26"/>
-          <w:szCs w:val="26"/>
-          <w:lang w:val="en-GB"/>
-        </w:rPr>
-        <w:t>EniEnjoi</w:t>
-      </w:r>
-      <w:proofErr w:type="spellEnd"/>
-      <w:r>
-        <w:rPr>
-          <w:rFonts w:asciiTheme="majorHAnsi" w:hAnsiTheme="majorHAnsi" w:cs="Cambria-Bold"/>
-          <w:bCs/>
-          <w:color w:val="000000" w:themeColor="text1"/>
-          <w:sz w:val="26"/>
-          <w:szCs w:val="26"/>
-          <w:lang w:val="en-GB"/>
-        </w:rPr>
-        <w:t xml:space="preserve"> </w:t>
+        <w:t xml:space="preserve">and EniEnjoi </w:t>
       </w:r>
       <w:r>
         <w:rPr>
@@ -10071,29 +8479,7 @@
           <w:szCs w:val="26"/>
           <w:lang w:val="en-GB"/>
         </w:rPr>
-        <w:t xml:space="preserve">Uber APIs </w:t>
-      </w:r>
-      <w:proofErr w:type="gramStart"/>
-      <w:r>
-        <w:rPr>
-          <w:rFonts w:asciiTheme="majorHAnsi" w:hAnsiTheme="majorHAnsi" w:cs="Cambria-Bold"/>
-          <w:bCs/>
-          <w:sz w:val="26"/>
-          <w:szCs w:val="26"/>
-          <w:lang w:val="en-GB"/>
-        </w:rPr>
-        <w:t>in order to</w:t>
-      </w:r>
-      <w:proofErr w:type="gramEnd"/>
-      <w:r>
-        <w:rPr>
-          <w:rFonts w:asciiTheme="majorHAnsi" w:hAnsiTheme="majorHAnsi" w:cs="Cambria-Bold"/>
-          <w:bCs/>
-          <w:sz w:val="26"/>
-          <w:szCs w:val="26"/>
-          <w:lang w:val="en-GB"/>
-        </w:rPr>
-        <w:t xml:space="preserve"> integrate this</w:t>
+        <w:t>Uber APIs in order to integrate this</w:t>
       </w:r>
       <w:r>
         <w:rPr>
@@ -10164,31 +8550,7 @@
           <w:szCs w:val="26"/>
           <w:lang w:val="en-GB"/>
         </w:rPr>
-        <w:t xml:space="preserve">thought and will be developed </w:t>
-      </w:r>
-      <w:proofErr w:type="gramStart"/>
-      <w:r>
-        <w:rPr>
-          <w:rFonts w:asciiTheme="majorHAnsi" w:hAnsiTheme="majorHAnsi" w:cs="Cambria-Bold"/>
-          <w:bCs/>
-          <w:color w:val="000000" w:themeColor="text1"/>
-          <w:sz w:val="26"/>
-          <w:szCs w:val="26"/>
-          <w:lang w:val="en-GB"/>
-        </w:rPr>
-        <w:t>in order to</w:t>
-      </w:r>
-      <w:proofErr w:type="gramEnd"/>
-      <w:r>
-        <w:rPr>
-          <w:rFonts w:asciiTheme="majorHAnsi" w:hAnsiTheme="majorHAnsi" w:cs="Cambria-Bold"/>
-          <w:bCs/>
-          <w:color w:val="000000" w:themeColor="text1"/>
-          <w:sz w:val="26"/>
-          <w:szCs w:val="26"/>
-          <w:lang w:val="en-GB"/>
-        </w:rPr>
-        <w:t xml:space="preserve"> wor</w:t>
+        <w:t>thought and will be developed in order to wor</w:t>
       </w:r>
       <w:r>
         <w:rPr>
@@ -10281,7 +8643,6 @@
           <w:lang w:val="en-GB"/>
         </w:rPr>
       </w:pPr>
-      <w:proofErr w:type="spellStart"/>
       <w:r>
         <w:rPr>
           <w:rFonts w:ascii="Cambria" w:hAnsi="Cambria" w:cs="Cambria"/>
@@ -10289,29 +8650,8 @@
           <w:sz w:val="32"/>
           <w:szCs w:val="36"/>
         </w:rPr>
-        <w:t>Communication</w:t>
-      </w:r>
-      <w:proofErr w:type="spellEnd"/>
-      <w:r>
-        <w:rPr>
-          <w:rFonts w:ascii="Cambria" w:hAnsi="Cambria" w:cs="Cambria"/>
-          <w:b/>
-          <w:sz w:val="32"/>
-          <w:szCs w:val="36"/>
-        </w:rPr>
-        <w:t xml:space="preserve"> </w:t>
-      </w:r>
-      <w:proofErr w:type="spellStart"/>
-      <w:r>
-        <w:rPr>
-          <w:rFonts w:ascii="Cambria" w:hAnsi="Cambria" w:cs="Cambria"/>
-          <w:b/>
-          <w:sz w:val="32"/>
-          <w:szCs w:val="36"/>
-        </w:rPr>
-        <w:t>Interfaces</w:t>
-      </w:r>
-      <w:proofErr w:type="spellEnd"/>
+        <w:t>Communication Interfaces</w:t>
+      </w:r>
     </w:p>
     <w:p>
       <w:pPr>
@@ -11613,27 +9953,7 @@
                 <w:szCs w:val="32"/>
                 <w:lang w:val="en-GB"/>
               </w:rPr>
-              <w:t xml:space="preserve">The user is not yet registered, so he should proceed with the registration routine </w:t>
-            </w:r>
-            <w:proofErr w:type="gramStart"/>
-            <w:r>
-              <w:rPr>
-                <w:rFonts w:ascii="Cambria" w:hAnsi="Cambria" w:cs="Cambria"/>
-                <w:sz w:val="32"/>
-                <w:szCs w:val="32"/>
-                <w:lang w:val="en-GB"/>
-              </w:rPr>
-              <w:t>in order to</w:t>
-            </w:r>
-            <w:proofErr w:type="gramEnd"/>
-            <w:r>
-              <w:rPr>
-                <w:rFonts w:ascii="Cambria" w:hAnsi="Cambria" w:cs="Cambria"/>
-                <w:sz w:val="32"/>
-                <w:szCs w:val="32"/>
-                <w:lang w:val="en-GB"/>
-              </w:rPr>
-              <w:t xml:space="preserve"> use Travlendar+ services.</w:t>
+              <w:t>The user is not yet registered, so he should proceed with the registration routine in order to use Travlendar+ services.</w:t>
             </w:r>
           </w:p>
         </w:tc>
@@ -12088,7 +10408,18 @@
           <w:szCs w:val="28"/>
           <w:lang w:val="en-GB"/>
         </w:rPr>
-        <w:t>See also [BPMN??].</w:t>
+        <w:t>See also [BPMN4</w:t>
+      </w:r>
+      <w:r>
+        <w:rPr>
+          <w:rFonts w:ascii="Cambria-Bold" w:hAnsi="Cambria-Bold" w:cs="Cambria-Bold"/>
+          <w:bCs/>
+          <w:color w:val="FF0000"/>
+          <w:sz w:val="28"/>
+          <w:szCs w:val="28"/>
+          <w:lang w:val="en-GB"/>
+        </w:rPr>
+        <w:t>].</w:t>
       </w:r>
       <w:r>
         <w:rPr>
@@ -12971,18 +11302,7 @@
           <w:szCs w:val="28"/>
           <w:lang w:val="en-GB"/>
         </w:rPr>
-        <w:t xml:space="preserve">New </w:t>
-      </w:r>
-      <w:proofErr w:type="gramStart"/>
-      <w:r>
-        <w:rPr>
-          <w:rFonts w:ascii="Cambria-Bold" w:hAnsi="Cambria-Bold" w:cs="Cambria-Bold"/>
-          <w:bCs/>
-          <w:sz w:val="28"/>
-          <w:szCs w:val="28"/>
-          <w:lang w:val="en-GB"/>
-        </w:rPr>
-        <w:t>activity</w:t>
+        <w:t>New activity</w:t>
       </w:r>
       <w:r>
         <w:rPr>
@@ -13003,9 +11323,8 @@
           <w:szCs w:val="28"/>
           <w:lang w:val="en-GB"/>
         </w:rPr>
-        <w:t>See</w:t>
-      </w:r>
-      <w:proofErr w:type="gramEnd"/>
+        <w:t>See also [BPMN5</w:t>
+      </w:r>
       <w:r>
         <w:rPr>
           <w:rFonts w:ascii="Cambria-Bold" w:hAnsi="Cambria-Bold" w:cs="Cambria-Bold"/>
@@ -13015,7 +11334,7 @@
           <w:szCs w:val="28"/>
           <w:lang w:val="en-GB"/>
         </w:rPr>
-        <w:t xml:space="preserve"> also [BPMN4].</w:t>
+        <w:t>].</w:t>
       </w:r>
     </w:p>
     <w:p>
@@ -15629,7 +13948,7 @@
           <w:szCs w:val="28"/>
           <w:lang w:val="en-GB"/>
         </w:rPr>
-        <w:t>See also [BPMN??</w:t>
+        <w:t>See also [BPMN6</w:t>
       </w:r>
       <w:bookmarkStart w:id="0" w:name="_GoBack"/>
       <w:bookmarkEnd w:id="0"/>
@@ -15821,21 +14140,21 @@
       <w:r>
         <w:rPr>
           <w:rFonts w:ascii="Cambria" w:hAnsi="Cambria" w:cs="Cambria"/>
-          <w:color w:val="FF0000"/>
-          <w:sz w:val="26"/>
-          <w:szCs w:val="26"/>
-          <w:lang w:val="en-GB"/>
-        </w:rPr>
-        <w:t>all</w:t>
-      </w:r>
-      <w:r>
-        <w:rPr>
-          <w:rFonts w:ascii="Cambria" w:hAnsi="Cambria" w:cs="Cambria"/>
-          <w:sz w:val="26"/>
-          <w:szCs w:val="26"/>
-          <w:lang w:val="en-GB"/>
-        </w:rPr>
-        <w:t xml:space="preserve"> classes and relations regarding the application functionalities to provide to the user. Network and other architectural design classes are missing in this diagram, the purpose of which is to present entities involved in the main user’s interactions with Travlendar+ for the sake of clarity.</w:t>
+          <w:color w:val="000000" w:themeColor="text1"/>
+          <w:sz w:val="26"/>
+          <w:szCs w:val="26"/>
+          <w:lang w:val="en-GB"/>
+        </w:rPr>
+        <w:t xml:space="preserve">all </w:t>
+      </w:r>
+      <w:r>
+        <w:rPr>
+          <w:rFonts w:ascii="Cambria" w:hAnsi="Cambria" w:cs="Cambria"/>
+          <w:sz w:val="26"/>
+          <w:szCs w:val="26"/>
+          <w:lang w:val="en-GB"/>
+        </w:rPr>
+        <w:t>classes and relations regarding the application functionalities to provide to the user. Network and other architectural design classes are missing in this diagram, the purpose of which is to present entities involved in the main user’s interactions with Travlendar+ for the sake of clarity.</w:t>
       </w:r>
       <w:r>
         <w:rPr>
@@ -15884,7 +14203,6 @@
           <w:lang w:val="en-GB"/>
         </w:rPr>
       </w:pPr>
-      <w:proofErr w:type="spellStart"/>
       <w:r>
         <w:rPr>
           <w:rFonts w:ascii="Cambria" w:hAnsi="Cambria" w:cs="Cambria"/>
@@ -15893,18 +14211,7 @@
           <w:szCs w:val="36"/>
           <w:lang w:val="en-GB"/>
         </w:rPr>
-        <w:t>Statechart</w:t>
-      </w:r>
-      <w:proofErr w:type="spellEnd"/>
-      <w:r>
-        <w:rPr>
-          <w:rFonts w:ascii="Cambria" w:hAnsi="Cambria" w:cs="Cambria"/>
-          <w:b/>
-          <w:sz w:val="32"/>
-          <w:szCs w:val="36"/>
-          <w:lang w:val="en-GB"/>
-        </w:rPr>
-        <w:t xml:space="preserve"> Diagrams</w:t>
+        <w:t>Statechart Diagrams</w:t>
       </w:r>
     </w:p>
     <w:p>
@@ -15973,27 +14280,7 @@
           <w:szCs w:val="26"/>
           <w:lang w:val="en-GB"/>
         </w:rPr>
-        <w:t xml:space="preserve">fecycle of an event can be </w:t>
-      </w:r>
-      <w:proofErr w:type="spellStart"/>
-      <w:r>
-        <w:rPr>
-          <w:rFonts w:ascii="Cambria" w:hAnsi="Cambria" w:cs="Cambria"/>
-          <w:sz w:val="26"/>
-          <w:szCs w:val="26"/>
-          <w:lang w:val="en-GB"/>
-        </w:rPr>
-        <w:t>modeled</w:t>
-      </w:r>
-      <w:proofErr w:type="spellEnd"/>
-      <w:r>
-        <w:rPr>
-          <w:rFonts w:ascii="Cambria" w:hAnsi="Cambria" w:cs="Cambria"/>
-          <w:sz w:val="26"/>
-          <w:szCs w:val="26"/>
-          <w:lang w:val="en-GB"/>
-        </w:rPr>
-        <w:t xml:space="preserve"> as follows:</w:t>
+        <w:t>fecycle of an event can be modeled as follows:</w:t>
       </w:r>
     </w:p>
     <w:p>
@@ -16082,47 +14369,7 @@
           <w:szCs w:val="26"/>
           <w:lang w:val="en-GB"/>
         </w:rPr>
-        <w:t>. The evolution through the “</w:t>
-      </w:r>
-      <w:proofErr w:type="spellStart"/>
-      <w:r>
-        <w:rPr>
-          <w:rFonts w:ascii="Cambria" w:hAnsi="Cambria" w:cs="Cambria"/>
-          <w:sz w:val="26"/>
-          <w:szCs w:val="26"/>
-          <w:lang w:val="en-GB"/>
-        </w:rPr>
-        <w:t>On going</w:t>
-      </w:r>
-      <w:proofErr w:type="spellEnd"/>
-      <w:r>
-        <w:rPr>
-          <w:rFonts w:ascii="Cambria" w:hAnsi="Cambria" w:cs="Cambria"/>
-          <w:sz w:val="26"/>
-          <w:szCs w:val="26"/>
-          <w:lang w:val="en-GB"/>
-        </w:rPr>
-        <w:t>” and “Finished” states is obvious and automatic. Events in the “Finished” state are deleted automatically after a certain amount of time. From the “Not started” and the “</w:t>
-      </w:r>
-      <w:proofErr w:type="spellStart"/>
-      <w:r>
-        <w:rPr>
-          <w:rFonts w:ascii="Cambria" w:hAnsi="Cambria" w:cs="Cambria"/>
-          <w:sz w:val="26"/>
-          <w:szCs w:val="26"/>
-          <w:lang w:val="en-GB"/>
-        </w:rPr>
-        <w:t>On going</w:t>
-      </w:r>
-      <w:proofErr w:type="spellEnd"/>
-      <w:r>
-        <w:rPr>
-          <w:rFonts w:ascii="Cambria" w:hAnsi="Cambria" w:cs="Cambria"/>
-          <w:sz w:val="26"/>
-          <w:szCs w:val="26"/>
-          <w:lang w:val="en-GB"/>
-        </w:rPr>
-        <w:t xml:space="preserve">” state, the event can be deleted by the user. The “Deleted” state is final: once an activity is in that status, it can’t be restored and the system has already deleted any data regarding it permanently. </w:t>
+        <w:t xml:space="preserve">. The evolution through the “On going” and “Finished” states is obvious and automatic. Events in the “Finished” state are deleted automatically after a certain amount of time. From the “Not started” and the “On going” state, the event can be deleted by the user. The “Deleted” state is final: once an activity is in that status, it can’t be restored and the system has already deleted any data regarding it permanently. </w:t>
       </w:r>
     </w:p>
     <w:p>
@@ -16211,54 +14458,23 @@
         </w:rPr>
         <w:t xml:space="preserve">fecycle of </w:t>
       </w:r>
-      <w:proofErr w:type="gramStart"/>
-      <w:r>
-        <w:rPr>
-          <w:rFonts w:ascii="Cambria" w:hAnsi="Cambria" w:cs="Cambria"/>
-          <w:sz w:val="26"/>
-          <w:szCs w:val="26"/>
-          <w:lang w:val="en-GB"/>
-        </w:rPr>
-        <w:t>an</w:t>
-      </w:r>
-      <w:proofErr w:type="gramEnd"/>
-      <w:r>
-        <w:rPr>
-          <w:rFonts w:ascii="Cambria" w:hAnsi="Cambria" w:cs="Cambria"/>
-          <w:sz w:val="26"/>
-          <w:szCs w:val="26"/>
-          <w:lang w:val="en-GB"/>
-        </w:rPr>
-        <w:t xml:space="preserve"> user’s account</w:t>
-      </w:r>
-      <w:r>
-        <w:rPr>
-          <w:rFonts w:ascii="Cambria" w:hAnsi="Cambria" w:cs="Cambria"/>
-          <w:sz w:val="26"/>
-          <w:szCs w:val="26"/>
-          <w:lang w:val="en-GB"/>
-        </w:rPr>
-        <w:t xml:space="preserve"> can be </w:t>
-      </w:r>
-      <w:proofErr w:type="spellStart"/>
-      <w:r>
-        <w:rPr>
-          <w:rFonts w:ascii="Cambria" w:hAnsi="Cambria" w:cs="Cambria"/>
-          <w:sz w:val="26"/>
-          <w:szCs w:val="26"/>
-          <w:lang w:val="en-GB"/>
-        </w:rPr>
-        <w:t>modeled</w:t>
-      </w:r>
-      <w:proofErr w:type="spellEnd"/>
-      <w:r>
-        <w:rPr>
-          <w:rFonts w:ascii="Cambria" w:hAnsi="Cambria" w:cs="Cambria"/>
-          <w:sz w:val="26"/>
-          <w:szCs w:val="26"/>
-          <w:lang w:val="en-GB"/>
-        </w:rPr>
-        <w:t xml:space="preserve"> as follows:</w:t>
+      <w:r>
+        <w:rPr>
+          <w:rFonts w:ascii="Cambria" w:hAnsi="Cambria" w:cs="Cambria"/>
+          <w:sz w:val="26"/>
+          <w:szCs w:val="26"/>
+          <w:lang w:val="en-GB"/>
+        </w:rPr>
+        <w:t>an user’s account</w:t>
+      </w:r>
+      <w:r>
+        <w:rPr>
+          <w:rFonts w:ascii="Cambria" w:hAnsi="Cambria" w:cs="Cambria"/>
+          <w:sz w:val="26"/>
+          <w:szCs w:val="26"/>
+          <w:lang w:val="en-GB"/>
+        </w:rPr>
+        <w:t xml:space="preserve"> can be modeled as follows:</w:t>
       </w:r>
     </w:p>
     <w:p>
@@ -16370,56 +14586,16 @@
           <w:szCs w:val="26"/>
           <w:lang w:val="en-GB"/>
         </w:rPr>
-        <w:t xml:space="preserve">. In that </w:t>
-      </w:r>
-      <w:proofErr w:type="gramStart"/>
-      <w:r>
-        <w:rPr>
-          <w:rFonts w:ascii="Cambria" w:hAnsi="Cambria" w:cs="Cambria"/>
-          <w:sz w:val="26"/>
-          <w:szCs w:val="26"/>
-          <w:lang w:val="en-GB"/>
-        </w:rPr>
-        <w:t>state</w:t>
-      </w:r>
-      <w:proofErr w:type="gramEnd"/>
-      <w:r>
-        <w:rPr>
-          <w:rFonts w:ascii="Cambria" w:hAnsi="Cambria" w:cs="Cambria"/>
-          <w:sz w:val="26"/>
-          <w:szCs w:val="26"/>
-          <w:lang w:val="en-GB"/>
-        </w:rPr>
-        <w:t xml:space="preserve"> the user doesn’t have an account and has not even started the registration process.</w:t>
-      </w:r>
-      <w:r>
-        <w:rPr>
-          <w:rFonts w:ascii="Cambria" w:hAnsi="Cambria" w:cs="Cambria"/>
-          <w:sz w:val="26"/>
-          <w:szCs w:val="26"/>
-          <w:lang w:val="en-GB"/>
-        </w:rPr>
-        <w:t xml:space="preserve"> So, </w:t>
-      </w:r>
-      <w:proofErr w:type="gramStart"/>
-      <w:r>
-        <w:rPr>
-          <w:rFonts w:ascii="Cambria" w:hAnsi="Cambria" w:cs="Cambria"/>
-          <w:sz w:val="26"/>
-          <w:szCs w:val="26"/>
-          <w:lang w:val="en-GB"/>
-        </w:rPr>
-        <w:t>as a consequence</w:t>
-      </w:r>
-      <w:proofErr w:type="gramEnd"/>
-      <w:r>
-        <w:rPr>
-          <w:rFonts w:ascii="Cambria" w:hAnsi="Cambria" w:cs="Cambria"/>
-          <w:sz w:val="26"/>
-          <w:szCs w:val="26"/>
-          <w:lang w:val="en-GB"/>
-        </w:rPr>
-        <w:t>, the system has no data about the user. When a user creates an account, its registration state becomes “Email not confirmed” and when he completes the registration by following instructions received by email the state becomes “Regular”.</w:t>
+        <w:t>. In that state the user doesn’t have an account and has not even started the registration process.</w:t>
+      </w:r>
+      <w:r>
+        <w:rPr>
+          <w:rFonts w:ascii="Cambria" w:hAnsi="Cambria" w:cs="Cambria"/>
+          <w:sz w:val="26"/>
+          <w:szCs w:val="26"/>
+          <w:lang w:val="en-GB"/>
+        </w:rPr>
+        <w:t xml:space="preserve"> So, as a consequence, the system has no data about the user. When a user creates an account, its registration state becomes “Email not confirmed” and when he completes the registration by following instructions received by email the state becomes “Regular”.</w:t>
       </w:r>
     </w:p>
     <w:p>
@@ -16439,27 +14615,7 @@
           <w:szCs w:val="26"/>
           <w:lang w:val="en-GB"/>
         </w:rPr>
-        <w:t xml:space="preserve">From that </w:t>
-      </w:r>
-      <w:proofErr w:type="gramStart"/>
-      <w:r>
-        <w:rPr>
-          <w:rFonts w:ascii="Cambria" w:hAnsi="Cambria" w:cs="Cambria"/>
-          <w:sz w:val="26"/>
-          <w:szCs w:val="26"/>
-          <w:lang w:val="en-GB"/>
-        </w:rPr>
-        <w:t>moment</w:t>
-      </w:r>
-      <w:proofErr w:type="gramEnd"/>
-      <w:r>
-        <w:rPr>
-          <w:rFonts w:ascii="Cambria" w:hAnsi="Cambria" w:cs="Cambria"/>
-          <w:sz w:val="26"/>
-          <w:szCs w:val="26"/>
-          <w:lang w:val="en-GB"/>
-        </w:rPr>
-        <w:t xml:space="preserve"> the user has access to all the functionalities offered by Travlendar+. From the state “Regular”, a user can decide to suspend or delete his account, changing its state respectively</w:t>
+        <w:t>From that moment the user has access to all the functionalities offered by Travlendar+. From the state “Regular”, a user can decide to suspend or delete his account, changing its state respectively</w:t>
       </w:r>
       <w:r>
         <w:rPr>
@@ -16535,27 +14691,7 @@
           <w:szCs w:val="36"/>
         </w:rPr>
         <w:lastRenderedPageBreak/>
-        <w:t xml:space="preserve">BPMN </w:t>
-      </w:r>
-      <w:proofErr w:type="spellStart"/>
-      <w:r>
-        <w:rPr>
-          <w:rFonts w:ascii="Cambria" w:hAnsi="Cambria" w:cs="Cambria"/>
-          <w:b/>
-          <w:sz w:val="32"/>
-          <w:szCs w:val="36"/>
-        </w:rPr>
-        <w:t>Diagrams</w:t>
-      </w:r>
-      <w:proofErr w:type="spellEnd"/>
-      <w:r>
-        <w:rPr>
-          <w:rFonts w:ascii="Cambria" w:hAnsi="Cambria" w:cs="Cambria"/>
-          <w:b/>
-          <w:sz w:val="32"/>
-          <w:szCs w:val="36"/>
-        </w:rPr>
-        <w:t xml:space="preserve"> </w:t>
+        <w:t xml:space="preserve">BPMN Diagrams </w:t>
       </w:r>
     </w:p>
     <w:p>
@@ -16649,27 +14785,7 @@
           <w:szCs w:val="26"/>
           <w:lang w:val="en-GB"/>
         </w:rPr>
-        <w:t xml:space="preserve"> the procedure that a user </w:t>
-      </w:r>
-      <w:proofErr w:type="gramStart"/>
-      <w:r>
-        <w:rPr>
-          <w:rFonts w:ascii="Cambria" w:hAnsi="Cambria" w:cs="Cambria"/>
-          <w:sz w:val="26"/>
-          <w:szCs w:val="26"/>
-          <w:lang w:val="en-GB"/>
-        </w:rPr>
-        <w:t>has to</w:t>
-      </w:r>
-      <w:proofErr w:type="gramEnd"/>
-      <w:r>
-        <w:rPr>
-          <w:rFonts w:ascii="Cambria" w:hAnsi="Cambria" w:cs="Cambria"/>
-          <w:sz w:val="26"/>
-          <w:szCs w:val="26"/>
-          <w:lang w:val="en-GB"/>
-        </w:rPr>
-        <w:t xml:space="preserve"> follow to log into Travlendar+.</w:t>
+        <w:t xml:space="preserve"> the procedure that a user has to follow to log into Travlendar+.</w:t>
       </w:r>
     </w:p>
     <w:p>
@@ -16859,19 +14975,8 @@
           <w:szCs w:val="36"/>
         </w:rPr>
         <w:lastRenderedPageBreak/>
-        <w:t xml:space="preserve">[BPMN2] Password </w:t>
-      </w:r>
-      <w:proofErr w:type="spellStart"/>
-      <w:r>
-        <w:rPr>
-          <w:rFonts w:ascii="Cambria" w:hAnsi="Cambria" w:cs="Cambria"/>
-          <w:b/>
-          <w:sz w:val="28"/>
-          <w:szCs w:val="36"/>
-        </w:rPr>
-        <w:t>Recovery</w:t>
-      </w:r>
-      <w:proofErr w:type="spellEnd"/>
+        <w:t>[BPMN2] Password Recovery</w:t>
+      </w:r>
       <w:r>
         <w:rPr>
           <w:rFonts w:ascii="Cambria" w:hAnsi="Cambria" w:cs="Cambria"/>
@@ -16950,27 +15055,7 @@
           <w:lang w:val="en-GB"/>
         </w:rPr>
         <w:lastRenderedPageBreak/>
-        <w:t xml:space="preserve">The BPMN diagram showed above </w:t>
-      </w:r>
-      <w:proofErr w:type="gramStart"/>
-      <w:r>
-        <w:rPr>
-          <w:rFonts w:ascii="Cambria" w:hAnsi="Cambria" w:cs="Cambria"/>
-          <w:sz w:val="26"/>
-          <w:szCs w:val="26"/>
-          <w:lang w:val="en-GB"/>
-        </w:rPr>
-        <w:t>( [</w:t>
-      </w:r>
-      <w:proofErr w:type="gramEnd"/>
-      <w:r>
-        <w:rPr>
-          <w:rFonts w:ascii="Cambria" w:hAnsi="Cambria" w:cs="Cambria"/>
-          <w:sz w:val="26"/>
-          <w:szCs w:val="26"/>
-          <w:lang w:val="en-GB"/>
-        </w:rPr>
-        <w:t xml:space="preserve"> BPMN2] ) describes the interaction required for a user to activate the password recovery procedure. The diagram is divided in 2 pools and 3 lanes in total. While the first pool represents the client side, basically the user and his device, the second pool represents the Server where data about users, preferences and calendars are stored.</w:t>
+        <w:t>The BPMN diagram showed above ( [ BPMN2] ) describes the interaction required for a user to activate the password recovery procedure. The diagram is divided in 2 pools and 3 lanes in total. While the first pool represents the client side, basically the user and his device, the second pool represents the Server where data about users, preferences and calendars are stored.</w:t>
       </w:r>
     </w:p>
     <w:p>
@@ -17019,27 +15104,7 @@
           <w:szCs w:val="26"/>
           <w:lang w:val="en-GB"/>
         </w:rPr>
-        <w:t xml:space="preserve">The 24H timer in the diagram that starts at this point models the fact that the customized URLs and instructions that have been sent to the user have a validity of 24 hours. After that time those can be considered expired and the user </w:t>
-      </w:r>
-      <w:proofErr w:type="gramStart"/>
-      <w:r>
-        <w:rPr>
-          <w:rFonts w:ascii="Cambria" w:hAnsi="Cambria" w:cs="Cambria"/>
-          <w:sz w:val="26"/>
-          <w:szCs w:val="26"/>
-          <w:lang w:val="en-GB"/>
-        </w:rPr>
-        <w:t>has to</w:t>
-      </w:r>
-      <w:proofErr w:type="gramEnd"/>
-      <w:r>
-        <w:rPr>
-          <w:rFonts w:ascii="Cambria" w:hAnsi="Cambria" w:cs="Cambria"/>
-          <w:sz w:val="26"/>
-          <w:szCs w:val="26"/>
-          <w:lang w:val="en-GB"/>
-        </w:rPr>
-        <w:t xml:space="preserve"> start a new process to change his password. </w:t>
+        <w:t xml:space="preserve">The 24H timer in the diagram that starts at this point models the fact that the customized URLs and instructions that have been sent to the user have a validity of 24 hours. After that time those can be considered expired and the user has to start a new process to change his password. </w:t>
       </w:r>
     </w:p>
     <w:p>
@@ -17059,27 +15124,7 @@
           <w:szCs w:val="26"/>
           <w:lang w:val="en-GB"/>
         </w:rPr>
-        <w:t xml:space="preserve">When a user follows the whole </w:t>
-      </w:r>
-      <w:proofErr w:type="gramStart"/>
-      <w:r>
-        <w:rPr>
-          <w:rFonts w:ascii="Cambria" w:hAnsi="Cambria" w:cs="Cambria"/>
-          <w:sz w:val="26"/>
-          <w:szCs w:val="26"/>
-          <w:lang w:val="en-GB"/>
-        </w:rPr>
-        <w:t>procedure</w:t>
-      </w:r>
-      <w:proofErr w:type="gramEnd"/>
-      <w:r>
-        <w:rPr>
-          <w:rFonts w:ascii="Cambria" w:hAnsi="Cambria" w:cs="Cambria"/>
-          <w:sz w:val="26"/>
-          <w:szCs w:val="26"/>
-          <w:lang w:val="en-GB"/>
-        </w:rPr>
-        <w:t xml:space="preserve"> and sets a new password, the system updates i</w:t>
+        <w:t>When a user follows the whole procedure and sets a new password, the system updates i</w:t>
       </w:r>
       <w:r>
         <w:rPr>
@@ -17133,10 +15178,8 @@
           <w:szCs w:val="36"/>
         </w:rPr>
         <w:lastRenderedPageBreak/>
-        <w:t xml:space="preserve">[BPMN3] </w:t>
-      </w:r>
-      <w:proofErr w:type="spellStart"/>
-      <w:proofErr w:type="gramStart"/>
+        <w:t xml:space="preserve">[BPMN3] Edit </w:t>
+      </w:r>
       <w:r>
         <w:rPr>
           <w:rFonts w:ascii="Cambria" w:hAnsi="Cambria" w:cs="Cambria"/>
@@ -17144,9 +15187,8 @@
           <w:sz w:val="28"/>
           <w:szCs w:val="36"/>
         </w:rPr>
-        <w:t>Edit</w:t>
-      </w:r>
-      <w:proofErr w:type="spellEnd"/>
+        <w:t xml:space="preserve"> </w:t>
+      </w:r>
       <w:r>
         <w:rPr>
           <w:rFonts w:ascii="Cambria" w:hAnsi="Cambria" w:cs="Cambria"/>
@@ -17154,35 +15196,7 @@
           <w:sz w:val="28"/>
           <w:szCs w:val="36"/>
         </w:rPr>
-        <w:t xml:space="preserve"> </w:t>
-      </w:r>
-      <w:r>
-        <w:rPr>
-          <w:rFonts w:ascii="Cambria" w:hAnsi="Cambria" w:cs="Cambria"/>
-          <w:b/>
-          <w:sz w:val="28"/>
-          <w:szCs w:val="36"/>
-        </w:rPr>
-        <w:t xml:space="preserve"> </w:t>
-      </w:r>
-      <w:r>
-        <w:rPr>
-          <w:rFonts w:ascii="Cambria" w:hAnsi="Cambria" w:cs="Cambria"/>
-          <w:b/>
-          <w:sz w:val="28"/>
-          <w:szCs w:val="36"/>
-        </w:rPr>
-        <w:t>an</w:t>
-      </w:r>
-      <w:proofErr w:type="gramEnd"/>
-      <w:r>
-        <w:rPr>
-          <w:rFonts w:ascii="Cambria" w:hAnsi="Cambria" w:cs="Cambria"/>
-          <w:b/>
-          <w:sz w:val="28"/>
-          <w:szCs w:val="36"/>
-        </w:rPr>
-        <w:t xml:space="preserve"> Activity</w:t>
+        <w:t>an Activity</w:t>
       </w:r>
     </w:p>
     <w:p>
@@ -17241,27 +15255,7 @@
           <w:lang w:val="en-GB"/>
         </w:rPr>
         <w:lastRenderedPageBreak/>
-        <w:t xml:space="preserve">The BPMN diagram showed above </w:t>
-      </w:r>
-      <w:proofErr w:type="gramStart"/>
-      <w:r>
-        <w:rPr>
-          <w:rFonts w:ascii="Cambria" w:hAnsi="Cambria" w:cs="Cambria"/>
-          <w:sz w:val="26"/>
-          <w:szCs w:val="26"/>
-          <w:lang w:val="en-GB"/>
-        </w:rPr>
-        <w:t>( [</w:t>
-      </w:r>
-      <w:proofErr w:type="gramEnd"/>
-      <w:r>
-        <w:rPr>
-          <w:rFonts w:ascii="Cambria" w:hAnsi="Cambria" w:cs="Cambria"/>
-          <w:sz w:val="26"/>
-          <w:szCs w:val="26"/>
-          <w:lang w:val="en-GB"/>
-        </w:rPr>
-        <w:t xml:space="preserve"> BPMN3] ) describes the interaction required for a user to edit an already existing activity. The diagram is divided in 2 pools and 3 lanes in total. While the first pool represents the client side, basically the user and his device, the second pool represents the Server where data about users, preferences and calendars are stored. </w:t>
+        <w:t xml:space="preserve">The BPMN diagram showed above ( [ BPMN3] ) describes the interaction required for a user to edit an already existing activity. The diagram is divided in 2 pools and 3 lanes in total. While the first pool represents the client side, basically the user and his device, the second pool represents the Server where data about users, preferences and calendars are stored. </w:t>
       </w:r>
     </w:p>
     <w:p>
@@ -17286,27 +15280,7 @@
           <w:szCs w:val="26"/>
           <w:lang w:val="en-GB"/>
         </w:rPr>
-        <w:t xml:space="preserve">The reach the functionality, the user </w:t>
-      </w:r>
-      <w:proofErr w:type="gramStart"/>
-      <w:r>
-        <w:rPr>
-          <w:rFonts w:ascii="Cambria" w:hAnsi="Cambria" w:cs="Cambria"/>
-          <w:sz w:val="26"/>
-          <w:szCs w:val="26"/>
-          <w:lang w:val="en-GB"/>
-        </w:rPr>
-        <w:t>has to</w:t>
-      </w:r>
-      <w:proofErr w:type="gramEnd"/>
-      <w:r>
-        <w:rPr>
-          <w:rFonts w:ascii="Cambria" w:hAnsi="Cambria" w:cs="Cambria"/>
-          <w:sz w:val="26"/>
-          <w:szCs w:val="26"/>
-          <w:lang w:val="en-GB"/>
-        </w:rPr>
-        <w:t xml:space="preserve"> request the calendar and select the activity. Though those operations are not directly involved in this process, they have been represented anyway to clarify that the calendar is updated locally before it is showed to the user. This happens because we want to avoid inconsistencies between the local calendar and data stored in the server. When the user inserts the new activity data, locally it’s checked if they’re correct and</w:t>
+        <w:t>The reach the functionality, the user has to request the calendar and select the activity. Though those operations are not directly involved in this process, they have been represented anyway to clarify that the calendar is updated locally before it is showed to the user. This happens because we want to avoid inconsistencies between the local calendar and data stored in the server. When the user inserts the new activity data, locally it’s checked if they’re correct and</w:t>
       </w:r>
       <w:r>
         <w:rPr>
@@ -17721,87 +15695,7 @@
           <w:szCs w:val="28"/>
           <w:lang w:val="en-GB"/>
         </w:rPr>
-        <w:t xml:space="preserve"> and the database server (</w:t>
-      </w:r>
-      <w:r>
-        <w:rPr>
-          <w:rFonts w:ascii="Cambria" w:hAnsi="Cambria" w:cs="Cambria"/>
-          <w:color w:val="FF0000"/>
-          <w:sz w:val="28"/>
-          <w:szCs w:val="28"/>
-          <w:lang w:val="en-GB"/>
-        </w:rPr>
-        <w:t>maybe are the same</w:t>
-      </w:r>
-      <w:r>
-        <w:rPr>
-          <w:rFonts w:ascii="Cambria" w:hAnsi="Cambria" w:cs="Cambria"/>
-          <w:color w:val="FF0000"/>
-          <w:sz w:val="28"/>
-          <w:szCs w:val="28"/>
-          <w:lang w:val="en-GB"/>
-        </w:rPr>
-        <w:t>-</w:t>
-      </w:r>
-      <w:r>
-        <w:rPr>
-          <w:rFonts w:ascii="Cambria" w:hAnsi="Cambria" w:cs="Cambria"/>
-          <w:color w:val="FF0000"/>
-          <w:sz w:val="28"/>
-          <w:szCs w:val="28"/>
-          <w:lang w:val="en-GB"/>
-        </w:rPr>
-        <w:t>&gt;</w:t>
-      </w:r>
-      <w:r>
-        <w:rPr>
-          <w:rFonts w:ascii="Cambria" w:hAnsi="Cambria" w:cs="Cambria"/>
-          <w:color w:val="FF0000"/>
-          <w:sz w:val="28"/>
-          <w:szCs w:val="28"/>
-          <w:lang w:val="en-GB"/>
-        </w:rPr>
-        <w:t>hardware</w:t>
-      </w:r>
-      <w:r>
-        <w:rPr>
-          <w:rFonts w:ascii="Cambria" w:hAnsi="Cambria" w:cs="Cambria"/>
-          <w:color w:val="FF0000"/>
-          <w:sz w:val="28"/>
-          <w:szCs w:val="28"/>
-          <w:lang w:val="en-GB"/>
-        </w:rPr>
-        <w:t xml:space="preserve"> </w:t>
-      </w:r>
-      <w:r>
-        <w:rPr>
-          <w:rFonts w:ascii="Cambria" w:hAnsi="Cambria" w:cs="Cambria"/>
-          <w:color w:val="FF0000"/>
-          <w:sz w:val="28"/>
-          <w:szCs w:val="28"/>
-          <w:lang w:val="en-GB"/>
-        </w:rPr>
-        <w:t>interfaces??</w:t>
-      </w:r>
-      <w:r>
-        <w:rPr>
-          <w:rFonts w:ascii="Cambria" w:hAnsi="Cambria" w:cs="Cambria"/>
-          <w:color w:val="FF0000"/>
-          <w:sz w:val="28"/>
-          <w:szCs w:val="28"/>
-          <w:lang w:val="en-GB"/>
-        </w:rPr>
-        <w:t>)</w:t>
-      </w:r>
-      <w:r>
-        <w:rPr>
-          <w:rFonts w:ascii="Cambria" w:hAnsi="Cambria" w:cs="Cambria"/>
-          <w:color w:val="FF0000"/>
-          <w:sz w:val="28"/>
-          <w:szCs w:val="28"/>
-          <w:lang w:val="en-GB"/>
-        </w:rPr>
-        <w:t xml:space="preserve"> </w:t>
+        <w:t xml:space="preserve"> and the database server </w:t>
       </w:r>
       <w:r>
         <w:rPr>
@@ -17944,27 +15838,7 @@
           <w:szCs w:val="28"/>
           <w:lang w:val="en-GB"/>
         </w:rPr>
-        <w:t xml:space="preserve">system should be highly scalable, </w:t>
-      </w:r>
-      <w:proofErr w:type="gramStart"/>
-      <w:r>
-        <w:rPr>
-          <w:rFonts w:ascii="Cambria" w:hAnsi="Cambria" w:cs="Cambria"/>
-          <w:sz w:val="28"/>
-          <w:szCs w:val="28"/>
-          <w:lang w:val="en-GB"/>
-        </w:rPr>
-        <w:t>in order to</w:t>
-      </w:r>
-      <w:proofErr w:type="gramEnd"/>
-      <w:r>
-        <w:rPr>
-          <w:rFonts w:ascii="Cambria" w:hAnsi="Cambria" w:cs="Cambria"/>
-          <w:sz w:val="28"/>
-          <w:szCs w:val="28"/>
-          <w:lang w:val="en-GB"/>
-        </w:rPr>
-        <w:t xml:space="preserve"> face a great </w:t>
+        <w:t xml:space="preserve">system should be highly scalable, in order to face a great </w:t>
       </w:r>
       <w:r>
         <w:rPr>
@@ -18126,7 +16000,6 @@
           <w:lang w:val="en-GB"/>
         </w:rPr>
       </w:pPr>
-      <w:proofErr w:type="gramStart"/>
       <w:r>
         <w:rPr>
           <w:rFonts w:ascii="Cambria" w:hAnsi="Cambria" w:cs="Cambria"/>
@@ -18134,9 +16007,8 @@
           <w:szCs w:val="28"/>
           <w:lang w:val="en-GB"/>
         </w:rPr>
-        <w:t>In order to</w:t>
-      </w:r>
-      <w:proofErr w:type="gramEnd"/>
+        <w:t>In order to guarantee integrity and authenticity both passwords and server’s disks will be encrypted. To ensure c</w:t>
+      </w:r>
       <w:r>
         <w:rPr>
           <w:rFonts w:ascii="Cambria" w:hAnsi="Cambria" w:cs="Cambria"/>
@@ -18144,7 +16016,7 @@
           <w:szCs w:val="28"/>
           <w:lang w:val="en-GB"/>
         </w:rPr>
-        <w:t xml:space="preserve"> guarantee integrity and authenticity both passwords and server’s disks will be encrypted. To ensure c</w:t>
+        <w:t xml:space="preserve">onfidentiality and authenticity </w:t>
       </w:r>
       <w:r>
         <w:rPr>
@@ -18153,7 +16025,7 @@
           <w:szCs w:val="28"/>
           <w:lang w:val="en-GB"/>
         </w:rPr>
-        <w:t xml:space="preserve">onfidentiality and authenticity </w:t>
+        <w:t>web communication</w:t>
       </w:r>
       <w:r>
         <w:rPr>
@@ -18162,7 +16034,7 @@
           <w:szCs w:val="28"/>
           <w:lang w:val="en-GB"/>
         </w:rPr>
-        <w:t>web communication</w:t>
+        <w:t>s</w:t>
       </w:r>
       <w:r>
         <w:rPr>
@@ -18171,7 +16043,7 @@
           <w:szCs w:val="28"/>
           <w:lang w:val="en-GB"/>
         </w:rPr>
-        <w:t>s</w:t>
+        <w:t xml:space="preserve"> will be encrypted</w:t>
       </w:r>
       <w:r>
         <w:rPr>
@@ -18180,7 +16052,7 @@
           <w:szCs w:val="28"/>
           <w:lang w:val="en-GB"/>
         </w:rPr>
-        <w:t xml:space="preserve"> will be encrypted</w:t>
+        <w:t xml:space="preserve">. The system will guarantee also </w:t>
       </w:r>
       <w:r>
         <w:rPr>
@@ -18189,7 +16061,7 @@
           <w:szCs w:val="28"/>
           <w:lang w:val="en-GB"/>
         </w:rPr>
-        <w:t xml:space="preserve">. The system will guarantee also </w:t>
+        <w:t xml:space="preserve">that only registered, </w:t>
       </w:r>
       <w:r>
         <w:rPr>
@@ -18198,28 +16070,28 @@
           <w:szCs w:val="28"/>
           <w:lang w:val="en-GB"/>
         </w:rPr>
-        <w:t xml:space="preserve">that only registered, </w:t>
-      </w:r>
-      <w:r>
+        <w:t>authenticated users will have access to the system.</w:t>
+      </w:r>
+    </w:p>
+    <w:p>
+      <w:pPr>
+        <w:ind w:left="1416"/>
         <w:rPr>
           <w:rFonts w:ascii="Cambria" w:hAnsi="Cambria" w:cs="Cambria"/>
           <w:sz w:val="28"/>
           <w:szCs w:val="28"/>
           <w:lang w:val="en-GB"/>
         </w:rPr>
-        <w:t>authenticated users will have access to the system.</w:t>
-      </w:r>
-    </w:p>
-    <w:p>
-      <w:pPr>
-        <w:ind w:left="1416"/>
+      </w:pPr>
+      <w:r>
         <w:rPr>
           <w:rFonts w:ascii="Cambria" w:hAnsi="Cambria" w:cs="Cambria"/>
           <w:sz w:val="28"/>
           <w:szCs w:val="28"/>
           <w:lang w:val="en-GB"/>
         </w:rPr>
-      </w:pPr>
+        <w:t xml:space="preserve">Furthermore, the system should be tough </w:t>
+      </w:r>
       <w:r>
         <w:rPr>
           <w:rFonts w:ascii="Cambria" w:hAnsi="Cambria" w:cs="Cambria"/>
@@ -18227,7 +16099,7 @@
           <w:szCs w:val="28"/>
           <w:lang w:val="en-GB"/>
         </w:rPr>
-        <w:t xml:space="preserve">Furthermore, the system should be tough </w:t>
+        <w:t xml:space="preserve">enough </w:t>
       </w:r>
       <w:r>
         <w:rPr>
@@ -18236,7 +16108,7 @@
           <w:szCs w:val="28"/>
           <w:lang w:val="en-GB"/>
         </w:rPr>
-        <w:t xml:space="preserve">enough </w:t>
+        <w:t>against natural misfortunes</w:t>
       </w:r>
       <w:r>
         <w:rPr>
@@ -18245,7 +16117,7 @@
           <w:szCs w:val="28"/>
           <w:lang w:val="en-GB"/>
         </w:rPr>
-        <w:t>against natural misfortunes</w:t>
+        <w:t xml:space="preserve"> (such as fire, floods, earthquakes </w:t>
       </w:r>
       <w:r>
         <w:rPr>
@@ -18254,7 +16126,7 @@
           <w:szCs w:val="28"/>
           <w:lang w:val="en-GB"/>
         </w:rPr>
-        <w:t xml:space="preserve"> (such as fire, floods, earthquakes </w:t>
+        <w:t>etc.</w:t>
       </w:r>
       <w:r>
         <w:rPr>
@@ -18263,7 +16135,7 @@
           <w:szCs w:val="28"/>
           <w:lang w:val="en-GB"/>
         </w:rPr>
-        <w:t>etc.</w:t>
+        <w:t>)</w:t>
       </w:r>
       <w:r>
         <w:rPr>
@@ -18272,7 +16144,7 @@
           <w:szCs w:val="28"/>
           <w:lang w:val="en-GB"/>
         </w:rPr>
-        <w:t>)</w:t>
+        <w:t xml:space="preserve">, </w:t>
       </w:r>
       <w:r>
         <w:rPr>
@@ -18281,36 +16153,7 @@
           <w:szCs w:val="28"/>
           <w:lang w:val="en-GB"/>
         </w:rPr>
-        <w:t xml:space="preserve">, </w:t>
-      </w:r>
-      <w:r>
-        <w:rPr>
-          <w:rFonts w:ascii="Cambria" w:hAnsi="Cambria" w:cs="Cambria"/>
-          <w:sz w:val="28"/>
-          <w:szCs w:val="28"/>
-          <w:lang w:val="en-GB"/>
-        </w:rPr>
-        <w:t xml:space="preserve">so adequate prevention will be </w:t>
-      </w:r>
-      <w:proofErr w:type="gramStart"/>
-      <w:r>
-        <w:rPr>
-          <w:rFonts w:ascii="Cambria" w:hAnsi="Cambria" w:cs="Cambria"/>
-          <w:sz w:val="28"/>
-          <w:szCs w:val="28"/>
-          <w:lang w:val="en-GB"/>
-        </w:rPr>
-        <w:t>taken into account</w:t>
-      </w:r>
-      <w:proofErr w:type="gramEnd"/>
-      <w:r>
-        <w:rPr>
-          <w:rFonts w:ascii="Cambria" w:hAnsi="Cambria" w:cs="Cambria"/>
-          <w:sz w:val="28"/>
-          <w:szCs w:val="28"/>
-          <w:lang w:val="en-GB"/>
-        </w:rPr>
-        <w:t>.</w:t>
+        <w:t>so adequate prevention will be taken into account.</w:t>
       </w:r>
     </w:p>
     <w:p>
@@ -18402,46 +16245,6 @@
           <w:lang w:val="en-GB"/>
         </w:rPr>
         <w:t xml:space="preserve">programming language will be used, for instance Java </w:t>
-      </w:r>
-      <w:r>
-        <w:rPr>
-          <w:rFonts w:ascii="Cambria" w:hAnsi="Cambria" w:cs="Cambria"/>
-          <w:color w:val="FF0000"/>
-          <w:sz w:val="28"/>
-          <w:szCs w:val="28"/>
-          <w:lang w:val="en-GB"/>
-        </w:rPr>
-        <w:t>(OPPURE different ver</w:t>
-      </w:r>
-      <w:r>
-        <w:rPr>
-          <w:rFonts w:ascii="Cambria" w:hAnsi="Cambria" w:cs="Cambria"/>
-          <w:color w:val="FF0000"/>
-          <w:sz w:val="28"/>
-          <w:szCs w:val="28"/>
-          <w:lang w:val="en-GB"/>
-        </w:rPr>
-        <w:t>sions of Travlendar+ will be developed to fit most common desktop and mobile OSs</w:t>
-      </w:r>
-      <w:r>
-        <w:rPr>
-          <w:rFonts w:ascii="Cambria" w:hAnsi="Cambria" w:cs="Cambria"/>
-          <w:color w:val="FF0000"/>
-          <w:sz w:val="28"/>
-          <w:szCs w:val="28"/>
-          <w:lang w:val="en-GB"/>
-        </w:rPr>
-        <w:t>)</w:t>
-      </w:r>
-      <w:r>
-        <w:rPr>
-          <w:rFonts w:ascii="Cambria" w:hAnsi="Cambria" w:cs="Cambria"/>
-          <w:color w:val="FF0000"/>
-          <w:sz w:val="28"/>
-          <w:szCs w:val="28"/>
-          <w:lang w:val="en-GB"/>
-        </w:rPr>
-        <w:t>.</w:t>
       </w:r>
     </w:p>
     <w:p>
@@ -18579,27 +16382,7 @@
           <w:szCs w:val="26"/>
           <w:lang w:val="en-GB"/>
         </w:rPr>
-        <w:t xml:space="preserve">This section will provide detailed information about the </w:t>
-      </w:r>
-      <w:proofErr w:type="spellStart"/>
-      <w:r>
-        <w:rPr>
-          <w:rFonts w:ascii="Cambria" w:hAnsi="Cambria" w:cs="Cambria"/>
-          <w:sz w:val="26"/>
-          <w:szCs w:val="26"/>
-          <w:lang w:val="en-GB"/>
-        </w:rPr>
-        <w:t>nomver</w:t>
-      </w:r>
-      <w:proofErr w:type="spellEnd"/>
-      <w:r>
-        <w:rPr>
-          <w:rFonts w:ascii="Cambria" w:hAnsi="Cambria" w:cs="Cambria"/>
-          <w:sz w:val="26"/>
-          <w:szCs w:val="26"/>
-          <w:lang w:val="en-GB"/>
-        </w:rPr>
-        <w:t xml:space="preserve"> of hours spent on this document.</w:t>
+        <w:t>This section will provide detailed information about the nomver of hours spent on this document.</w:t>
       </w:r>
     </w:p>
     <w:p>
@@ -18638,20 +16421,8 @@
           <w:szCs w:val="26"/>
           <w:lang w:val="en-GB"/>
         </w:rPr>
-        <w:t xml:space="preserve">Matteo </w:t>
-      </w:r>
-      <w:proofErr w:type="spellStart"/>
-      <w:r>
-        <w:rPr>
-          <w:rFonts w:ascii="Cambria" w:hAnsi="Cambria" w:cs="Cambria"/>
-          <w:b/>
-          <w:sz w:val="26"/>
-          <w:szCs w:val="26"/>
-          <w:lang w:val="en-GB"/>
-        </w:rPr>
-        <w:t>Biasiel</w:t>
-      </w:r>
-      <w:proofErr w:type="spellEnd"/>
+        <w:t>Matteo Biasiel</w:t>
+      </w:r>
       <w:r>
         <w:rPr>
           <w:rFonts w:ascii="Cambria" w:hAnsi="Cambria" w:cs="Cambria"/>
@@ -18667,25 +16438,7 @@
           <w:sz w:val="26"/>
           <w:szCs w:val="26"/>
         </w:rPr>
-        <w:t xml:space="preserve">, </w:t>
-      </w:r>
-      <w:proofErr w:type="spellStart"/>
-      <w:r>
-        <w:rPr>
-          <w:rFonts w:ascii="Cambria" w:hAnsi="Cambria" w:cs="Cambria"/>
-          <w:sz w:val="26"/>
-          <w:szCs w:val="26"/>
-        </w:rPr>
-        <w:t>matr</w:t>
-      </w:r>
-      <w:proofErr w:type="spellEnd"/>
-      <w:r>
-        <w:rPr>
-          <w:rFonts w:ascii="Cambria" w:hAnsi="Cambria" w:cs="Cambria"/>
-          <w:sz w:val="26"/>
-          <w:szCs w:val="26"/>
-        </w:rPr>
-        <w:t>. 893590</w:t>
+        <w:t>, matr. 893590</w:t>
       </w:r>
     </w:p>
     <w:tbl>
@@ -18716,7 +16469,6 @@
                 <w:szCs w:val="26"/>
               </w:rPr>
             </w:pPr>
-            <w:proofErr w:type="spellStart"/>
             <w:r>
               <w:rPr>
                 <w:rFonts w:ascii="Cambria" w:hAnsi="Cambria" w:cs="Cambria"/>
@@ -18724,17 +16476,7 @@
                 <w:sz w:val="26"/>
                 <w:szCs w:val="26"/>
               </w:rPr>
-              <w:t>Section</w:t>
-            </w:r>
-            <w:proofErr w:type="spellEnd"/>
-            <w:r>
-              <w:rPr>
-                <w:rFonts w:ascii="Cambria" w:hAnsi="Cambria" w:cs="Cambria"/>
-                <w:b/>
-                <w:sz w:val="26"/>
-                <w:szCs w:val="26"/>
-              </w:rPr>
-              <w:t>(s)</w:t>
+              <w:t>Section(s)</w:t>
             </w:r>
           </w:p>
         </w:tc>
@@ -18754,7 +16496,6 @@
                 <w:szCs w:val="26"/>
               </w:rPr>
             </w:pPr>
-            <w:proofErr w:type="spellStart"/>
             <w:r>
               <w:rPr>
                 <w:rFonts w:ascii="Cambria" w:hAnsi="Cambria" w:cs="Cambria"/>
@@ -18762,17 +16503,7 @@
                 <w:sz w:val="26"/>
                 <w:szCs w:val="26"/>
               </w:rPr>
-              <w:t>Number</w:t>
-            </w:r>
-            <w:proofErr w:type="spellEnd"/>
-            <w:r>
-              <w:rPr>
-                <w:rFonts w:ascii="Cambria" w:hAnsi="Cambria" w:cs="Cambria"/>
-                <w:b/>
-                <w:sz w:val="26"/>
-                <w:szCs w:val="26"/>
-              </w:rPr>
-              <w:t xml:space="preserve"> of hours</w:t>
+              <w:t>Number of hours</w:t>
             </w:r>
           </w:p>
         </w:tc>
@@ -18811,7 +16542,6 @@
               </w:rPr>
               <w:t xml:space="preserve">-oct-17 </w:t>
             </w:r>
-            <w:proofErr w:type="spellStart"/>
             <w:r>
               <w:rPr>
                 <w:rFonts w:ascii="Cambria" w:hAnsi="Cambria" w:cs="Cambria"/>
@@ -18820,7 +16550,6 @@
               </w:rPr>
               <w:t>Introduction</w:t>
             </w:r>
-            <w:proofErr w:type="spellEnd"/>
           </w:p>
         </w:tc>
         <w:tc>
@@ -18872,9 +16601,8 @@
                 <w:szCs w:val="26"/>
                 <w:lang w:val="en-GB"/>
               </w:rPr>
-              <w:t>7-oct-</w:t>
+              <w:t xml:space="preserve">7-oct-17 </w:t>
             </w:r>
-            <w:proofErr w:type="gramStart"/>
             <w:r>
               <w:rPr>
                 <w:rFonts w:asciiTheme="majorHAnsi" w:hAnsiTheme="majorHAnsi"/>
@@ -18882,46 +16610,16 @@
                 <w:szCs w:val="26"/>
                 <w:lang w:val="en-GB"/>
               </w:rPr>
-              <w:t xml:space="preserve">17 </w:t>
-            </w:r>
-            <w:r>
-              <w:rPr>
-                <w:rFonts w:asciiTheme="majorHAnsi" w:hAnsiTheme="majorHAnsi"/>
-                <w:sz w:val="26"/>
-                <w:szCs w:val="26"/>
-                <w:lang w:val="en-GB"/>
-              </w:rPr>
               <w:t xml:space="preserve"> </w:t>
             </w:r>
-            <w:proofErr w:type="spellStart"/>
             <w:r>
               <w:rPr>
                 <w:rFonts w:ascii="Cambria" w:hAnsi="Cambria" w:cs="Cambria"/>
                 <w:sz w:val="26"/>
                 <w:szCs w:val="26"/>
               </w:rPr>
-              <w:t>Overall</w:t>
+              <w:t>Overall Description</w:t>
             </w:r>
-            <w:proofErr w:type="spellEnd"/>
-            <w:proofErr w:type="gramEnd"/>
-            <w:r>
-              <w:rPr>
-                <w:rFonts w:ascii="Cambria" w:hAnsi="Cambria" w:cs="Cambria"/>
-                <w:sz w:val="26"/>
-                <w:szCs w:val="26"/>
-              </w:rPr>
-              <w:t xml:space="preserve"> </w:t>
-            </w:r>
-            <w:proofErr w:type="spellStart"/>
-            <w:r>
-              <w:rPr>
-                <w:rFonts w:ascii="Cambria" w:hAnsi="Cambria" w:cs="Cambria"/>
-                <w:sz w:val="26"/>
-                <w:szCs w:val="26"/>
-              </w:rPr>
-              <w:t>Description</w:t>
-            </w:r>
-            <w:proofErr w:type="spellEnd"/>
           </w:p>
         </w:tc>
         <w:tc>
@@ -18982,9 +16680,8 @@
                 <w:szCs w:val="26"/>
                 <w:lang w:val="en-GB"/>
               </w:rPr>
-              <w:t>-oct-</w:t>
+              <w:t xml:space="preserve">-oct-17 </w:t>
             </w:r>
-            <w:proofErr w:type="gramStart"/>
             <w:r>
               <w:rPr>
                 <w:rFonts w:asciiTheme="majorHAnsi" w:hAnsiTheme="majorHAnsi"/>
@@ -18992,46 +16689,16 @@
                 <w:szCs w:val="26"/>
                 <w:lang w:val="en-GB"/>
               </w:rPr>
-              <w:t xml:space="preserve">17 </w:t>
-            </w:r>
-            <w:r>
-              <w:rPr>
-                <w:rFonts w:asciiTheme="majorHAnsi" w:hAnsiTheme="majorHAnsi"/>
-                <w:sz w:val="26"/>
-                <w:szCs w:val="26"/>
-                <w:lang w:val="en-GB"/>
-              </w:rPr>
               <w:t xml:space="preserve"> </w:t>
             </w:r>
-            <w:proofErr w:type="spellStart"/>
             <w:r>
               <w:rPr>
                 <w:rFonts w:ascii="Cambria" w:hAnsi="Cambria" w:cs="Cambria"/>
                 <w:sz w:val="26"/>
                 <w:szCs w:val="26"/>
               </w:rPr>
-              <w:t>Overall</w:t>
+              <w:t>Overall Description</w:t>
             </w:r>
-            <w:proofErr w:type="spellEnd"/>
-            <w:proofErr w:type="gramEnd"/>
-            <w:r>
-              <w:rPr>
-                <w:rFonts w:ascii="Cambria" w:hAnsi="Cambria" w:cs="Cambria"/>
-                <w:sz w:val="26"/>
-                <w:szCs w:val="26"/>
-              </w:rPr>
-              <w:t xml:space="preserve"> </w:t>
-            </w:r>
-            <w:proofErr w:type="spellStart"/>
-            <w:r>
-              <w:rPr>
-                <w:rFonts w:ascii="Cambria" w:hAnsi="Cambria" w:cs="Cambria"/>
-                <w:sz w:val="26"/>
-                <w:szCs w:val="26"/>
-              </w:rPr>
-              <w:t>Description</w:t>
-            </w:r>
-            <w:proofErr w:type="spellEnd"/>
           </w:p>
         </w:tc>
         <w:tc>
@@ -19134,18 +16801,8 @@
                 <w:sz w:val="26"/>
                 <w:szCs w:val="26"/>
               </w:rPr>
-              <w:t xml:space="preserve">10-oct-17 </w:t>
+              <w:t>10-oct-17 Requirements</w:t>
             </w:r>
-            <w:proofErr w:type="spellStart"/>
-            <w:r>
-              <w:rPr>
-                <w:rFonts w:ascii="Cambria" w:hAnsi="Cambria" w:cs="Cambria"/>
-                <w:sz w:val="26"/>
-                <w:szCs w:val="26"/>
-              </w:rPr>
-              <w:t>Requirements</w:t>
-            </w:r>
-            <w:proofErr w:type="spellEnd"/>
           </w:p>
         </w:tc>
         <w:tc>
@@ -19196,25 +16853,7 @@
                 <w:sz w:val="26"/>
                 <w:szCs w:val="26"/>
               </w:rPr>
-              <w:t xml:space="preserve">10-oct-17 </w:t>
-            </w:r>
-            <w:proofErr w:type="spellStart"/>
-            <w:r>
-              <w:rPr>
-                <w:rFonts w:ascii="Cambria" w:hAnsi="Cambria" w:cs="Cambria"/>
-                <w:sz w:val="26"/>
-                <w:szCs w:val="26"/>
-              </w:rPr>
-              <w:t>Statechart</w:t>
-            </w:r>
-            <w:proofErr w:type="spellEnd"/>
-            <w:r>
-              <w:rPr>
-                <w:rFonts w:ascii="Cambria" w:hAnsi="Cambria" w:cs="Cambria"/>
-                <w:sz w:val="26"/>
-                <w:szCs w:val="26"/>
-              </w:rPr>
-              <w:t xml:space="preserve"> </w:t>
+              <w:t xml:space="preserve">10-oct-17 Statechart </w:t>
             </w:r>
           </w:p>
         </w:tc>
@@ -19438,18 +17077,8 @@
                 <w:sz w:val="26"/>
                 <w:szCs w:val="26"/>
               </w:rPr>
-              <w:t xml:space="preserve">14-oct-17 </w:t>
+              <w:t>14-oct-17 Alloy</w:t>
             </w:r>
-            <w:proofErr w:type="spellStart"/>
-            <w:r>
-              <w:rPr>
-                <w:rFonts w:ascii="Cambria" w:hAnsi="Cambria" w:cs="Cambria"/>
-                <w:sz w:val="26"/>
-                <w:szCs w:val="26"/>
-              </w:rPr>
-              <w:t>Alloy</w:t>
-            </w:r>
-            <w:proofErr w:type="spellEnd"/>
           </w:p>
         </w:tc>
         <w:tc>
@@ -19522,25 +17151,14 @@
         </w:rPr>
         <w:t xml:space="preserve">Mattia Di Fatta, </w:t>
       </w:r>
-      <w:proofErr w:type="spellStart"/>
-      <w:r>
-        <w:rPr>
-          <w:rFonts w:ascii="Cambria" w:hAnsi="Cambria" w:cs="Cambria"/>
-          <w:sz w:val="26"/>
-          <w:szCs w:val="26"/>
-          <w:lang w:val="en-GB"/>
-        </w:rPr>
-        <w:t>matr</w:t>
-      </w:r>
-      <w:proofErr w:type="spellEnd"/>
-      <w:r>
-        <w:rPr>
-          <w:rFonts w:ascii="Cambria" w:hAnsi="Cambria" w:cs="Cambria"/>
-          <w:sz w:val="26"/>
-          <w:szCs w:val="26"/>
-          <w:lang w:val="en-GB"/>
-        </w:rPr>
-        <w:t>. 893608</w:t>
+      <w:r>
+        <w:rPr>
+          <w:rFonts w:ascii="Cambria" w:hAnsi="Cambria" w:cs="Cambria"/>
+          <w:sz w:val="26"/>
+          <w:szCs w:val="26"/>
+          <w:lang w:val="en-GB"/>
+        </w:rPr>
+        <w:t>matr. 893608</w:t>
       </w:r>
     </w:p>
     <w:tbl>
@@ -19677,9 +17295,8 @@
                 <w:szCs w:val="26"/>
                 <w:lang w:val="en-GB"/>
               </w:rPr>
-              <w:t>8-oct-</w:t>
+              <w:t xml:space="preserve">8-oct-17  </w:t>
             </w:r>
-            <w:proofErr w:type="gramStart"/>
             <w:r>
               <w:rPr>
                 <w:rFonts w:asciiTheme="majorHAnsi" w:hAnsiTheme="majorHAnsi"/>
@@ -19687,26 +17304,7 @@
                 <w:szCs w:val="26"/>
                 <w:lang w:val="en-GB"/>
               </w:rPr>
-              <w:t xml:space="preserve">17  </w:t>
-            </w:r>
-            <w:r>
-              <w:rPr>
-                <w:rFonts w:asciiTheme="majorHAnsi" w:hAnsiTheme="majorHAnsi"/>
-                <w:sz w:val="26"/>
-                <w:szCs w:val="26"/>
-                <w:lang w:val="en-GB"/>
-              </w:rPr>
-              <w:t>Specific</w:t>
-            </w:r>
-            <w:proofErr w:type="gramEnd"/>
-            <w:r>
-              <w:rPr>
-                <w:rFonts w:asciiTheme="majorHAnsi" w:hAnsiTheme="majorHAnsi"/>
-                <w:sz w:val="26"/>
-                <w:szCs w:val="26"/>
-                <w:lang w:val="en-GB"/>
-              </w:rPr>
-              <w:t xml:space="preserve"> requirements</w:t>
+              <w:t>Specific requirements</w:t>
             </w:r>
           </w:p>
         </w:tc>
@@ -20205,25 +17803,14 @@
         </w:rPr>
         <w:t xml:space="preserve">, </w:t>
       </w:r>
-      <w:proofErr w:type="spellStart"/>
-      <w:r>
-        <w:rPr>
-          <w:rFonts w:ascii="Cambria" w:hAnsi="Cambria" w:cs="Cambria"/>
-          <w:sz w:val="26"/>
-          <w:szCs w:val="26"/>
-          <w:lang w:val="en-GB"/>
-        </w:rPr>
-        <w:t>matr</w:t>
-      </w:r>
-      <w:proofErr w:type="spellEnd"/>
-      <w:r>
-        <w:rPr>
-          <w:rFonts w:ascii="Cambria" w:hAnsi="Cambria" w:cs="Cambria"/>
-          <w:sz w:val="26"/>
-          <w:szCs w:val="26"/>
-          <w:lang w:val="en-GB"/>
-        </w:rPr>
-        <w:t xml:space="preserve">. </w:t>
+      <w:r>
+        <w:rPr>
+          <w:rFonts w:ascii="Cambria" w:hAnsi="Cambria" w:cs="Cambria"/>
+          <w:sz w:val="26"/>
+          <w:szCs w:val="26"/>
+          <w:lang w:val="en-GB"/>
+        </w:rPr>
+        <w:t xml:space="preserve">matr. </w:t>
       </w:r>
       <w:r>
         <w:rPr>
@@ -20337,34 +17924,14 @@
               </w:rPr>
               <w:t xml:space="preserve">-oct-17 </w:t>
             </w:r>
-            <w:proofErr w:type="spellStart"/>
             <w:r>
               <w:rPr>
                 <w:rFonts w:ascii="Cambria" w:hAnsi="Cambria" w:cs="Cambria"/>
                 <w:sz w:val="26"/>
                 <w:szCs w:val="26"/>
               </w:rPr>
-              <w:t>Overall</w:t>
+              <w:t>Overall Description</w:t>
             </w:r>
-            <w:proofErr w:type="spellEnd"/>
-            <w:r>
-              <w:rPr>
-                <w:rFonts w:ascii="Cambria" w:hAnsi="Cambria" w:cs="Cambria"/>
-                <w:sz w:val="26"/>
-                <w:szCs w:val="26"/>
-              </w:rPr>
-              <w:t xml:space="preserve"> </w:t>
-            </w:r>
-            <w:proofErr w:type="spellStart"/>
-            <w:r>
-              <w:rPr>
-                <w:rFonts w:ascii="Cambria" w:hAnsi="Cambria" w:cs="Cambria"/>
-                <w:sz w:val="26"/>
-                <w:szCs w:val="26"/>
-              </w:rPr>
-              <w:t>Description</w:t>
-            </w:r>
-            <w:proofErr w:type="spellEnd"/>
           </w:p>
         </w:tc>
         <w:tc>
@@ -25015,7 +22582,7 @@
 </file>
 
 <file path=customXml/itemProps1.xml><?xml version="1.0" encoding="utf-8"?>
-<ds:datastoreItem xmlns:ds="http://schemas.openxmlformats.org/officeDocument/2006/customXml" ds:itemID="{54FFC787-D2F7-E044-A25F-8E348004DE9D}">
+<ds:datastoreItem xmlns:ds="http://schemas.openxmlformats.org/officeDocument/2006/customXml" ds:itemID="{C7C38B3A-191F-FD46-AE4D-CB273F584156}">
   <ds:schemaRefs>
     <ds:schemaRef ds:uri="http://schemas.openxmlformats.org/officeDocument/2006/bibliography"/>
   </ds:schemaRefs>

</xml_diff>